<commit_message>
CommitReport2.Edit 1.3.1 and 2.1
</commit_message>
<xml_diff>
--- a/Report team 11.docx
+++ b/Report team 11.docx
@@ -1,6 +1,6 @@
 
 <file path=word/document.xml><?xml version="1.0" encoding="utf-8"?>
-<w:document xmlns:wpc="http://schemas.microsoft.com/office/word/2010/wordprocessingCanvas" xmlns:mc="http://schemas.openxmlformats.org/markup-compatibility/2006" xmlns:o="urn:schemas-microsoft-com:office:office" xmlns:r="http://schemas.openxmlformats.org/officeDocument/2006/relationships" xmlns:m="http://schemas.openxmlformats.org/officeDocument/2006/math" xmlns:v="urn:schemas-microsoft-com:vml" xmlns:wp14="http://schemas.microsoft.com/office/word/2010/wordprocessingDrawing" xmlns:wp="http://schemas.openxmlformats.org/drawingml/2006/wordprocessingDrawing" xmlns:w10="urn:schemas-microsoft-com:office:word" xmlns:w="http://schemas.openxmlformats.org/wordprocessingml/2006/main" xmlns:w14="http://schemas.microsoft.com/office/word/2010/wordml" xmlns:wpg="http://schemas.microsoft.com/office/word/2010/wordprocessingGroup" xmlns:wpi="http://schemas.microsoft.com/office/word/2010/wordprocessingInk" xmlns:wne="http://schemas.microsoft.com/office/word/2006/wordml" xmlns:wps="http://schemas.microsoft.com/office/word/2010/wordprocessingShape" mc:Ignorable="w14 wp14">
+<w:document xmlns:wpc="http://schemas.microsoft.com/office/word/2010/wordprocessingCanvas" xmlns:mc="http://schemas.openxmlformats.org/markup-compatibility/2006" xmlns:o="urn:schemas-microsoft-com:office:office" xmlns:r="http://schemas.openxmlformats.org/officeDocument/2006/relationships" xmlns:m="http://schemas.openxmlformats.org/officeDocument/2006/math" xmlns:v="urn:schemas-microsoft-com:vml" xmlns:wp14="http://schemas.microsoft.com/office/word/2010/wordprocessingDrawing" xmlns:wp="http://schemas.openxmlformats.org/drawingml/2006/wordprocessingDrawing" xmlns:w10="urn:schemas-microsoft-com:office:word" xmlns:w="http://schemas.openxmlformats.org/wordprocessingml/2006/main" xmlns:w14="http://schemas.microsoft.com/office/word/2010/wordml" xmlns:w15="http://schemas.microsoft.com/office/word/2012/wordml" xmlns:wpg="http://schemas.microsoft.com/office/word/2010/wordprocessingGroup" xmlns:wpi="http://schemas.microsoft.com/office/word/2010/wordprocessingInk" xmlns:wne="http://schemas.microsoft.com/office/word/2006/wordml" xmlns:wps="http://schemas.microsoft.com/office/word/2010/wordprocessingShape" mc:Ignorable="w14 w15 wp14">
   <w:body>
     <w:p>
       <w:pPr>
@@ -50,7 +50,7 @@
                     </pic:cNvPicPr>
                   </pic:nvPicPr>
                   <pic:blipFill>
-                    <a:blip r:embed="rId8">
+                    <a:blip r:embed="rId7">
                       <a:extLst>
                         <a:ext uri="{28A0092B-C50C-407E-A947-70E740481C1C}">
                           <a14:useLocalDpi xmlns:a14="http://schemas.microsoft.com/office/drawing/2010/main" val="0"/>
@@ -2460,21 +2460,7 @@
                 <w:rStyle w:val="Hyperlink"/>
                 <w:noProof/>
               </w:rPr>
-              <w:t>Projec</w:t>
-            </w:r>
-            <w:r>
-              <w:rPr>
-                <w:rStyle w:val="Hyperlink"/>
-                <w:noProof/>
-              </w:rPr>
-              <w:t>t</w:t>
-            </w:r>
-            <w:r>
-              <w:rPr>
-                <w:rStyle w:val="Hyperlink"/>
-                <w:noProof/>
-              </w:rPr>
-              <w:t xml:space="preserve"> Overview</w:t>
+              <w:t>Project Overview</w:t>
             </w:r>
             <w:r>
               <w:rPr>
@@ -4968,25 +4954,7 @@
           <w:sz w:val="24"/>
           <w:szCs w:val="24"/>
         </w:rPr>
-        <w:t>Teachers can upload their studying material (.doc, .</w:t>
-      </w:r>
-      <w:proofErr w:type="spellStart"/>
-      <w:r>
-        <w:rPr>
-          <w:rFonts w:asciiTheme="majorHAnsi" w:hAnsiTheme="majorHAnsi"/>
-          <w:sz w:val="24"/>
-          <w:szCs w:val="24"/>
-        </w:rPr>
-        <w:t>pdf</w:t>
-      </w:r>
-      <w:proofErr w:type="spellEnd"/>
-      <w:r>
-        <w:rPr>
-          <w:rFonts w:asciiTheme="majorHAnsi" w:hAnsiTheme="majorHAnsi"/>
-          <w:sz w:val="24"/>
-          <w:szCs w:val="24"/>
-        </w:rPr>
-        <w:t>…) and students can manage it online.</w:t>
+        <w:t>Teachers can upload their studying material (.doc, .pdf…) and students can manage it online.</w:t>
       </w:r>
     </w:p>
     <w:p>
@@ -6788,8 +6756,8 @@
       <w:bookmarkStart w:id="31" w:name="_Toc417275002"/>
       <w:bookmarkStart w:id="32" w:name="_Toc419739418"/>
       <w:bookmarkStart w:id="33" w:name="_Toc419743976"/>
-      <w:bookmarkStart w:id="34" w:name="_Toc408921809"/>
-      <w:bookmarkStart w:id="35" w:name="_Toc420146014"/>
+      <w:bookmarkStart w:id="34" w:name="_Toc420146014"/>
+      <w:bookmarkStart w:id="35" w:name="_Toc408921809"/>
       <w:bookmarkEnd w:id="27"/>
       <w:bookmarkEnd w:id="28"/>
       <w:bookmarkEnd w:id="29"/>
@@ -6797,7 +6765,7 @@
       <w:bookmarkEnd w:id="31"/>
       <w:bookmarkEnd w:id="32"/>
       <w:bookmarkEnd w:id="33"/>
-      <w:bookmarkEnd w:id="35"/>
+      <w:bookmarkEnd w:id="34"/>
     </w:p>
     <w:p>
       <w:pPr>
@@ -6811,7 +6779,7 @@
       <w:r>
         <w:t>Name of this Capstone Project</w:t>
       </w:r>
-      <w:bookmarkEnd w:id="34"/>
+      <w:bookmarkEnd w:id="35"/>
       <w:bookmarkEnd w:id="36"/>
       <w:r>
         <w:t xml:space="preserve"> </w:t>
@@ -6954,8 +6922,6 @@
         <w:t xml:space="preserve"> </w:t>
       </w:r>
       <w:bookmarkStart w:id="40" w:name="_Toc420146017"/>
-      <w:bookmarkStart w:id="41" w:name="_GoBack"/>
-      <w:bookmarkEnd w:id="41"/>
       <w:r>
         <w:t>Project Overview</w:t>
       </w:r>
@@ -7129,11 +7095,6 @@
               <w:t>-Can get answer by a prof.</w:t>
             </w:r>
           </w:p>
-        </w:tc>
-        <w:tc>
-          <w:tcPr>
-            <w:tcW w:w="2730" w:type="dxa"/>
-          </w:tcPr>
           <w:p>
             <w:pPr>
               <w:tabs>
@@ -7153,23 +7114,7 @@
                 <w:sz w:val="24"/>
                 <w:szCs w:val="24"/>
               </w:rPr>
-              <w:t>-To</w:t>
-            </w:r>
-            <w:r>
-              <w:rPr>
-                <w:rFonts w:ascii="Cambria" w:eastAsia="Cambria" w:hAnsi="Cambria" w:cs="Cambria"/>
-                <w:sz w:val="24"/>
-                <w:szCs w:val="24"/>
-              </w:rPr>
-              <w:t>o</w:t>
-            </w:r>
-            <w:r>
-              <w:rPr>
-                <w:rFonts w:ascii="Cambria" w:eastAsia="Cambria" w:hAnsi="Cambria" w:cs="Cambria"/>
-                <w:sz w:val="24"/>
-                <w:szCs w:val="24"/>
-              </w:rPr>
-              <w:t xml:space="preserve"> much Category</w:t>
+              <w:t>-There are more Category</w:t>
             </w:r>
           </w:p>
           <w:p>
@@ -7191,15 +7136,13 @@
                 <w:sz w:val="24"/>
                 <w:szCs w:val="24"/>
               </w:rPr>
-              <w:t>-Everyone can answer question.</w:t>
-            </w:r>
-          </w:p>
-        </w:tc>
-      </w:tr>
-      <w:tr>
-        <w:tc>
-          <w:tcPr>
-            <w:tcW w:w="2602" w:type="dxa"/>
+              <w:t>-User can edit question and edit answer from other user.</w:t>
+            </w:r>
+          </w:p>
+        </w:tc>
+        <w:tc>
+          <w:tcPr>
+            <w:tcW w:w="2730" w:type="dxa"/>
           </w:tcPr>
           <w:p>
             <w:pPr>
@@ -7220,14 +7163,25 @@
                 <w:sz w:val="24"/>
                 <w:szCs w:val="24"/>
               </w:rPr>
-              <w:t>Yahoo! Answer</w:t>
-            </w:r>
-          </w:p>
-        </w:tc>
-        <w:tc>
-          <w:tcPr>
-            <w:tcW w:w="2628" w:type="dxa"/>
-          </w:tcPr>
+              <w:t>-To</w:t>
+            </w:r>
+            <w:r>
+              <w:rPr>
+                <w:rFonts w:ascii="Cambria" w:eastAsia="Cambria" w:hAnsi="Cambria" w:cs="Cambria"/>
+                <w:sz w:val="24"/>
+                <w:szCs w:val="24"/>
+              </w:rPr>
+              <w:t>o</w:t>
+            </w:r>
+            <w:r>
+              <w:rPr>
+                <w:rFonts w:ascii="Cambria" w:eastAsia="Cambria" w:hAnsi="Cambria" w:cs="Cambria"/>
+                <w:sz w:val="24"/>
+                <w:szCs w:val="24"/>
+              </w:rPr>
+              <w:t xml:space="preserve"> much Category</w:t>
+            </w:r>
+          </w:p>
           <w:p>
             <w:pPr>
               <w:tabs>
@@ -7247,14 +7201,9 @@
                 <w:sz w:val="24"/>
                 <w:szCs w:val="24"/>
               </w:rPr>
-              <w:t>-Can best answer by rating point</w:t>
-            </w:r>
-          </w:p>
-        </w:tc>
-        <w:tc>
-          <w:tcPr>
-            <w:tcW w:w="2730" w:type="dxa"/>
-          </w:tcPr>
+              <w:t>-Everyone can answer question.</w:t>
+            </w:r>
+          </w:p>
           <w:p>
             <w:pPr>
               <w:tabs>
@@ -7274,6 +7223,161 @@
                 <w:sz w:val="24"/>
                 <w:szCs w:val="24"/>
               </w:rPr>
+              <w:t>-Hard to find old answer.</w:t>
+            </w:r>
+          </w:p>
+          <w:p>
+            <w:pPr>
+              <w:tabs>
+                <w:tab w:val="left" w:pos="1700"/>
+              </w:tabs>
+              <w:spacing w:before="85" w:line="280" w:lineRule="exact"/>
+              <w:jc w:val="both"/>
+              <w:rPr>
+                <w:rFonts w:ascii="Cambria" w:eastAsia="Cambria" w:hAnsi="Cambria" w:cs="Cambria"/>
+                <w:sz w:val="24"/>
+                <w:szCs w:val="24"/>
+              </w:rPr>
+            </w:pPr>
+            <w:r>
+              <w:rPr>
+                <w:rFonts w:ascii="Cambria" w:eastAsia="Cambria" w:hAnsi="Cambria" w:cs="Cambria"/>
+                <w:sz w:val="24"/>
+                <w:szCs w:val="24"/>
+              </w:rPr>
+              <w:t>-There is not real time discussion. Answer only.</w:t>
+            </w:r>
+          </w:p>
+        </w:tc>
+      </w:tr>
+      <w:tr>
+        <w:tc>
+          <w:tcPr>
+            <w:tcW w:w="2602" w:type="dxa"/>
+          </w:tcPr>
+          <w:p>
+            <w:pPr>
+              <w:tabs>
+                <w:tab w:val="left" w:pos="1700"/>
+              </w:tabs>
+              <w:spacing w:before="85" w:line="280" w:lineRule="exact"/>
+              <w:jc w:val="both"/>
+              <w:rPr>
+                <w:rFonts w:ascii="Cambria" w:eastAsia="Cambria" w:hAnsi="Cambria" w:cs="Cambria"/>
+                <w:sz w:val="24"/>
+                <w:szCs w:val="24"/>
+              </w:rPr>
+            </w:pPr>
+            <w:r>
+              <w:rPr>
+                <w:rFonts w:ascii="Cambria" w:eastAsia="Cambria" w:hAnsi="Cambria" w:cs="Cambria"/>
+                <w:sz w:val="24"/>
+                <w:szCs w:val="24"/>
+              </w:rPr>
+              <w:t>Yahoo! Answer</w:t>
+            </w:r>
+          </w:p>
+        </w:tc>
+        <w:tc>
+          <w:tcPr>
+            <w:tcW w:w="2628" w:type="dxa"/>
+          </w:tcPr>
+          <w:p>
+            <w:pPr>
+              <w:tabs>
+                <w:tab w:val="left" w:pos="1700"/>
+              </w:tabs>
+              <w:spacing w:before="85" w:line="280" w:lineRule="exact"/>
+              <w:jc w:val="both"/>
+              <w:rPr>
+                <w:rFonts w:ascii="Cambria" w:eastAsia="Cambria" w:hAnsi="Cambria" w:cs="Cambria"/>
+                <w:sz w:val="24"/>
+                <w:szCs w:val="24"/>
+              </w:rPr>
+            </w:pPr>
+            <w:r>
+              <w:rPr>
+                <w:rFonts w:ascii="Cambria" w:eastAsia="Cambria" w:hAnsi="Cambria" w:cs="Cambria"/>
+                <w:sz w:val="24"/>
+                <w:szCs w:val="24"/>
+              </w:rPr>
+              <w:t>-Can best answer by rating point</w:t>
+            </w:r>
+          </w:p>
+          <w:p>
+            <w:pPr>
+              <w:tabs>
+                <w:tab w:val="left" w:pos="1700"/>
+              </w:tabs>
+              <w:spacing w:before="85" w:line="280" w:lineRule="exact"/>
+              <w:jc w:val="both"/>
+              <w:rPr>
+                <w:rFonts w:ascii="Cambria" w:eastAsia="Cambria" w:hAnsi="Cambria" w:cs="Cambria"/>
+                <w:sz w:val="24"/>
+                <w:szCs w:val="24"/>
+              </w:rPr>
+            </w:pPr>
+            <w:r>
+              <w:rPr>
+                <w:rFonts w:ascii="Cambria" w:eastAsia="Cambria" w:hAnsi="Cambria" w:cs="Cambria"/>
+                <w:sz w:val="24"/>
+                <w:szCs w:val="24"/>
+              </w:rPr>
+              <w:t xml:space="preserve">-Can ask everything: </w:t>
+            </w:r>
+            <w:r>
+              <w:rPr>
+                <w:rFonts w:ascii="Cambria" w:eastAsia="Cambria" w:hAnsi="Cambria" w:cs="Cambria"/>
+                <w:sz w:val="24"/>
+                <w:szCs w:val="24"/>
+              </w:rPr>
+              <w:lastRenderedPageBreak/>
+              <w:t xml:space="preserve">travel, book, </w:t>
+            </w:r>
+            <w:proofErr w:type="gramStart"/>
+            <w:r>
+              <w:rPr>
+                <w:rFonts w:ascii="Cambria" w:eastAsia="Cambria" w:hAnsi="Cambria" w:cs="Cambria"/>
+                <w:sz w:val="24"/>
+                <w:szCs w:val="24"/>
+              </w:rPr>
+              <w:t>films</w:t>
+            </w:r>
+            <w:proofErr w:type="gramEnd"/>
+            <w:r>
+              <w:rPr>
+                <w:rFonts w:ascii="Cambria" w:eastAsia="Cambria" w:hAnsi="Cambria" w:cs="Cambria"/>
+                <w:sz w:val="24"/>
+                <w:szCs w:val="24"/>
+              </w:rPr>
+              <w:t>, social….</w:t>
+            </w:r>
+          </w:p>
+        </w:tc>
+        <w:tc>
+          <w:tcPr>
+            <w:tcW w:w="2730" w:type="dxa"/>
+          </w:tcPr>
+          <w:p>
+            <w:pPr>
+              <w:tabs>
+                <w:tab w:val="left" w:pos="1700"/>
+              </w:tabs>
+              <w:spacing w:before="85" w:line="280" w:lineRule="exact"/>
+              <w:jc w:val="both"/>
+              <w:rPr>
+                <w:rFonts w:ascii="Cambria" w:eastAsia="Cambria" w:hAnsi="Cambria" w:cs="Cambria"/>
+                <w:sz w:val="24"/>
+                <w:szCs w:val="24"/>
+              </w:rPr>
+            </w:pPr>
+            <w:r>
+              <w:rPr>
+                <w:rFonts w:ascii="Cambria" w:eastAsia="Cambria" w:hAnsi="Cambria" w:cs="Cambria"/>
+                <w:sz w:val="24"/>
+                <w:szCs w:val="24"/>
+              </w:rPr>
+              <w:lastRenderedPageBreak/>
               <w:t>-Everyone can answer question.</w:t>
             </w:r>
           </w:p>
@@ -7297,10 +7401,228 @@
                 <w:sz w:val="24"/>
                 <w:szCs w:val="24"/>
               </w:rPr>
-              <w:t>-No good interface design (too much word)</w:t>
-            </w:r>
-          </w:p>
-        </w:tc>
+              <w:t xml:space="preserve">-No good interface </w:t>
+            </w:r>
+            <w:r>
+              <w:rPr>
+                <w:rFonts w:ascii="Cambria" w:eastAsia="Cambria" w:hAnsi="Cambria" w:cs="Cambria"/>
+                <w:sz w:val="24"/>
+                <w:szCs w:val="24"/>
+              </w:rPr>
+              <w:lastRenderedPageBreak/>
+              <w:t>design (too much word)</w:t>
+            </w:r>
+          </w:p>
+        </w:tc>
+      </w:tr>
+      <w:tr>
+        <w:tc>
+          <w:tcPr>
+            <w:tcW w:w="2602" w:type="dxa"/>
+          </w:tcPr>
+          <w:p>
+            <w:pPr>
+              <w:tabs>
+                <w:tab w:val="left" w:pos="1700"/>
+              </w:tabs>
+              <w:spacing w:before="85" w:line="280" w:lineRule="exact"/>
+              <w:jc w:val="both"/>
+              <w:rPr>
+                <w:rFonts w:ascii="Cambria" w:eastAsia="Cambria" w:hAnsi="Cambria" w:cs="Cambria"/>
+                <w:sz w:val="24"/>
+                <w:szCs w:val="24"/>
+              </w:rPr>
+            </w:pPr>
+          </w:p>
+          <w:p>
+            <w:pPr>
+              <w:tabs>
+                <w:tab w:val="left" w:pos="1700"/>
+              </w:tabs>
+              <w:spacing w:before="85" w:line="280" w:lineRule="exact"/>
+              <w:jc w:val="both"/>
+              <w:rPr>
+                <w:rFonts w:ascii="Cambria" w:eastAsia="Cambria" w:hAnsi="Cambria" w:cs="Cambria"/>
+                <w:sz w:val="24"/>
+                <w:szCs w:val="24"/>
+              </w:rPr>
+            </w:pPr>
+            <w:r>
+              <w:rPr>
+                <w:rFonts w:ascii="Cambria" w:eastAsia="Cambria" w:hAnsi="Cambria" w:cs="Cambria"/>
+                <w:sz w:val="24"/>
+                <w:szCs w:val="24"/>
+              </w:rPr>
+              <w:t>Stack Overflow</w:t>
+            </w:r>
+          </w:p>
+        </w:tc>
+        <w:tc>
+          <w:tcPr>
+            <w:tcW w:w="2628" w:type="dxa"/>
+          </w:tcPr>
+          <w:p>
+            <w:pPr>
+              <w:tabs>
+                <w:tab w:val="left" w:pos="1700"/>
+              </w:tabs>
+              <w:spacing w:before="85" w:line="280" w:lineRule="exact"/>
+              <w:jc w:val="both"/>
+              <w:rPr>
+                <w:rFonts w:ascii="Cambria" w:eastAsia="Cambria" w:hAnsi="Cambria" w:cs="Cambria"/>
+                <w:sz w:val="24"/>
+                <w:szCs w:val="24"/>
+              </w:rPr>
+            </w:pPr>
+          </w:p>
+          <w:p>
+            <w:pPr>
+              <w:tabs>
+                <w:tab w:val="left" w:pos="1700"/>
+              </w:tabs>
+              <w:spacing w:before="85" w:line="280" w:lineRule="exact"/>
+              <w:jc w:val="both"/>
+              <w:rPr>
+                <w:rFonts w:ascii="Cambria" w:eastAsia="Cambria" w:hAnsi="Cambria" w:cs="Cambria"/>
+                <w:sz w:val="24"/>
+                <w:szCs w:val="24"/>
+              </w:rPr>
+            </w:pPr>
+            <w:r>
+              <w:rPr>
+                <w:rFonts w:ascii="Cambria" w:eastAsia="Cambria" w:hAnsi="Cambria" w:cs="Cambria"/>
+                <w:sz w:val="24"/>
+                <w:szCs w:val="24"/>
+              </w:rPr>
+              <w:t>-Always pop Google search.</w:t>
+            </w:r>
+          </w:p>
+          <w:p>
+            <w:pPr>
+              <w:tabs>
+                <w:tab w:val="left" w:pos="1700"/>
+              </w:tabs>
+              <w:spacing w:before="85" w:line="280" w:lineRule="exact"/>
+              <w:jc w:val="both"/>
+              <w:rPr>
+                <w:rFonts w:ascii="Cambria" w:eastAsia="Cambria" w:hAnsi="Cambria" w:cs="Cambria"/>
+                <w:sz w:val="24"/>
+                <w:szCs w:val="24"/>
+              </w:rPr>
+            </w:pPr>
+            <w:r>
+              <w:rPr>
+                <w:rFonts w:ascii="Cambria" w:eastAsia="Cambria" w:hAnsi="Cambria" w:cs="Cambria"/>
+                <w:sz w:val="24"/>
+                <w:szCs w:val="24"/>
+              </w:rPr>
+              <w:t>-So much data and load fast</w:t>
+            </w:r>
+            <w:r>
+              <w:rPr>
+                <w:rFonts w:ascii="Cambria" w:eastAsia="Cambria" w:hAnsi="Cambria" w:cs="Cambria"/>
+                <w:sz w:val="24"/>
+                <w:szCs w:val="24"/>
+              </w:rPr>
+              <w:t>.</w:t>
+            </w:r>
+          </w:p>
+        </w:tc>
+        <w:tc>
+          <w:tcPr>
+            <w:tcW w:w="2730" w:type="dxa"/>
+          </w:tcPr>
+          <w:p>
+            <w:pPr>
+              <w:tabs>
+                <w:tab w:val="left" w:pos="1700"/>
+              </w:tabs>
+              <w:spacing w:before="85" w:line="280" w:lineRule="exact"/>
+              <w:jc w:val="both"/>
+              <w:rPr>
+                <w:rFonts w:ascii="Cambria" w:eastAsia="Cambria" w:hAnsi="Cambria" w:cs="Cambria"/>
+                <w:sz w:val="24"/>
+                <w:szCs w:val="24"/>
+              </w:rPr>
+            </w:pPr>
+          </w:p>
+          <w:p>
+            <w:pPr>
+              <w:tabs>
+                <w:tab w:val="left" w:pos="1700"/>
+              </w:tabs>
+              <w:spacing w:before="85" w:line="280" w:lineRule="exact"/>
+              <w:jc w:val="both"/>
+              <w:rPr>
+                <w:rFonts w:ascii="Cambria" w:eastAsia="Cambria" w:hAnsi="Cambria" w:cs="Cambria"/>
+                <w:sz w:val="24"/>
+                <w:szCs w:val="24"/>
+              </w:rPr>
+            </w:pPr>
+            <w:r>
+              <w:rPr>
+                <w:rFonts w:ascii="Cambria" w:eastAsia="Cambria" w:hAnsi="Cambria" w:cs="Cambria"/>
+                <w:sz w:val="24"/>
+                <w:szCs w:val="24"/>
+              </w:rPr>
+              <w:t>-</w:t>
+            </w:r>
+            <w:r>
+              <w:rPr>
+                <w:rFonts w:ascii="Cambria" w:eastAsia="Cambria" w:hAnsi="Cambria" w:cs="Cambria"/>
+                <w:sz w:val="24"/>
+                <w:szCs w:val="24"/>
+              </w:rPr>
+              <w:t>No good design interface.</w:t>
+            </w:r>
+          </w:p>
+          <w:p>
+            <w:pPr>
+              <w:tabs>
+                <w:tab w:val="left" w:pos="1700"/>
+              </w:tabs>
+              <w:spacing w:before="85" w:line="280" w:lineRule="exact"/>
+              <w:jc w:val="both"/>
+              <w:rPr>
+                <w:rFonts w:ascii="Cambria" w:eastAsia="Cambria" w:hAnsi="Cambria" w:cs="Cambria"/>
+                <w:sz w:val="24"/>
+                <w:szCs w:val="24"/>
+              </w:rPr>
+            </w:pPr>
+            <w:r>
+              <w:rPr>
+                <w:rFonts w:ascii="Cambria" w:eastAsia="Cambria" w:hAnsi="Cambria" w:cs="Cambria"/>
+                <w:sz w:val="24"/>
+                <w:szCs w:val="24"/>
+              </w:rPr>
+              <w:t>-There is not Category.</w:t>
+            </w:r>
+          </w:p>
+          <w:p>
+            <w:pPr>
+              <w:tabs>
+                <w:tab w:val="left" w:pos="1700"/>
+              </w:tabs>
+              <w:spacing w:before="85" w:line="280" w:lineRule="exact"/>
+              <w:jc w:val="both"/>
+              <w:rPr>
+                <w:rFonts w:ascii="Cambria" w:eastAsia="Cambria" w:hAnsi="Cambria" w:cs="Cambria"/>
+                <w:sz w:val="24"/>
+                <w:szCs w:val="24"/>
+              </w:rPr>
+            </w:pPr>
+            <w:r>
+              <w:rPr>
+                <w:rFonts w:ascii="Cambria" w:eastAsia="Cambria" w:hAnsi="Cambria" w:cs="Cambria"/>
+                <w:sz w:val="24"/>
+                <w:szCs w:val="24"/>
+              </w:rPr>
+              <w:t>-There are much Basic question.</w:t>
+            </w:r>
+          </w:p>
+        </w:tc>
+        <w:bookmarkStart w:id="41" w:name="_GoBack"/>
+        <w:bookmarkEnd w:id="41"/>
       </w:tr>
     </w:tbl>
     <w:p>
@@ -7403,7 +7725,6 @@
           <w:sz w:val="24"/>
           <w:szCs w:val="24"/>
         </w:rPr>
-        <w:lastRenderedPageBreak/>
         <w:t xml:space="preserve">From above disadvantages, this project is going to build a website that help teacher and student can communicate with each other easier and can get the answer from who what they want.                       </w:t>
       </w:r>
     </w:p>
@@ -7811,6 +8132,7 @@
           <w:sz w:val="24"/>
           <w:szCs w:val="24"/>
         </w:rPr>
+        <w:lastRenderedPageBreak/>
         <w:t>Suggest related posts</w:t>
       </w:r>
     </w:p>
@@ -7921,7 +8243,6 @@
           <w:sz w:val="23"/>
           <w:szCs w:val="23"/>
         </w:rPr>
-        <w:lastRenderedPageBreak/>
         <w:t>For server</w:t>
       </w:r>
     </w:p>
@@ -9714,7 +10035,7 @@
                     </pic:cNvPicPr>
                   </pic:nvPicPr>
                   <pic:blipFill>
-                    <a:blip r:embed="rId9" cstate="print">
+                    <a:blip r:embed="rId8" cstate="print">
                       <a:extLst>
                         <a:ext uri="{28A0092B-C50C-407E-A947-70E740481C1C}">
                           <a14:useLocalDpi xmlns:a14="http://schemas.microsoft.com/office/drawing/2010/main" val="0"/>
@@ -9773,6 +10094,7 @@
           <w:color w:val="auto"/>
           <w:sz w:val="24"/>
         </w:rPr>
+        <w:lastRenderedPageBreak/>
         <w:t xml:space="preserve">Figure </w:t>
       </w:r>
       <w:r>
@@ -9821,6 +10143,13 @@
       <w:bookmarkEnd w:id="50"/>
       <w:bookmarkEnd w:id="51"/>
       <w:bookmarkEnd w:id="52"/>
+      <w:r>
+        <w:rPr>
+          <w:color w:val="auto"/>
+          <w:sz w:val="24"/>
+        </w:rPr>
+        <w:t>*</w:t>
+      </w:r>
     </w:p>
     <w:p>
       <w:pPr>
@@ -9841,7 +10170,7 @@
           <w:sz w:val="24"/>
           <w:szCs w:val="24"/>
         </w:rPr>
-        <w:t xml:space="preserve">Because of the project characteristics, we decide to make progress in series of sprints which are time boxed iterations in one week. At the beginning of one sprint, through sprint planning meeting, all team members will discuss together to define sprint backlog which is suitable to be completed within a week. Daily meeting and online conference are used to manage all activities and issues troubleshoot. At the end of </w:t>
+        <w:t>Because of the project characteristics, we decide to make progress in series of sprints which are time boxed iterations in one week. At the beginning of one sprint, through sprint planning meeting, all team members will discuss together to define sprint backlog which is suitable to be completed within a week. Daily meeting and online conference are used to manage all activities and issues troubleshoot. At the end of sprint, product owner and developer team will review completed product to figuring out the n</w:t>
       </w:r>
       <w:r>
         <w:rPr>
@@ -9849,16 +10178,29 @@
           <w:sz w:val="24"/>
           <w:szCs w:val="24"/>
         </w:rPr>
-        <w:lastRenderedPageBreak/>
-        <w:t>sprint, product owner and developer team will review completed product to figuring out the n</w:t>
-      </w:r>
-      <w:r>
+        <w:t>ecessary changes for products.</w:t>
+      </w:r>
+    </w:p>
+    <w:p>
+      <w:pPr>
+        <w:autoSpaceDE w:val="0"/>
+        <w:autoSpaceDN w:val="0"/>
+        <w:adjustRightInd w:val="0"/>
+        <w:ind w:left="1418"/>
+        <w:jc w:val="both"/>
         <w:rPr>
           <w:rFonts w:ascii="Cambria" w:hAnsi="Cambria" w:cstheme="minorHAnsi"/>
           <w:sz w:val="24"/>
           <w:szCs w:val="24"/>
         </w:rPr>
-        <w:t>ecessary changes for products.</w:t>
+      </w:pPr>
+      <w:r>
+        <w:rPr>
+          <w:rFonts w:ascii="Cambria" w:hAnsi="Cambria" w:cstheme="minorHAnsi"/>
+          <w:sz w:val="24"/>
+          <w:szCs w:val="24"/>
+        </w:rPr>
+        <w:t>*Reference from http://www.hanoiscrum.net</w:t>
       </w:r>
       <w:r>
         <w:rPr>
@@ -11285,6 +11627,7 @@
                 <w:sz w:val="24"/>
                 <w:szCs w:val="24"/>
               </w:rPr>
+              <w:lastRenderedPageBreak/>
               <w:t>Testing</w:t>
             </w:r>
             <w:r>
@@ -11321,6 +11664,7 @@
           <w:sz w:val="24"/>
           <w:szCs w:val="24"/>
         </w:rPr>
+        <w:lastRenderedPageBreak/>
         <w:t xml:space="preserve">Table </w:t>
       </w:r>
       <w:r>
@@ -11567,8 +11911,8 @@
           <w:szCs w:val="24"/>
         </w:rPr>
         <w:sectPr>
-          <w:headerReference w:type="default" r:id="rId10"/>
-          <w:footerReference w:type="default" r:id="rId11"/>
+          <w:headerReference w:type="default" r:id="rId9"/>
+          <w:footerReference w:type="default" r:id="rId10"/>
           <w:pgSz w:w="11909" w:h="16834" w:code="9"/>
           <w:pgMar w:top="1418" w:right="1136" w:bottom="1560" w:left="1985" w:header="180" w:footer="720" w:gutter="0"/>
           <w:cols w:space="720"/>
@@ -17029,7 +17373,7 @@
           <w:u w:val="single"/>
         </w:rPr>
       </w:pPr>
-      <w:hyperlink r:id="rId12" w:history="1">
+      <w:hyperlink r:id="rId11" w:history="1">
         <w:r>
           <w:rPr>
             <w:rStyle w:val="Hyperlink"/>
@@ -17074,7 +17418,7 @@
       <w:bookmarkEnd w:id="72"/>
     </w:p>
     <w:sectPr>
-      <w:footerReference w:type="default" r:id="rId13"/>
+      <w:footerReference w:type="default" r:id="rId12"/>
       <w:pgSz w:w="11909" w:h="16834" w:code="9"/>
       <w:pgMar w:top="1418" w:right="1134" w:bottom="1418" w:left="1985" w:header="180" w:footer="720" w:gutter="0"/>
       <w:cols w:space="720"/>
@@ -17085,7 +17429,7 @@
 </file>
 
 <file path=word/endnotes.xml><?xml version="1.0" encoding="utf-8"?>
-<w:endnotes xmlns:wpc="http://schemas.microsoft.com/office/word/2010/wordprocessingCanvas" xmlns:mc="http://schemas.openxmlformats.org/markup-compatibility/2006" xmlns:o="urn:schemas-microsoft-com:office:office" xmlns:r="http://schemas.openxmlformats.org/officeDocument/2006/relationships" xmlns:m="http://schemas.openxmlformats.org/officeDocument/2006/math" xmlns:v="urn:schemas-microsoft-com:vml" xmlns:wp14="http://schemas.microsoft.com/office/word/2010/wordprocessingDrawing" xmlns:wp="http://schemas.openxmlformats.org/drawingml/2006/wordprocessingDrawing" xmlns:w10="urn:schemas-microsoft-com:office:word" xmlns:w="http://schemas.openxmlformats.org/wordprocessingml/2006/main" xmlns:w14="http://schemas.microsoft.com/office/word/2010/wordml" xmlns:wpg="http://schemas.microsoft.com/office/word/2010/wordprocessingGroup" xmlns:wpi="http://schemas.microsoft.com/office/word/2010/wordprocessingInk" xmlns:wne="http://schemas.microsoft.com/office/word/2006/wordml" xmlns:wps="http://schemas.microsoft.com/office/word/2010/wordprocessingShape" mc:Ignorable="w14 wp14">
+<w:endnotes xmlns:wpc="http://schemas.microsoft.com/office/word/2010/wordprocessingCanvas" xmlns:mc="http://schemas.openxmlformats.org/markup-compatibility/2006" xmlns:o="urn:schemas-microsoft-com:office:office" xmlns:r="http://schemas.openxmlformats.org/officeDocument/2006/relationships" xmlns:m="http://schemas.openxmlformats.org/officeDocument/2006/math" xmlns:v="urn:schemas-microsoft-com:vml" xmlns:wp14="http://schemas.microsoft.com/office/word/2010/wordprocessingDrawing" xmlns:wp="http://schemas.openxmlformats.org/drawingml/2006/wordprocessingDrawing" xmlns:w10="urn:schemas-microsoft-com:office:word" xmlns:w="http://schemas.openxmlformats.org/wordprocessingml/2006/main" xmlns:w14="http://schemas.microsoft.com/office/word/2010/wordml" xmlns:w15="http://schemas.microsoft.com/office/word/2012/wordml" xmlns:wpg="http://schemas.microsoft.com/office/word/2010/wordprocessingGroup" xmlns:wpi="http://schemas.microsoft.com/office/word/2010/wordprocessingInk" xmlns:wne="http://schemas.microsoft.com/office/word/2006/wordml" xmlns:wps="http://schemas.microsoft.com/office/word/2010/wordprocessingShape" mc:Ignorable="w14 w15 wp14">
   <w:endnote w:type="separator" w:id="-1">
     <w:p>
       <w:pPr>
@@ -17110,7 +17454,7 @@
 </file>
 
 <file path=word/footer1.xml><?xml version="1.0" encoding="utf-8"?>
-<w:ftr xmlns:wpc="http://schemas.microsoft.com/office/word/2010/wordprocessingCanvas" xmlns:mc="http://schemas.openxmlformats.org/markup-compatibility/2006" xmlns:o="urn:schemas-microsoft-com:office:office" xmlns:r="http://schemas.openxmlformats.org/officeDocument/2006/relationships" xmlns:m="http://schemas.openxmlformats.org/officeDocument/2006/math" xmlns:v="urn:schemas-microsoft-com:vml" xmlns:wp14="http://schemas.microsoft.com/office/word/2010/wordprocessingDrawing" xmlns:wp="http://schemas.openxmlformats.org/drawingml/2006/wordprocessingDrawing" xmlns:w10="urn:schemas-microsoft-com:office:word" xmlns:w="http://schemas.openxmlformats.org/wordprocessingml/2006/main" xmlns:w14="http://schemas.microsoft.com/office/word/2010/wordml" xmlns:wpg="http://schemas.microsoft.com/office/word/2010/wordprocessingGroup" xmlns:wpi="http://schemas.microsoft.com/office/word/2010/wordprocessingInk" xmlns:wne="http://schemas.microsoft.com/office/word/2006/wordml" xmlns:wps="http://schemas.microsoft.com/office/word/2010/wordprocessingShape" mc:Ignorable="w14 wp14">
+<w:ftr xmlns:wpc="http://schemas.microsoft.com/office/word/2010/wordprocessingCanvas" xmlns:mc="http://schemas.openxmlformats.org/markup-compatibility/2006" xmlns:o="urn:schemas-microsoft-com:office:office" xmlns:r="http://schemas.openxmlformats.org/officeDocument/2006/relationships" xmlns:m="http://schemas.openxmlformats.org/officeDocument/2006/math" xmlns:v="urn:schemas-microsoft-com:vml" xmlns:wp14="http://schemas.microsoft.com/office/word/2010/wordprocessingDrawing" xmlns:wp="http://schemas.openxmlformats.org/drawingml/2006/wordprocessingDrawing" xmlns:w10="urn:schemas-microsoft-com:office:word" xmlns:w="http://schemas.openxmlformats.org/wordprocessingml/2006/main" xmlns:w14="http://schemas.microsoft.com/office/word/2010/wordml" xmlns:w15="http://schemas.microsoft.com/office/word/2012/wordml" xmlns:wpg="http://schemas.microsoft.com/office/word/2010/wordprocessingGroup" xmlns:wpi="http://schemas.microsoft.com/office/word/2010/wordprocessingInk" xmlns:wne="http://schemas.microsoft.com/office/word/2006/wordml" xmlns:wps="http://schemas.microsoft.com/office/word/2010/wordprocessingShape" mc:Ignorable="w14 w15 wp14">
   <w:p>
     <w:pPr>
       <w:pStyle w:val="Footer"/>
@@ -17271,7 +17615,7 @@
                                     <w:noProof/>
                                     <w:color w:val="FFFFFF" w:themeColor="background1"/>
                                   </w:rPr>
-                                  <w:t>9</w:t>
+                                  <w:t>12</w:t>
                                 </w:r>
                                 <w:r>
                                   <w:rPr>
@@ -17311,11 +17655,11 @@
         </mc:Choice>
         <mc:Fallback>
           <w:pict>
-            <v:shapetype id="_x0000_t202" coordsize="21600,21600" o:spt="202" path="m,l,21600r21600,l21600,xe">
+            <v:shapetype w14:anchorId="2201B32E" id="_x0000_t202" coordsize="21600,21600" o:spt="202" path="m,l,21600r21600,l21600,xe">
               <v:stroke joinstyle="miter"/>
               <v:path gradientshapeok="t" o:connecttype="rect"/>
             </v:shapetype>
-            <v:shape id="Text Box 1" o:spid="_x0000_s1026" type="#_x0000_t202" alt="Description: Color-block footer displaying page number" style="position:absolute;margin-left:89.95pt;margin-top:804.05pt;width:468pt;height:30.95pt;z-index:251660288;visibility:visible;mso-wrap-style:square;mso-width-percent:1000;mso-height-percent:0;mso-wrap-distance-left:9pt;mso-wrap-distance-top:14.4pt;mso-wrap-distance-right:9pt;mso-wrap-distance-bottom:14.4pt;mso-position-horizontal:absolute;mso-position-horizontal-relative:page;mso-position-vertical:absolute;mso-position-vertical-relative:page;mso-width-percent:1000;mso-height-percent:0;mso-width-relative:margin;mso-height-relative:margin;v-text-anchor:top" o:gfxdata="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" o:allowoverlap="f" filled="f" stroked="f" strokeweight=".5pt">
+            <v:shape id="Text Box 1" o:spid="_x0000_s1026" type="#_x0000_t202" alt="Color-block footer displaying page number" style="position:absolute;margin-left:89.95pt;margin-top:804.05pt;width:468pt;height:30.95pt;z-index:251660288;visibility:visible;mso-wrap-style:square;mso-width-percent:1000;mso-height-percent:0;mso-wrap-distance-left:9pt;mso-wrap-distance-top:14.4pt;mso-wrap-distance-right:9pt;mso-wrap-distance-bottom:14.4pt;mso-position-horizontal:absolute;mso-position-horizontal-relative:page;mso-position-vertical:absolute;mso-position-vertical-relative:page;mso-width-percent:1000;mso-height-percent:0;mso-width-relative:margin;mso-height-relative:margin;v-text-anchor:top" o:gfxdata="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" o:allowoverlap="f" filled="f" stroked="f" strokeweight=".5pt">
               <v:textbox inset="0,0,0,0">
                 <w:txbxContent>
                   <w:tbl>
@@ -17420,7 +17764,7 @@
                               <w:noProof/>
                               <w:color w:val="FFFFFF" w:themeColor="background1"/>
                             </w:rPr>
-                            <w:t>9</w:t>
+                            <w:t>12</w:t>
                           </w:r>
                           <w:r>
                             <w:rPr>
@@ -17451,7 +17795,7 @@
 </file>
 
 <file path=word/footer2.xml><?xml version="1.0" encoding="utf-8"?>
-<w:ftr xmlns:wpc="http://schemas.microsoft.com/office/word/2010/wordprocessingCanvas" xmlns:mc="http://schemas.openxmlformats.org/markup-compatibility/2006" xmlns:o="urn:schemas-microsoft-com:office:office" xmlns:r="http://schemas.openxmlformats.org/officeDocument/2006/relationships" xmlns:m="http://schemas.openxmlformats.org/officeDocument/2006/math" xmlns:v="urn:schemas-microsoft-com:vml" xmlns:wp14="http://schemas.microsoft.com/office/word/2010/wordprocessingDrawing" xmlns:wp="http://schemas.openxmlformats.org/drawingml/2006/wordprocessingDrawing" xmlns:w10="urn:schemas-microsoft-com:office:word" xmlns:w="http://schemas.openxmlformats.org/wordprocessingml/2006/main" xmlns:w14="http://schemas.microsoft.com/office/word/2010/wordml" xmlns:wpg="http://schemas.microsoft.com/office/word/2010/wordprocessingGroup" xmlns:wpi="http://schemas.microsoft.com/office/word/2010/wordprocessingInk" xmlns:wne="http://schemas.microsoft.com/office/word/2006/wordml" xmlns:wps="http://schemas.microsoft.com/office/word/2010/wordprocessingShape" mc:Ignorable="w14 wp14">
+<w:ftr xmlns:wpc="http://schemas.microsoft.com/office/word/2010/wordprocessingCanvas" xmlns:mc="http://schemas.openxmlformats.org/markup-compatibility/2006" xmlns:o="urn:schemas-microsoft-com:office:office" xmlns:r="http://schemas.openxmlformats.org/officeDocument/2006/relationships" xmlns:m="http://schemas.openxmlformats.org/officeDocument/2006/math" xmlns:v="urn:schemas-microsoft-com:vml" xmlns:wp14="http://schemas.microsoft.com/office/word/2010/wordprocessingDrawing" xmlns:wp="http://schemas.openxmlformats.org/drawingml/2006/wordprocessingDrawing" xmlns:w10="urn:schemas-microsoft-com:office:word" xmlns:w="http://schemas.openxmlformats.org/wordprocessingml/2006/main" xmlns:w14="http://schemas.microsoft.com/office/word/2010/wordml" xmlns:w15="http://schemas.microsoft.com/office/word/2012/wordml" xmlns:wpg="http://schemas.microsoft.com/office/word/2010/wordprocessingGroup" xmlns:wpi="http://schemas.microsoft.com/office/word/2010/wordprocessingInk" xmlns:wne="http://schemas.microsoft.com/office/word/2006/wordml" xmlns:wps="http://schemas.microsoft.com/office/word/2010/wordprocessingShape" mc:Ignorable="w14 w15 wp14">
   <w:p>
     <w:pPr>
       <w:pStyle w:val="Footer"/>
@@ -17624,7 +17968,7 @@
                                     <w:noProof/>
                                     <w:color w:val="FFFFFF" w:themeColor="background1"/>
                                   </w:rPr>
-                                  <w:t>14</w:t>
+                                  <w:t>13</w:t>
                                 </w:r>
                                 <w:r>
                                   <w:rPr>
@@ -17668,11 +18012,11 @@
         </mc:Choice>
         <mc:Fallback>
           <w:pict>
-            <v:shapetype id="_x0000_t202" coordsize="21600,21600" o:spt="202" path="m,l,21600r21600,l21600,xe">
+            <v:shapetype w14:anchorId="4FCDE13E" id="_x0000_t202" coordsize="21600,21600" o:spt="202" path="m,l,21600r21600,l21600,xe">
               <v:stroke joinstyle="miter"/>
               <v:path gradientshapeok="t" o:connecttype="rect"/>
             </v:shapetype>
-            <v:shape id="Text Box 86" o:spid="_x0000_s1027" type="#_x0000_t202" alt="Description: Color-block footer displaying page number" style="position:absolute;margin-left:0;margin-top:0;width:711pt;height:30.95pt;z-index:251659264;visibility:visible;mso-wrap-style:square;mso-width-percent:0;mso-height-percent:0;mso-top-percent:941;mso-wrap-distance-left:9pt;mso-wrap-distance-top:14.4pt;mso-wrap-distance-right:9pt;mso-wrap-distance-bottom:14.4pt;mso-position-horizontal:center;mso-position-horizontal-relative:page;mso-position-vertical-relative:page;mso-width-percent:0;mso-height-percent:0;mso-top-percent:941;mso-width-relative:margin;mso-height-relative:margin;v-text-anchor:top" o:gfxdata="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" o:allowoverlap="f" filled="f" stroked="f" strokeweight=".5pt">
+            <v:shape id="Text Box 86" o:spid="_x0000_s1027" type="#_x0000_t202" alt="Color-block footer displaying page number" style="position:absolute;margin-left:0;margin-top:0;width:711pt;height:30.95pt;z-index:251659264;visibility:visible;mso-wrap-style:square;mso-width-percent:0;mso-height-percent:0;mso-top-percent:941;mso-wrap-distance-left:9pt;mso-wrap-distance-top:14.4pt;mso-wrap-distance-right:9pt;mso-wrap-distance-bottom:14.4pt;mso-position-horizontal:center;mso-position-horizontal-relative:page;mso-position-vertical-relative:page;mso-width-percent:0;mso-height-percent:0;mso-top-percent:941;mso-width-relative:margin;mso-height-relative:margin;v-text-anchor:top" o:gfxdata="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" o:allowoverlap="f" filled="f" stroked="f" strokeweight=".5pt">
               <v:textbox inset="0,0,0,0">
                 <w:txbxContent>
                   <w:tbl>
@@ -17780,7 +18124,7 @@
                               <w:noProof/>
                               <w:color w:val="FFFFFF" w:themeColor="background1"/>
                             </w:rPr>
-                            <w:t>14</w:t>
+                            <w:t>13</w:t>
                           </w:r>
                           <w:r>
                             <w:rPr>
@@ -17818,7 +18162,7 @@
 </file>
 
 <file path=word/footnotes.xml><?xml version="1.0" encoding="utf-8"?>
-<w:footnotes xmlns:wpc="http://schemas.microsoft.com/office/word/2010/wordprocessingCanvas" xmlns:mc="http://schemas.openxmlformats.org/markup-compatibility/2006" xmlns:o="urn:schemas-microsoft-com:office:office" xmlns:r="http://schemas.openxmlformats.org/officeDocument/2006/relationships" xmlns:m="http://schemas.openxmlformats.org/officeDocument/2006/math" xmlns:v="urn:schemas-microsoft-com:vml" xmlns:wp14="http://schemas.microsoft.com/office/word/2010/wordprocessingDrawing" xmlns:wp="http://schemas.openxmlformats.org/drawingml/2006/wordprocessingDrawing" xmlns:w10="urn:schemas-microsoft-com:office:word" xmlns:w="http://schemas.openxmlformats.org/wordprocessingml/2006/main" xmlns:w14="http://schemas.microsoft.com/office/word/2010/wordml" xmlns:wpg="http://schemas.microsoft.com/office/word/2010/wordprocessingGroup" xmlns:wpi="http://schemas.microsoft.com/office/word/2010/wordprocessingInk" xmlns:wne="http://schemas.microsoft.com/office/word/2006/wordml" xmlns:wps="http://schemas.microsoft.com/office/word/2010/wordprocessingShape" mc:Ignorable="w14 wp14">
+<w:footnotes xmlns:wpc="http://schemas.microsoft.com/office/word/2010/wordprocessingCanvas" xmlns:mc="http://schemas.openxmlformats.org/markup-compatibility/2006" xmlns:o="urn:schemas-microsoft-com:office:office" xmlns:r="http://schemas.openxmlformats.org/officeDocument/2006/relationships" xmlns:m="http://schemas.openxmlformats.org/officeDocument/2006/math" xmlns:v="urn:schemas-microsoft-com:vml" xmlns:wp14="http://schemas.microsoft.com/office/word/2010/wordprocessingDrawing" xmlns:wp="http://schemas.openxmlformats.org/drawingml/2006/wordprocessingDrawing" xmlns:w10="urn:schemas-microsoft-com:office:word" xmlns:w="http://schemas.openxmlformats.org/wordprocessingml/2006/main" xmlns:w14="http://schemas.microsoft.com/office/word/2010/wordml" xmlns:w15="http://schemas.microsoft.com/office/word/2012/wordml" xmlns:wpg="http://schemas.microsoft.com/office/word/2010/wordprocessingGroup" xmlns:wpi="http://schemas.microsoft.com/office/word/2010/wordprocessingInk" xmlns:wne="http://schemas.microsoft.com/office/word/2006/wordml" xmlns:wps="http://schemas.microsoft.com/office/word/2010/wordprocessingShape" mc:Ignorable="w14 w15 wp14">
   <w:footnote w:type="separator" w:id="-1">
     <w:p>
       <w:pPr>
@@ -17843,7 +18187,7 @@
 </file>
 
 <file path=word/header1.xml><?xml version="1.0" encoding="utf-8"?>
-<w:hdr xmlns:wpc="http://schemas.microsoft.com/office/word/2010/wordprocessingCanvas" xmlns:mc="http://schemas.openxmlformats.org/markup-compatibility/2006" xmlns:o="urn:schemas-microsoft-com:office:office" xmlns:r="http://schemas.openxmlformats.org/officeDocument/2006/relationships" xmlns:m="http://schemas.openxmlformats.org/officeDocument/2006/math" xmlns:v="urn:schemas-microsoft-com:vml" xmlns:wp14="http://schemas.microsoft.com/office/word/2010/wordprocessingDrawing" xmlns:wp="http://schemas.openxmlformats.org/drawingml/2006/wordprocessingDrawing" xmlns:w10="urn:schemas-microsoft-com:office:word" xmlns:w="http://schemas.openxmlformats.org/wordprocessingml/2006/main" xmlns:w14="http://schemas.microsoft.com/office/word/2010/wordml" xmlns:wpg="http://schemas.microsoft.com/office/word/2010/wordprocessingGroup" xmlns:wpi="http://schemas.microsoft.com/office/word/2010/wordprocessingInk" xmlns:wne="http://schemas.microsoft.com/office/word/2006/wordml" xmlns:wps="http://schemas.microsoft.com/office/word/2010/wordprocessingShape" mc:Ignorable="w14 wp14">
+<w:hdr xmlns:wpc="http://schemas.microsoft.com/office/word/2010/wordprocessingCanvas" xmlns:mc="http://schemas.openxmlformats.org/markup-compatibility/2006" xmlns:o="urn:schemas-microsoft-com:office:office" xmlns:r="http://schemas.openxmlformats.org/officeDocument/2006/relationships" xmlns:m="http://schemas.openxmlformats.org/officeDocument/2006/math" xmlns:v="urn:schemas-microsoft-com:vml" xmlns:wp14="http://schemas.microsoft.com/office/word/2010/wordprocessingDrawing" xmlns:wp="http://schemas.openxmlformats.org/drawingml/2006/wordprocessingDrawing" xmlns:w10="urn:schemas-microsoft-com:office:word" xmlns:w="http://schemas.openxmlformats.org/wordprocessingml/2006/main" xmlns:w14="http://schemas.microsoft.com/office/word/2010/wordml" xmlns:w15="http://schemas.microsoft.com/office/word/2012/wordml" xmlns:wpg="http://schemas.microsoft.com/office/word/2010/wordprocessingGroup" xmlns:wpi="http://schemas.microsoft.com/office/word/2010/wordprocessingInk" xmlns:wne="http://schemas.microsoft.com/office/word/2006/wordml" xmlns:wps="http://schemas.microsoft.com/office/word/2010/wordprocessingShape" mc:Ignorable="w14 w15 wp14">
   <w:p>
     <w:pPr>
       <w:pStyle w:val="Header"/>
@@ -17854,8 +18198,8 @@
 </file>
 
 <file path=word/numbering.xml><?xml version="1.0" encoding="utf-8"?>
-<w:numbering xmlns:wpc="http://schemas.microsoft.com/office/word/2010/wordprocessingCanvas" xmlns:mc="http://schemas.openxmlformats.org/markup-compatibility/2006" xmlns:o="urn:schemas-microsoft-com:office:office" xmlns:r="http://schemas.openxmlformats.org/officeDocument/2006/relationships" xmlns:m="http://schemas.openxmlformats.org/officeDocument/2006/math" xmlns:v="urn:schemas-microsoft-com:vml" xmlns:wp14="http://schemas.microsoft.com/office/word/2010/wordprocessingDrawing" xmlns:wp="http://schemas.openxmlformats.org/drawingml/2006/wordprocessingDrawing" xmlns:w10="urn:schemas-microsoft-com:office:word" xmlns:w="http://schemas.openxmlformats.org/wordprocessingml/2006/main" xmlns:w14="http://schemas.microsoft.com/office/word/2010/wordml" xmlns:wpg="http://schemas.microsoft.com/office/word/2010/wordprocessingGroup" xmlns:wpi="http://schemas.microsoft.com/office/word/2010/wordprocessingInk" xmlns:wne="http://schemas.microsoft.com/office/word/2006/wordml" xmlns:wps="http://schemas.microsoft.com/office/word/2010/wordprocessingShape" mc:Ignorable="w14 wp14">
-  <w:abstractNum w:abstractNumId="0">
+<w:numbering xmlns:wpc="http://schemas.microsoft.com/office/word/2010/wordprocessingCanvas" xmlns:mc="http://schemas.openxmlformats.org/markup-compatibility/2006" xmlns:o="urn:schemas-microsoft-com:office:office" xmlns:r="http://schemas.openxmlformats.org/officeDocument/2006/relationships" xmlns:m="http://schemas.openxmlformats.org/officeDocument/2006/math" xmlns:v="urn:schemas-microsoft-com:vml" xmlns:wp14="http://schemas.microsoft.com/office/word/2010/wordprocessingDrawing" xmlns:wp="http://schemas.openxmlformats.org/drawingml/2006/wordprocessingDrawing" xmlns:w10="urn:schemas-microsoft-com:office:word" xmlns:w="http://schemas.openxmlformats.org/wordprocessingml/2006/main" xmlns:w14="http://schemas.microsoft.com/office/word/2010/wordml" xmlns:w15="http://schemas.microsoft.com/office/word/2012/wordml" xmlns:wpg="http://schemas.microsoft.com/office/word/2010/wordprocessingGroup" xmlns:wpi="http://schemas.microsoft.com/office/word/2010/wordprocessingInk" xmlns:wne="http://schemas.microsoft.com/office/word/2006/wordml" xmlns:wps="http://schemas.microsoft.com/office/word/2010/wordprocessingShape" mc:Ignorable="w14 w15 wp14">
+  <w:abstractNum w:abstractNumId="0" w15:restartNumberingAfterBreak="0">
     <w:nsid w:val="00154E64"/>
     <w:multiLevelType w:val="hybridMultilevel"/>
     <w:tmpl w:val="412A6684"/>
@@ -17968,7 +18312,7 @@
       </w:rPr>
     </w:lvl>
   </w:abstractNum>
-  <w:abstractNum w:abstractNumId="1">
+  <w:abstractNum w:abstractNumId="1" w15:restartNumberingAfterBreak="0">
     <w:nsid w:val="006A04DA"/>
     <w:multiLevelType w:val="hybridMultilevel"/>
     <w:tmpl w:val="C1D8033C"/>
@@ -18081,7 +18425,7 @@
       </w:rPr>
     </w:lvl>
   </w:abstractNum>
-  <w:abstractNum w:abstractNumId="2">
+  <w:abstractNum w:abstractNumId="2" w15:restartNumberingAfterBreak="0">
     <w:nsid w:val="0D233532"/>
     <w:multiLevelType w:val="hybridMultilevel"/>
     <w:tmpl w:val="0A7C9D6C"/>
@@ -18193,7 +18537,7 @@
       </w:rPr>
     </w:lvl>
   </w:abstractNum>
-  <w:abstractNum w:abstractNumId="3">
+  <w:abstractNum w:abstractNumId="3" w15:restartNumberingAfterBreak="0">
     <w:nsid w:val="12FF71F9"/>
     <w:multiLevelType w:val="hybridMultilevel"/>
     <w:tmpl w:val="CC5A349E"/>
@@ -18306,7 +18650,7 @@
       </w:rPr>
     </w:lvl>
   </w:abstractNum>
-  <w:abstractNum w:abstractNumId="4">
+  <w:abstractNum w:abstractNumId="4" w15:restartNumberingAfterBreak="0">
     <w:nsid w:val="14CD21A2"/>
     <w:multiLevelType w:val="multilevel"/>
     <w:tmpl w:val="DEEE1492"/>
@@ -18478,7 +18822,7 @@
       </w:rPr>
     </w:lvl>
   </w:abstractNum>
-  <w:abstractNum w:abstractNumId="5">
+  <w:abstractNum w:abstractNumId="5" w15:restartNumberingAfterBreak="0">
     <w:nsid w:val="169452CA"/>
     <w:multiLevelType w:val="hybridMultilevel"/>
     <w:tmpl w:val="2FF662F0"/>
@@ -18568,7 +18912,7 @@
       </w:pPr>
     </w:lvl>
   </w:abstractNum>
-  <w:abstractNum w:abstractNumId="6">
+  <w:abstractNum w:abstractNumId="6" w15:restartNumberingAfterBreak="0">
     <w:nsid w:val="2B644977"/>
     <w:multiLevelType w:val="hybridMultilevel"/>
     <w:tmpl w:val="319EF78E"/>
@@ -18681,7 +19025,7 @@
       </w:rPr>
     </w:lvl>
   </w:abstractNum>
-  <w:abstractNum w:abstractNumId="7">
+  <w:abstractNum w:abstractNumId="7" w15:restartNumberingAfterBreak="0">
     <w:nsid w:val="34347ADB"/>
     <w:multiLevelType w:val="hybridMultilevel"/>
     <w:tmpl w:val="0CF2DD04"/>
@@ -18794,7 +19138,7 @@
       </w:rPr>
     </w:lvl>
   </w:abstractNum>
-  <w:abstractNum w:abstractNumId="8">
+  <w:abstractNum w:abstractNumId="8" w15:restartNumberingAfterBreak="0">
     <w:nsid w:val="38B42215"/>
     <w:multiLevelType w:val="multilevel"/>
     <w:tmpl w:val="4A4A5B5C"/>
@@ -18881,7 +19225,7 @@
       </w:pPr>
     </w:lvl>
   </w:abstractNum>
-  <w:abstractNum w:abstractNumId="9">
+  <w:abstractNum w:abstractNumId="9" w15:restartNumberingAfterBreak="0">
     <w:nsid w:val="3CAF4AC1"/>
     <w:multiLevelType w:val="hybridMultilevel"/>
     <w:tmpl w:val="4268E146"/>
@@ -18993,7 +19337,7 @@
       </w:rPr>
     </w:lvl>
   </w:abstractNum>
-  <w:abstractNum w:abstractNumId="10">
+  <w:abstractNum w:abstractNumId="10" w15:restartNumberingAfterBreak="0">
     <w:nsid w:val="4C895D38"/>
     <w:multiLevelType w:val="hybridMultilevel"/>
     <w:tmpl w:val="D1344B72"/>
@@ -19105,7 +19449,7 @@
       </w:rPr>
     </w:lvl>
   </w:abstractNum>
-  <w:abstractNum w:abstractNumId="11">
+  <w:abstractNum w:abstractNumId="11" w15:restartNumberingAfterBreak="0">
     <w:nsid w:val="4D602D02"/>
     <w:multiLevelType w:val="hybridMultilevel"/>
     <w:tmpl w:val="68FC20B4"/>
@@ -19217,7 +19561,7 @@
       </w:rPr>
     </w:lvl>
   </w:abstractNum>
-  <w:abstractNum w:abstractNumId="12">
+  <w:abstractNum w:abstractNumId="12" w15:restartNumberingAfterBreak="0">
     <w:nsid w:val="528629E5"/>
     <w:multiLevelType w:val="hybridMultilevel"/>
     <w:tmpl w:val="BFE69172"/>
@@ -19329,7 +19673,7 @@
       </w:rPr>
     </w:lvl>
   </w:abstractNum>
-  <w:abstractNum w:abstractNumId="13">
+  <w:abstractNum w:abstractNumId="13" w15:restartNumberingAfterBreak="0">
     <w:nsid w:val="59B53D7C"/>
     <w:multiLevelType w:val="hybridMultilevel"/>
     <w:tmpl w:val="E39EC10C"/>
@@ -19441,7 +19785,7 @@
       </w:rPr>
     </w:lvl>
   </w:abstractNum>
-  <w:abstractNum w:abstractNumId="14">
+  <w:abstractNum w:abstractNumId="14" w15:restartNumberingAfterBreak="0">
     <w:nsid w:val="6D2B5107"/>
     <w:multiLevelType w:val="multilevel"/>
     <w:tmpl w:val="4426CF36"/>
@@ -19700,7 +20044,7 @@
 </file>
 
 <file path=word/styles.xml><?xml version="1.0" encoding="utf-8"?>
-<w:styles xmlns:mc="http://schemas.openxmlformats.org/markup-compatibility/2006" xmlns:r="http://schemas.openxmlformats.org/officeDocument/2006/relationships" xmlns:w="http://schemas.openxmlformats.org/wordprocessingml/2006/main" xmlns:w14="http://schemas.microsoft.com/office/word/2010/wordml" mc:Ignorable="w14">
+<w:styles xmlns:mc="http://schemas.openxmlformats.org/markup-compatibility/2006" xmlns:r="http://schemas.openxmlformats.org/officeDocument/2006/relationships" xmlns:w="http://schemas.openxmlformats.org/wordprocessingml/2006/main" xmlns:w14="http://schemas.microsoft.com/office/word/2010/wordml" xmlns:w15="http://schemas.microsoft.com/office/word/2012/wordml" mc:Ignorable="w14 w15">
   <w:docDefaults>
     <w:rPrDefault>
       <w:rPr>
@@ -19716,145 +20060,378 @@
       </w:pPr>
     </w:pPrDefault>
   </w:docDefaults>
-  <w:latentStyles w:defLockedState="0" w:defUIPriority="99" w:defSemiHidden="1" w:defUnhideWhenUsed="1" w:defQFormat="0" w:count="267">
-    <w:lsdException w:name="Normal" w:semiHidden="0" w:uiPriority="0" w:unhideWhenUsed="0" w:qFormat="1"/>
-    <w:lsdException w:name="heading 1" w:semiHidden="0" w:uiPriority="9" w:unhideWhenUsed="0" w:qFormat="1"/>
-    <w:lsdException w:name="heading 2" w:uiPriority="9" w:qFormat="1"/>
-    <w:lsdException w:name="heading 3" w:uiPriority="9" w:qFormat="1"/>
-    <w:lsdException w:name="heading 4" w:uiPriority="9" w:qFormat="1"/>
-    <w:lsdException w:name="heading 5" w:uiPriority="9" w:qFormat="1"/>
-    <w:lsdException w:name="heading 6" w:uiPriority="9" w:qFormat="1"/>
-    <w:lsdException w:name="heading 7" w:uiPriority="9" w:qFormat="1"/>
-    <w:lsdException w:name="heading 8" w:uiPriority="9" w:qFormat="1"/>
-    <w:lsdException w:name="heading 9" w:uiPriority="9" w:qFormat="1"/>
-    <w:lsdException w:name="toc 1" w:uiPriority="39"/>
-    <w:lsdException w:name="toc 2" w:uiPriority="39"/>
-    <w:lsdException w:name="toc 3" w:uiPriority="39"/>
-    <w:lsdException w:name="toc 4" w:uiPriority="39"/>
-    <w:lsdException w:name="toc 5" w:uiPriority="39"/>
-    <w:lsdException w:name="toc 6" w:uiPriority="39"/>
-    <w:lsdException w:name="toc 7" w:uiPriority="39"/>
-    <w:lsdException w:name="toc 8" w:uiPriority="39"/>
-    <w:lsdException w:name="toc 9" w:uiPriority="39"/>
-    <w:lsdException w:name="footer" w:qFormat="1"/>
-    <w:lsdException w:name="caption" w:uiPriority="35" w:qFormat="1"/>
-    <w:lsdException w:name="Title" w:semiHidden="0" w:uiPriority="10" w:unhideWhenUsed="0" w:qFormat="1"/>
-    <w:lsdException w:name="Default Paragraph Font" w:uiPriority="1"/>
-    <w:lsdException w:name="Subtitle" w:semiHidden="0" w:uiPriority="11" w:unhideWhenUsed="0" w:qFormat="1"/>
-    <w:lsdException w:name="Strong" w:semiHidden="0" w:uiPriority="22" w:unhideWhenUsed="0" w:qFormat="1"/>
-    <w:lsdException w:name="Emphasis" w:semiHidden="0" w:uiPriority="20" w:unhideWhenUsed="0" w:qFormat="1"/>
-    <w:lsdException w:name="Table Grid" w:semiHidden="0" w:uiPriority="39" w:unhideWhenUsed="0"/>
-    <w:lsdException w:name="Placeholder Text" w:unhideWhenUsed="0"/>
-    <w:lsdException w:name="No Spacing" w:semiHidden="0" w:uiPriority="1" w:unhideWhenUsed="0" w:qFormat="1"/>
-    <w:lsdException w:name="Light Shading" w:semiHidden="0" w:uiPriority="60" w:unhideWhenUsed="0"/>
-    <w:lsdException w:name="Light List" w:semiHidden="0" w:uiPriority="61" w:unhideWhenUsed="0"/>
-    <w:lsdException w:name="Light Grid" w:semiHidden="0" w:uiPriority="62" w:unhideWhenUsed="0"/>
-    <w:lsdException w:name="Medium Shading 1" w:semiHidden="0" w:uiPriority="63" w:unhideWhenUsed="0"/>
-    <w:lsdException w:name="Medium Shading 2" w:semiHidden="0" w:uiPriority="64" w:unhideWhenUsed="0"/>
-    <w:lsdException w:name="Medium List 1" w:semiHidden="0" w:uiPriority="65" w:unhideWhenUsed="0"/>
-    <w:lsdException w:name="Medium List 2" w:semiHidden="0" w:uiPriority="66" w:unhideWhenUsed="0"/>
-    <w:lsdException w:name="Medium Grid 1" w:semiHidden="0" w:uiPriority="67" w:unhideWhenUsed="0"/>
-    <w:lsdException w:name="Medium Grid 2" w:semiHidden="0" w:uiPriority="68" w:unhideWhenUsed="0"/>
-    <w:lsdException w:name="Medium Grid 3" w:semiHidden="0" w:uiPriority="69" w:unhideWhenUsed="0"/>
-    <w:lsdException w:name="Dark List" w:semiHidden="0" w:uiPriority="70" w:unhideWhenUsed="0"/>
-    <w:lsdException w:name="Colorful Shading" w:semiHidden="0" w:uiPriority="71" w:unhideWhenUsed="0"/>
-    <w:lsdException w:name="Colorful List" w:semiHidden="0" w:uiPriority="72" w:unhideWhenUsed="0"/>
-    <w:lsdException w:name="Colorful Grid" w:semiHidden="0" w:uiPriority="73" w:unhideWhenUsed="0"/>
-    <w:lsdException w:name="Light Shading Accent 1" w:semiHidden="0" w:uiPriority="60" w:unhideWhenUsed="0"/>
-    <w:lsdException w:name="Light List Accent 1" w:semiHidden="0" w:uiPriority="61" w:unhideWhenUsed="0"/>
-    <w:lsdException w:name="Light Grid Accent 1" w:semiHidden="0" w:uiPriority="62" w:unhideWhenUsed="0"/>
-    <w:lsdException w:name="Medium Shading 1 Accent 1" w:semiHidden="0" w:uiPriority="63" w:unhideWhenUsed="0"/>
-    <w:lsdException w:name="Medium Shading 2 Accent 1" w:semiHidden="0" w:uiPriority="64" w:unhideWhenUsed="0"/>
-    <w:lsdException w:name="Medium List 1 Accent 1" w:semiHidden="0" w:uiPriority="65" w:unhideWhenUsed="0"/>
-    <w:lsdException w:name="Revision" w:unhideWhenUsed="0"/>
-    <w:lsdException w:name="List Paragraph" w:semiHidden="0" w:uiPriority="34" w:unhideWhenUsed="0" w:qFormat="1"/>
-    <w:lsdException w:name="Quote" w:semiHidden="0" w:uiPriority="29" w:unhideWhenUsed="0" w:qFormat="1"/>
-    <w:lsdException w:name="Intense Quote" w:semiHidden="0" w:uiPriority="30" w:unhideWhenUsed="0" w:qFormat="1"/>
-    <w:lsdException w:name="Medium List 2 Accent 1" w:semiHidden="0" w:uiPriority="66" w:unhideWhenUsed="0"/>
-    <w:lsdException w:name="Medium Grid 1 Accent 1" w:semiHidden="0" w:uiPriority="67" w:unhideWhenUsed="0"/>
-    <w:lsdException w:name="Medium Grid 2 Accent 1" w:semiHidden="0" w:uiPriority="68" w:unhideWhenUsed="0"/>
-    <w:lsdException w:name="Medium Grid 3 Accent 1" w:semiHidden="0" w:uiPriority="69" w:unhideWhenUsed="0"/>
-    <w:lsdException w:name="Dark List Accent 1" w:semiHidden="0" w:uiPriority="70" w:unhideWhenUsed="0"/>
-    <w:lsdException w:name="Colorful Shading Accent 1" w:semiHidden="0" w:uiPriority="71" w:unhideWhenUsed="0"/>
-    <w:lsdException w:name="Colorful List Accent 1" w:semiHidden="0" w:uiPriority="72" w:unhideWhenUsed="0"/>
-    <w:lsdException w:name="Colorful Grid Accent 1" w:semiHidden="0" w:uiPriority="73" w:unhideWhenUsed="0"/>
-    <w:lsdException w:name="Light Shading Accent 2" w:semiHidden="0" w:uiPriority="60" w:unhideWhenUsed="0"/>
-    <w:lsdException w:name="Light List Accent 2" w:semiHidden="0" w:uiPriority="61" w:unhideWhenUsed="0"/>
-    <w:lsdException w:name="Light Grid Accent 2" w:semiHidden="0" w:uiPriority="62" w:unhideWhenUsed="0"/>
-    <w:lsdException w:name="Medium Shading 1 Accent 2" w:semiHidden="0" w:uiPriority="63" w:unhideWhenUsed="0"/>
-    <w:lsdException w:name="Medium Shading 2 Accent 2" w:semiHidden="0" w:uiPriority="64" w:unhideWhenUsed="0"/>
-    <w:lsdException w:name="Medium List 1 Accent 2" w:semiHidden="0" w:uiPriority="65" w:unhideWhenUsed="0"/>
-    <w:lsdException w:name="Medium List 2 Accent 2" w:semiHidden="0" w:uiPriority="66" w:unhideWhenUsed="0"/>
-    <w:lsdException w:name="Medium Grid 1 Accent 2" w:semiHidden="0" w:uiPriority="67" w:unhideWhenUsed="0"/>
-    <w:lsdException w:name="Medium Grid 2 Accent 2" w:semiHidden="0" w:uiPriority="68" w:unhideWhenUsed="0"/>
-    <w:lsdException w:name="Medium Grid 3 Accent 2" w:semiHidden="0" w:uiPriority="69" w:unhideWhenUsed="0"/>
-    <w:lsdException w:name="Dark List Accent 2" w:semiHidden="0" w:uiPriority="70" w:unhideWhenUsed="0"/>
-    <w:lsdException w:name="Colorful Shading Accent 2" w:semiHidden="0" w:uiPriority="71" w:unhideWhenUsed="0"/>
-    <w:lsdException w:name="Colorful List Accent 2" w:semiHidden="0" w:uiPriority="72" w:unhideWhenUsed="0"/>
-    <w:lsdException w:name="Colorful Grid Accent 2" w:semiHidden="0" w:uiPriority="73" w:unhideWhenUsed="0"/>
-    <w:lsdException w:name="Light Shading Accent 3" w:semiHidden="0" w:uiPriority="60" w:unhideWhenUsed="0"/>
-    <w:lsdException w:name="Light List Accent 3" w:semiHidden="0" w:uiPriority="61" w:unhideWhenUsed="0"/>
-    <w:lsdException w:name="Light Grid Accent 3" w:semiHidden="0" w:uiPriority="62" w:unhideWhenUsed="0"/>
-    <w:lsdException w:name="Medium Shading 1 Accent 3" w:semiHidden="0" w:uiPriority="63" w:unhideWhenUsed="0"/>
-    <w:lsdException w:name="Medium Shading 2 Accent 3" w:semiHidden="0" w:uiPriority="64" w:unhideWhenUsed="0"/>
-    <w:lsdException w:name="Medium List 1 Accent 3" w:semiHidden="0" w:uiPriority="65" w:unhideWhenUsed="0"/>
-    <w:lsdException w:name="Medium List 2 Accent 3" w:semiHidden="0" w:uiPriority="66" w:unhideWhenUsed="0"/>
-    <w:lsdException w:name="Medium Grid 1 Accent 3" w:semiHidden="0" w:uiPriority="67" w:unhideWhenUsed="0"/>
-    <w:lsdException w:name="Medium Grid 2 Accent 3" w:semiHidden="0" w:uiPriority="68" w:unhideWhenUsed="0"/>
-    <w:lsdException w:name="Medium Grid 3 Accent 3" w:semiHidden="0" w:uiPriority="69" w:unhideWhenUsed="0"/>
-    <w:lsdException w:name="Dark List Accent 3" w:semiHidden="0" w:uiPriority="70" w:unhideWhenUsed="0"/>
-    <w:lsdException w:name="Colorful Shading Accent 3" w:semiHidden="0" w:uiPriority="71" w:unhideWhenUsed="0"/>
-    <w:lsdException w:name="Colorful List Accent 3" w:semiHidden="0" w:uiPriority="72" w:unhideWhenUsed="0"/>
-    <w:lsdException w:name="Colorful Grid Accent 3" w:semiHidden="0" w:uiPriority="73" w:unhideWhenUsed="0"/>
-    <w:lsdException w:name="Light Shading Accent 4" w:semiHidden="0" w:uiPriority="60" w:unhideWhenUsed="0"/>
-    <w:lsdException w:name="Light List Accent 4" w:semiHidden="0" w:uiPriority="61" w:unhideWhenUsed="0"/>
-    <w:lsdException w:name="Light Grid Accent 4" w:semiHidden="0" w:uiPriority="62" w:unhideWhenUsed="0"/>
-    <w:lsdException w:name="Medium Shading 1 Accent 4" w:semiHidden="0" w:uiPriority="63" w:unhideWhenUsed="0"/>
-    <w:lsdException w:name="Medium Shading 2 Accent 4" w:semiHidden="0" w:uiPriority="64" w:unhideWhenUsed="0"/>
-    <w:lsdException w:name="Medium List 1 Accent 4" w:semiHidden="0" w:uiPriority="65" w:unhideWhenUsed="0"/>
-    <w:lsdException w:name="Medium List 2 Accent 4" w:semiHidden="0" w:uiPriority="66" w:unhideWhenUsed="0"/>
-    <w:lsdException w:name="Medium Grid 1 Accent 4" w:semiHidden="0" w:uiPriority="67" w:unhideWhenUsed="0"/>
-    <w:lsdException w:name="Medium Grid 2 Accent 4" w:semiHidden="0" w:uiPriority="68" w:unhideWhenUsed="0"/>
-    <w:lsdException w:name="Medium Grid 3 Accent 4" w:semiHidden="0" w:uiPriority="69" w:unhideWhenUsed="0"/>
-    <w:lsdException w:name="Dark List Accent 4" w:semiHidden="0" w:uiPriority="70" w:unhideWhenUsed="0"/>
-    <w:lsdException w:name="Colorful Shading Accent 4" w:semiHidden="0" w:uiPriority="71" w:unhideWhenUsed="0"/>
-    <w:lsdException w:name="Colorful List Accent 4" w:semiHidden="0" w:uiPriority="72" w:unhideWhenUsed="0"/>
-    <w:lsdException w:name="Colorful Grid Accent 4" w:semiHidden="0" w:uiPriority="73" w:unhideWhenUsed="0"/>
-    <w:lsdException w:name="Light Shading Accent 5" w:semiHidden="0" w:uiPriority="60" w:unhideWhenUsed="0"/>
-    <w:lsdException w:name="Light List Accent 5" w:semiHidden="0" w:uiPriority="61" w:unhideWhenUsed="0"/>
-    <w:lsdException w:name="Light Grid Accent 5" w:semiHidden="0" w:uiPriority="62" w:unhideWhenUsed="0"/>
-    <w:lsdException w:name="Medium Shading 1 Accent 5" w:semiHidden="0" w:uiPriority="63" w:unhideWhenUsed="0"/>
-    <w:lsdException w:name="Medium Shading 2 Accent 5" w:semiHidden="0" w:uiPriority="64" w:unhideWhenUsed="0"/>
-    <w:lsdException w:name="Medium List 1 Accent 5" w:semiHidden="0" w:uiPriority="65" w:unhideWhenUsed="0"/>
-    <w:lsdException w:name="Medium List 2 Accent 5" w:semiHidden="0" w:uiPriority="66" w:unhideWhenUsed="0"/>
-    <w:lsdException w:name="Medium Grid 1 Accent 5" w:semiHidden="0" w:uiPriority="67" w:unhideWhenUsed="0"/>
-    <w:lsdException w:name="Medium Grid 2 Accent 5" w:semiHidden="0" w:uiPriority="68" w:unhideWhenUsed="0"/>
-    <w:lsdException w:name="Medium Grid 3 Accent 5" w:semiHidden="0" w:uiPriority="69" w:unhideWhenUsed="0"/>
-    <w:lsdException w:name="Dark List Accent 5" w:semiHidden="0" w:uiPriority="70" w:unhideWhenUsed="0"/>
-    <w:lsdException w:name="Colorful Shading Accent 5" w:semiHidden="0" w:uiPriority="71" w:unhideWhenUsed="0"/>
-    <w:lsdException w:name="Colorful List Accent 5" w:semiHidden="0" w:uiPriority="72" w:unhideWhenUsed="0"/>
-    <w:lsdException w:name="Colorful Grid Accent 5" w:semiHidden="0" w:uiPriority="73" w:unhideWhenUsed="0"/>
-    <w:lsdException w:name="Light Shading Accent 6" w:semiHidden="0" w:uiPriority="60" w:unhideWhenUsed="0"/>
-    <w:lsdException w:name="Light List Accent 6" w:semiHidden="0" w:uiPriority="61" w:unhideWhenUsed="0"/>
-    <w:lsdException w:name="Light Grid Accent 6" w:semiHidden="0" w:uiPriority="62" w:unhideWhenUsed="0"/>
-    <w:lsdException w:name="Medium Shading 1 Accent 6" w:semiHidden="0" w:uiPriority="63" w:unhideWhenUsed="0"/>
-    <w:lsdException w:name="Medium Shading 2 Accent 6" w:semiHidden="0" w:uiPriority="64" w:unhideWhenUsed="0"/>
-    <w:lsdException w:name="Medium List 1 Accent 6" w:semiHidden="0" w:uiPriority="65" w:unhideWhenUsed="0"/>
-    <w:lsdException w:name="Medium List 2 Accent 6" w:semiHidden="0" w:uiPriority="66" w:unhideWhenUsed="0"/>
-    <w:lsdException w:name="Medium Grid 1 Accent 6" w:semiHidden="0" w:uiPriority="67" w:unhideWhenUsed="0"/>
-    <w:lsdException w:name="Medium Grid 2 Accent 6" w:semiHidden="0" w:uiPriority="68" w:unhideWhenUsed="0"/>
-    <w:lsdException w:name="Medium Grid 3 Accent 6" w:semiHidden="0" w:uiPriority="69" w:unhideWhenUsed="0"/>
-    <w:lsdException w:name="Dark List Accent 6" w:semiHidden="0" w:uiPriority="70" w:unhideWhenUsed="0"/>
-    <w:lsdException w:name="Colorful Shading Accent 6" w:semiHidden="0" w:uiPriority="71" w:unhideWhenUsed="0"/>
-    <w:lsdException w:name="Colorful List Accent 6" w:semiHidden="0" w:uiPriority="72" w:unhideWhenUsed="0"/>
-    <w:lsdException w:name="Colorful Grid Accent 6" w:semiHidden="0" w:uiPriority="73" w:unhideWhenUsed="0"/>
-    <w:lsdException w:name="Subtle Emphasis" w:semiHidden="0" w:uiPriority="19" w:unhideWhenUsed="0" w:qFormat="1"/>
-    <w:lsdException w:name="Intense Emphasis" w:semiHidden="0" w:uiPriority="21" w:unhideWhenUsed="0" w:qFormat="1"/>
-    <w:lsdException w:name="Subtle Reference" w:semiHidden="0" w:uiPriority="31" w:unhideWhenUsed="0" w:qFormat="1"/>
-    <w:lsdException w:name="Intense Reference" w:semiHidden="0" w:uiPriority="32" w:unhideWhenUsed="0" w:qFormat="1"/>
-    <w:lsdException w:name="Book Title" w:semiHidden="0" w:uiPriority="33" w:unhideWhenUsed="0" w:qFormat="1"/>
-    <w:lsdException w:name="Bibliography" w:uiPriority="37"/>
-    <w:lsdException w:name="TOC Heading" w:uiPriority="39" w:qFormat="1"/>
+  <w:latentStyles w:defLockedState="0" w:defUIPriority="99" w:defSemiHidden="0" w:defUnhideWhenUsed="0" w:defQFormat="0" w:count="371">
+    <w:lsdException w:name="Normal" w:uiPriority="0" w:qFormat="1"/>
+    <w:lsdException w:name="heading 1" w:uiPriority="9" w:qFormat="1"/>
+    <w:lsdException w:name="heading 2" w:semiHidden="1" w:uiPriority="9" w:unhideWhenUsed="1" w:qFormat="1"/>
+    <w:lsdException w:name="heading 3" w:semiHidden="1" w:uiPriority="9" w:unhideWhenUsed="1" w:qFormat="1"/>
+    <w:lsdException w:name="heading 4" w:semiHidden="1" w:uiPriority="9" w:unhideWhenUsed="1" w:qFormat="1"/>
+    <w:lsdException w:name="heading 5" w:semiHidden="1" w:uiPriority="9" w:unhideWhenUsed="1" w:qFormat="1"/>
+    <w:lsdException w:name="heading 6" w:semiHidden="1" w:uiPriority="9" w:unhideWhenUsed="1" w:qFormat="1"/>
+    <w:lsdException w:name="heading 7" w:semiHidden="1" w:uiPriority="9" w:unhideWhenUsed="1" w:qFormat="1"/>
+    <w:lsdException w:name="heading 8" w:semiHidden="1" w:uiPriority="9" w:unhideWhenUsed="1" w:qFormat="1"/>
+    <w:lsdException w:name="heading 9" w:semiHidden="1" w:uiPriority="9" w:unhideWhenUsed="1" w:qFormat="1"/>
+    <w:lsdException w:name="index 1" w:semiHidden="1" w:unhideWhenUsed="1"/>
+    <w:lsdException w:name="index 2" w:semiHidden="1" w:unhideWhenUsed="1"/>
+    <w:lsdException w:name="index 3" w:semiHidden="1" w:unhideWhenUsed="1"/>
+    <w:lsdException w:name="index 4" w:semiHidden="1" w:unhideWhenUsed="1"/>
+    <w:lsdException w:name="index 5" w:semiHidden="1" w:unhideWhenUsed="1"/>
+    <w:lsdException w:name="index 6" w:semiHidden="1" w:unhideWhenUsed="1"/>
+    <w:lsdException w:name="index 7" w:semiHidden="1" w:unhideWhenUsed="1"/>
+    <w:lsdException w:name="index 8" w:semiHidden="1" w:unhideWhenUsed="1"/>
+    <w:lsdException w:name="index 9" w:semiHidden="1" w:unhideWhenUsed="1"/>
+    <w:lsdException w:name="toc 1" w:semiHidden="1" w:uiPriority="39" w:unhideWhenUsed="1"/>
+    <w:lsdException w:name="toc 2" w:semiHidden="1" w:uiPriority="39" w:unhideWhenUsed="1"/>
+    <w:lsdException w:name="toc 3" w:semiHidden="1" w:uiPriority="39" w:unhideWhenUsed="1"/>
+    <w:lsdException w:name="toc 4" w:semiHidden="1" w:uiPriority="39" w:unhideWhenUsed="1"/>
+    <w:lsdException w:name="toc 5" w:semiHidden="1" w:uiPriority="39" w:unhideWhenUsed="1"/>
+    <w:lsdException w:name="toc 6" w:semiHidden="1" w:uiPriority="39" w:unhideWhenUsed="1"/>
+    <w:lsdException w:name="toc 7" w:semiHidden="1" w:uiPriority="39" w:unhideWhenUsed="1"/>
+    <w:lsdException w:name="toc 8" w:semiHidden="1" w:uiPriority="39" w:unhideWhenUsed="1"/>
+    <w:lsdException w:name="toc 9" w:semiHidden="1" w:uiPriority="39" w:unhideWhenUsed="1"/>
+    <w:lsdException w:name="Normal Indent" w:semiHidden="1" w:unhideWhenUsed="1"/>
+    <w:lsdException w:name="footnote text" w:semiHidden="1" w:unhideWhenUsed="1"/>
+    <w:lsdException w:name="annotation text" w:semiHidden="1" w:unhideWhenUsed="1"/>
+    <w:lsdException w:name="header" w:semiHidden="1" w:unhideWhenUsed="1"/>
+    <w:lsdException w:name="footer" w:semiHidden="1" w:unhideWhenUsed="1" w:qFormat="1"/>
+    <w:lsdException w:name="index heading" w:semiHidden="1" w:unhideWhenUsed="1"/>
+    <w:lsdException w:name="caption" w:semiHidden="1" w:uiPriority="35" w:unhideWhenUsed="1" w:qFormat="1"/>
+    <w:lsdException w:name="table of figures" w:semiHidden="1" w:unhideWhenUsed="1"/>
+    <w:lsdException w:name="envelope address" w:semiHidden="1" w:unhideWhenUsed="1"/>
+    <w:lsdException w:name="envelope return" w:semiHidden="1" w:unhideWhenUsed="1"/>
+    <w:lsdException w:name="footnote reference" w:semiHidden="1" w:unhideWhenUsed="1"/>
+    <w:lsdException w:name="annotation reference" w:semiHidden="1" w:unhideWhenUsed="1"/>
+    <w:lsdException w:name="line number" w:semiHidden="1" w:unhideWhenUsed="1"/>
+    <w:lsdException w:name="page number" w:semiHidden="1" w:unhideWhenUsed="1"/>
+    <w:lsdException w:name="endnote reference" w:semiHidden="1" w:unhideWhenUsed="1"/>
+    <w:lsdException w:name="endnote text" w:semiHidden="1" w:unhideWhenUsed="1"/>
+    <w:lsdException w:name="table of authorities" w:semiHidden="1" w:unhideWhenUsed="1"/>
+    <w:lsdException w:name="macro" w:semiHidden="1" w:unhideWhenUsed="1"/>
+    <w:lsdException w:name="toa heading" w:semiHidden="1" w:unhideWhenUsed="1"/>
+    <w:lsdException w:name="List" w:semiHidden="1" w:unhideWhenUsed="1"/>
+    <w:lsdException w:name="List Bullet" w:semiHidden="1" w:unhideWhenUsed="1"/>
+    <w:lsdException w:name="List Number" w:semiHidden="1" w:unhideWhenUsed="1"/>
+    <w:lsdException w:name="List 2" w:semiHidden="1" w:unhideWhenUsed="1"/>
+    <w:lsdException w:name="List 3" w:semiHidden="1" w:unhideWhenUsed="1"/>
+    <w:lsdException w:name="List 4" w:semiHidden="1" w:unhideWhenUsed="1"/>
+    <w:lsdException w:name="List 5" w:semiHidden="1" w:unhideWhenUsed="1"/>
+    <w:lsdException w:name="List Bullet 2" w:semiHidden="1" w:unhideWhenUsed="1"/>
+    <w:lsdException w:name="List Bullet 3" w:semiHidden="1" w:unhideWhenUsed="1"/>
+    <w:lsdException w:name="List Bullet 4" w:semiHidden="1" w:unhideWhenUsed="1"/>
+    <w:lsdException w:name="List Bullet 5" w:semiHidden="1" w:unhideWhenUsed="1"/>
+    <w:lsdException w:name="List Number 2" w:semiHidden="1" w:unhideWhenUsed="1"/>
+    <w:lsdException w:name="List Number 3" w:semiHidden="1" w:unhideWhenUsed="1"/>
+    <w:lsdException w:name="List Number 4" w:semiHidden="1" w:unhideWhenUsed="1"/>
+    <w:lsdException w:name="List Number 5" w:semiHidden="1" w:unhideWhenUsed="1"/>
+    <w:lsdException w:name="Title" w:uiPriority="10" w:qFormat="1"/>
+    <w:lsdException w:name="Closing" w:semiHidden="1" w:unhideWhenUsed="1"/>
+    <w:lsdException w:name="Signature" w:semiHidden="1" w:unhideWhenUsed="1"/>
+    <w:lsdException w:name="Default Paragraph Font" w:semiHidden="1" w:uiPriority="1" w:unhideWhenUsed="1"/>
+    <w:lsdException w:name="Body Text" w:semiHidden="1" w:unhideWhenUsed="1"/>
+    <w:lsdException w:name="Body Text Indent" w:semiHidden="1" w:unhideWhenUsed="1"/>
+    <w:lsdException w:name="List Continue" w:semiHidden="1" w:unhideWhenUsed="1"/>
+    <w:lsdException w:name="List Continue 2" w:semiHidden="1" w:unhideWhenUsed="1"/>
+    <w:lsdException w:name="List Continue 3" w:semiHidden="1" w:unhideWhenUsed="1"/>
+    <w:lsdException w:name="List Continue 4" w:semiHidden="1" w:unhideWhenUsed="1"/>
+    <w:lsdException w:name="List Continue 5" w:semiHidden="1" w:unhideWhenUsed="1"/>
+    <w:lsdException w:name="Message Header" w:semiHidden="1" w:unhideWhenUsed="1"/>
+    <w:lsdException w:name="Subtitle" w:uiPriority="11" w:qFormat="1"/>
+    <w:lsdException w:name="Salutation" w:semiHidden="1" w:unhideWhenUsed="1"/>
+    <w:lsdException w:name="Date" w:semiHidden="1" w:unhideWhenUsed="1"/>
+    <w:lsdException w:name="Body Text First Indent" w:semiHidden="1" w:unhideWhenUsed="1"/>
+    <w:lsdException w:name="Body Text First Indent 2" w:semiHidden="1" w:unhideWhenUsed="1"/>
+    <w:lsdException w:name="Note Heading" w:semiHidden="1" w:unhideWhenUsed="1"/>
+    <w:lsdException w:name="Body Text 2" w:semiHidden="1" w:unhideWhenUsed="1"/>
+    <w:lsdException w:name="Body Text 3" w:semiHidden="1" w:unhideWhenUsed="1"/>
+    <w:lsdException w:name="Body Text Indent 2" w:semiHidden="1" w:unhideWhenUsed="1"/>
+    <w:lsdException w:name="Body Text Indent 3" w:semiHidden="1" w:unhideWhenUsed="1"/>
+    <w:lsdException w:name="Block Text" w:semiHidden="1" w:unhideWhenUsed="1"/>
+    <w:lsdException w:name="Hyperlink" w:semiHidden="1" w:unhideWhenUsed="1"/>
+    <w:lsdException w:name="FollowedHyperlink" w:semiHidden="1" w:unhideWhenUsed="1"/>
+    <w:lsdException w:name="Strong" w:uiPriority="22" w:qFormat="1"/>
+    <w:lsdException w:name="Emphasis" w:uiPriority="20" w:qFormat="1"/>
+    <w:lsdException w:name="Document Map" w:semiHidden="1" w:unhideWhenUsed="1"/>
+    <w:lsdException w:name="Plain Text" w:semiHidden="1" w:unhideWhenUsed="1"/>
+    <w:lsdException w:name="E-mail Signature" w:semiHidden="1" w:unhideWhenUsed="1"/>
+    <w:lsdException w:name="HTML Top of Form" w:semiHidden="1" w:unhideWhenUsed="1"/>
+    <w:lsdException w:name="HTML Bottom of Form" w:semiHidden="1" w:unhideWhenUsed="1"/>
+    <w:lsdException w:name="Normal (Web)" w:semiHidden="1" w:unhideWhenUsed="1"/>
+    <w:lsdException w:name="HTML Acronym" w:semiHidden="1" w:unhideWhenUsed="1"/>
+    <w:lsdException w:name="HTML Address" w:semiHidden="1" w:unhideWhenUsed="1"/>
+    <w:lsdException w:name="HTML Cite" w:semiHidden="1" w:unhideWhenUsed="1"/>
+    <w:lsdException w:name="HTML Code" w:semiHidden="1" w:unhideWhenUsed="1"/>
+    <w:lsdException w:name="HTML Definition" w:semiHidden="1" w:unhideWhenUsed="1"/>
+    <w:lsdException w:name="HTML Keyboard" w:semiHidden="1" w:unhideWhenUsed="1"/>
+    <w:lsdException w:name="HTML Preformatted" w:semiHidden="1" w:unhideWhenUsed="1"/>
+    <w:lsdException w:name="HTML Sample" w:semiHidden="1" w:unhideWhenUsed="1"/>
+    <w:lsdException w:name="HTML Typewriter" w:semiHidden="1" w:unhideWhenUsed="1"/>
+    <w:lsdException w:name="HTML Variable" w:semiHidden="1" w:unhideWhenUsed="1"/>
+    <w:lsdException w:name="Normal Table" w:semiHidden="1" w:unhideWhenUsed="1"/>
+    <w:lsdException w:name="annotation subject" w:semiHidden="1" w:unhideWhenUsed="1"/>
+    <w:lsdException w:name="No List" w:semiHidden="1" w:unhideWhenUsed="1"/>
+    <w:lsdException w:name="Outline List 1" w:semiHidden="1" w:unhideWhenUsed="1"/>
+    <w:lsdException w:name="Outline List 2" w:semiHidden="1" w:unhideWhenUsed="1"/>
+    <w:lsdException w:name="Outline List 3" w:semiHidden="1" w:unhideWhenUsed="1"/>
+    <w:lsdException w:name="Table Simple 1" w:semiHidden="1" w:unhideWhenUsed="1"/>
+    <w:lsdException w:name="Table Simple 2" w:semiHidden="1" w:unhideWhenUsed="1"/>
+    <w:lsdException w:name="Table Simple 3" w:semiHidden="1" w:unhideWhenUsed="1"/>
+    <w:lsdException w:name="Table Classic 1" w:semiHidden="1" w:unhideWhenUsed="1"/>
+    <w:lsdException w:name="Table Classic 2" w:semiHidden="1" w:unhideWhenUsed="1"/>
+    <w:lsdException w:name="Table Classic 3" w:semiHidden="1" w:unhideWhenUsed="1"/>
+    <w:lsdException w:name="Table Classic 4" w:semiHidden="1" w:unhideWhenUsed="1"/>
+    <w:lsdException w:name="Table Colorful 1" w:semiHidden="1" w:unhideWhenUsed="1"/>
+    <w:lsdException w:name="Table Colorful 2" w:semiHidden="1" w:unhideWhenUsed="1"/>
+    <w:lsdException w:name="Table Colorful 3" w:semiHidden="1" w:unhideWhenUsed="1"/>
+    <w:lsdException w:name="Table Columns 1" w:semiHidden="1" w:unhideWhenUsed="1"/>
+    <w:lsdException w:name="Table Columns 2" w:semiHidden="1" w:unhideWhenUsed="1"/>
+    <w:lsdException w:name="Table Columns 3" w:semiHidden="1" w:unhideWhenUsed="1"/>
+    <w:lsdException w:name="Table Columns 4" w:semiHidden="1" w:unhideWhenUsed="1"/>
+    <w:lsdException w:name="Table Columns 5" w:semiHidden="1" w:unhideWhenUsed="1"/>
+    <w:lsdException w:name="Table Grid 1" w:semiHidden="1" w:unhideWhenUsed="1"/>
+    <w:lsdException w:name="Table Grid 2" w:semiHidden="1" w:unhideWhenUsed="1"/>
+    <w:lsdException w:name="Table Grid 3" w:semiHidden="1" w:unhideWhenUsed="1"/>
+    <w:lsdException w:name="Table Grid 4" w:semiHidden="1" w:unhideWhenUsed="1"/>
+    <w:lsdException w:name="Table Grid 5" w:semiHidden="1" w:unhideWhenUsed="1"/>
+    <w:lsdException w:name="Table Grid 6" w:semiHidden="1" w:unhideWhenUsed="1"/>
+    <w:lsdException w:name="Table Grid 7" w:semiHidden="1" w:unhideWhenUsed="1"/>
+    <w:lsdException w:name="Table Grid 8" w:semiHidden="1" w:unhideWhenUsed="1"/>
+    <w:lsdException w:name="Table List 1" w:semiHidden="1" w:unhideWhenUsed="1"/>
+    <w:lsdException w:name="Table List 2" w:semiHidden="1" w:unhideWhenUsed="1"/>
+    <w:lsdException w:name="Table List 3" w:semiHidden="1" w:unhideWhenUsed="1"/>
+    <w:lsdException w:name="Table List 4" w:semiHidden="1" w:unhideWhenUsed="1"/>
+    <w:lsdException w:name="Table List 5" w:semiHidden="1" w:unhideWhenUsed="1"/>
+    <w:lsdException w:name="Table List 6" w:semiHidden="1" w:unhideWhenUsed="1"/>
+    <w:lsdException w:name="Table List 7" w:semiHidden="1" w:unhideWhenUsed="1"/>
+    <w:lsdException w:name="Table List 8" w:semiHidden="1" w:unhideWhenUsed="1"/>
+    <w:lsdException w:name="Table 3D effects 1" w:semiHidden="1" w:unhideWhenUsed="1"/>
+    <w:lsdException w:name="Table 3D effects 2" w:semiHidden="1" w:unhideWhenUsed="1"/>
+    <w:lsdException w:name="Table 3D effects 3" w:semiHidden="1" w:unhideWhenUsed="1"/>
+    <w:lsdException w:name="Table Contemporary" w:semiHidden="1" w:unhideWhenUsed="1"/>
+    <w:lsdException w:name="Table Elegant" w:semiHidden="1" w:unhideWhenUsed="1"/>
+    <w:lsdException w:name="Table Professional" w:semiHidden="1" w:unhideWhenUsed="1"/>
+    <w:lsdException w:name="Table Subtle 1" w:semiHidden="1" w:unhideWhenUsed="1"/>
+    <w:lsdException w:name="Table Subtle 2" w:semiHidden="1" w:unhideWhenUsed="1"/>
+    <w:lsdException w:name="Table Web 1" w:semiHidden="1" w:unhideWhenUsed="1"/>
+    <w:lsdException w:name="Table Web 2" w:semiHidden="1" w:unhideWhenUsed="1"/>
+    <w:lsdException w:name="Table Web 3" w:semiHidden="1" w:unhideWhenUsed="1"/>
+    <w:lsdException w:name="Balloon Text" w:semiHidden="1" w:unhideWhenUsed="1"/>
+    <w:lsdException w:name="Table Grid" w:uiPriority="39"/>
+    <w:lsdException w:name="Table Theme" w:semiHidden="1" w:unhideWhenUsed="1"/>
+    <w:lsdException w:name="Placeholder Text" w:semiHidden="1"/>
+    <w:lsdException w:name="No Spacing" w:uiPriority="1" w:qFormat="1"/>
+    <w:lsdException w:name="Light Shading" w:uiPriority="60"/>
+    <w:lsdException w:name="Light List" w:uiPriority="61"/>
+    <w:lsdException w:name="Light Grid" w:uiPriority="62"/>
+    <w:lsdException w:name="Medium Shading 1" w:uiPriority="63"/>
+    <w:lsdException w:name="Medium Shading 2" w:uiPriority="64"/>
+    <w:lsdException w:name="Medium List 1" w:uiPriority="65"/>
+    <w:lsdException w:name="Medium List 2" w:uiPriority="66"/>
+    <w:lsdException w:name="Medium Grid 1" w:uiPriority="67"/>
+    <w:lsdException w:name="Medium Grid 2" w:uiPriority="68"/>
+    <w:lsdException w:name="Medium Grid 3" w:uiPriority="69"/>
+    <w:lsdException w:name="Dark List" w:uiPriority="70"/>
+    <w:lsdException w:name="Colorful Shading" w:uiPriority="71"/>
+    <w:lsdException w:name="Colorful List" w:uiPriority="72"/>
+    <w:lsdException w:name="Colorful Grid" w:uiPriority="73"/>
+    <w:lsdException w:name="Light Shading Accent 1" w:uiPriority="60"/>
+    <w:lsdException w:name="Light List Accent 1" w:uiPriority="61"/>
+    <w:lsdException w:name="Light Grid Accent 1" w:uiPriority="62"/>
+    <w:lsdException w:name="Medium Shading 1 Accent 1" w:uiPriority="63"/>
+    <w:lsdException w:name="Medium Shading 2 Accent 1" w:uiPriority="64"/>
+    <w:lsdException w:name="Medium List 1 Accent 1" w:uiPriority="65"/>
+    <w:lsdException w:name="Revision" w:semiHidden="1"/>
+    <w:lsdException w:name="List Paragraph" w:uiPriority="34" w:qFormat="1"/>
+    <w:lsdException w:name="Quote" w:uiPriority="29" w:qFormat="1"/>
+    <w:lsdException w:name="Intense Quote" w:uiPriority="30" w:qFormat="1"/>
+    <w:lsdException w:name="Medium List 2 Accent 1" w:uiPriority="66"/>
+    <w:lsdException w:name="Medium Grid 1 Accent 1" w:uiPriority="67"/>
+    <w:lsdException w:name="Medium Grid 2 Accent 1" w:uiPriority="68"/>
+    <w:lsdException w:name="Medium Grid 3 Accent 1" w:uiPriority="69"/>
+    <w:lsdException w:name="Dark List Accent 1" w:uiPriority="70"/>
+    <w:lsdException w:name="Colorful Shading Accent 1" w:uiPriority="71"/>
+    <w:lsdException w:name="Colorful List Accent 1" w:uiPriority="72"/>
+    <w:lsdException w:name="Colorful Grid Accent 1" w:uiPriority="73"/>
+    <w:lsdException w:name="Light Shading Accent 2" w:uiPriority="60"/>
+    <w:lsdException w:name="Light List Accent 2" w:uiPriority="61"/>
+    <w:lsdException w:name="Light Grid Accent 2" w:uiPriority="62"/>
+    <w:lsdException w:name="Medium Shading 1 Accent 2" w:uiPriority="63"/>
+    <w:lsdException w:name="Medium Shading 2 Accent 2" w:uiPriority="64"/>
+    <w:lsdException w:name="Medium List 1 Accent 2" w:uiPriority="65"/>
+    <w:lsdException w:name="Medium List 2 Accent 2" w:uiPriority="66"/>
+    <w:lsdException w:name="Medium Grid 1 Accent 2" w:uiPriority="67"/>
+    <w:lsdException w:name="Medium Grid 2 Accent 2" w:uiPriority="68"/>
+    <w:lsdException w:name="Medium Grid 3 Accent 2" w:uiPriority="69"/>
+    <w:lsdException w:name="Dark List Accent 2" w:uiPriority="70"/>
+    <w:lsdException w:name="Colorful Shading Accent 2" w:uiPriority="71"/>
+    <w:lsdException w:name="Colorful List Accent 2" w:uiPriority="72"/>
+    <w:lsdException w:name="Colorful Grid Accent 2" w:uiPriority="73"/>
+    <w:lsdException w:name="Light Shading Accent 3" w:uiPriority="60"/>
+    <w:lsdException w:name="Light List Accent 3" w:uiPriority="61"/>
+    <w:lsdException w:name="Light Grid Accent 3" w:uiPriority="62"/>
+    <w:lsdException w:name="Medium Shading 1 Accent 3" w:uiPriority="63"/>
+    <w:lsdException w:name="Medium Shading 2 Accent 3" w:uiPriority="64"/>
+    <w:lsdException w:name="Medium List 1 Accent 3" w:uiPriority="65"/>
+    <w:lsdException w:name="Medium List 2 Accent 3" w:uiPriority="66"/>
+    <w:lsdException w:name="Medium Grid 1 Accent 3" w:uiPriority="67"/>
+    <w:lsdException w:name="Medium Grid 2 Accent 3" w:uiPriority="68"/>
+    <w:lsdException w:name="Medium Grid 3 Accent 3" w:uiPriority="69"/>
+    <w:lsdException w:name="Dark List Accent 3" w:uiPriority="70"/>
+    <w:lsdException w:name="Colorful Shading Accent 3" w:uiPriority="71"/>
+    <w:lsdException w:name="Colorful List Accent 3" w:uiPriority="72"/>
+    <w:lsdException w:name="Colorful Grid Accent 3" w:uiPriority="73"/>
+    <w:lsdException w:name="Light Shading Accent 4" w:uiPriority="60"/>
+    <w:lsdException w:name="Light List Accent 4" w:uiPriority="61"/>
+    <w:lsdException w:name="Light Grid Accent 4" w:uiPriority="62"/>
+    <w:lsdException w:name="Medium Shading 1 Accent 4" w:uiPriority="63"/>
+    <w:lsdException w:name="Medium Shading 2 Accent 4" w:uiPriority="64"/>
+    <w:lsdException w:name="Medium List 1 Accent 4" w:uiPriority="65"/>
+    <w:lsdException w:name="Medium List 2 Accent 4" w:uiPriority="66"/>
+    <w:lsdException w:name="Medium Grid 1 Accent 4" w:uiPriority="67"/>
+    <w:lsdException w:name="Medium Grid 2 Accent 4" w:uiPriority="68"/>
+    <w:lsdException w:name="Medium Grid 3 Accent 4" w:uiPriority="69"/>
+    <w:lsdException w:name="Dark List Accent 4" w:uiPriority="70"/>
+    <w:lsdException w:name="Colorful Shading Accent 4" w:uiPriority="71"/>
+    <w:lsdException w:name="Colorful List Accent 4" w:uiPriority="72"/>
+    <w:lsdException w:name="Colorful Grid Accent 4" w:uiPriority="73"/>
+    <w:lsdException w:name="Light Shading Accent 5" w:uiPriority="60"/>
+    <w:lsdException w:name="Light List Accent 5" w:uiPriority="61"/>
+    <w:lsdException w:name="Light Grid Accent 5" w:uiPriority="62"/>
+    <w:lsdException w:name="Medium Shading 1 Accent 5" w:uiPriority="63"/>
+    <w:lsdException w:name="Medium Shading 2 Accent 5" w:uiPriority="64"/>
+    <w:lsdException w:name="Medium List 1 Accent 5" w:uiPriority="65"/>
+    <w:lsdException w:name="Medium List 2 Accent 5" w:uiPriority="66"/>
+    <w:lsdException w:name="Medium Grid 1 Accent 5" w:uiPriority="67"/>
+    <w:lsdException w:name="Medium Grid 2 Accent 5" w:uiPriority="68"/>
+    <w:lsdException w:name="Medium Grid 3 Accent 5" w:uiPriority="69"/>
+    <w:lsdException w:name="Dark List Accent 5" w:uiPriority="70"/>
+    <w:lsdException w:name="Colorful Shading Accent 5" w:uiPriority="71"/>
+    <w:lsdException w:name="Colorful List Accent 5" w:uiPriority="72"/>
+    <w:lsdException w:name="Colorful Grid Accent 5" w:uiPriority="73"/>
+    <w:lsdException w:name="Light Shading Accent 6" w:uiPriority="60"/>
+    <w:lsdException w:name="Light List Accent 6" w:uiPriority="61"/>
+    <w:lsdException w:name="Light Grid Accent 6" w:uiPriority="62"/>
+    <w:lsdException w:name="Medium Shading 1 Accent 6" w:uiPriority="63"/>
+    <w:lsdException w:name="Medium Shading 2 Accent 6" w:uiPriority="64"/>
+    <w:lsdException w:name="Medium List 1 Accent 6" w:uiPriority="65"/>
+    <w:lsdException w:name="Medium List 2 Accent 6" w:uiPriority="66"/>
+    <w:lsdException w:name="Medium Grid 1 Accent 6" w:uiPriority="67"/>
+    <w:lsdException w:name="Medium Grid 2 Accent 6" w:uiPriority="68"/>
+    <w:lsdException w:name="Medium Grid 3 Accent 6" w:uiPriority="69"/>
+    <w:lsdException w:name="Dark List Accent 6" w:uiPriority="70"/>
+    <w:lsdException w:name="Colorful Shading Accent 6" w:uiPriority="71"/>
+    <w:lsdException w:name="Colorful List Accent 6" w:uiPriority="72"/>
+    <w:lsdException w:name="Colorful Grid Accent 6" w:uiPriority="73"/>
+    <w:lsdException w:name="Subtle Emphasis" w:uiPriority="19" w:qFormat="1"/>
+    <w:lsdException w:name="Intense Emphasis" w:uiPriority="21" w:qFormat="1"/>
+    <w:lsdException w:name="Subtle Reference" w:uiPriority="31" w:qFormat="1"/>
+    <w:lsdException w:name="Intense Reference" w:uiPriority="32" w:qFormat="1"/>
+    <w:lsdException w:name="Book Title" w:uiPriority="33" w:qFormat="1"/>
+    <w:lsdException w:name="Bibliography" w:semiHidden="1" w:uiPriority="37" w:unhideWhenUsed="1"/>
+    <w:lsdException w:name="TOC Heading" w:semiHidden="1" w:uiPriority="39" w:unhideWhenUsed="1" w:qFormat="1"/>
+    <w:lsdException w:name="Plain Table 1" w:uiPriority="41"/>
+    <w:lsdException w:name="Plain Table 2" w:uiPriority="42"/>
+    <w:lsdException w:name="Plain Table 3" w:uiPriority="43"/>
+    <w:lsdException w:name="Plain Table 4" w:uiPriority="44"/>
+    <w:lsdException w:name="Plain Table 5" w:uiPriority="45"/>
+    <w:lsdException w:name="Grid Table Light" w:uiPriority="40"/>
+    <w:lsdException w:name="Grid Table 1 Light" w:uiPriority="46"/>
+    <w:lsdException w:name="Grid Table 2" w:uiPriority="47"/>
+    <w:lsdException w:name="Grid Table 3" w:uiPriority="48"/>
+    <w:lsdException w:name="Grid Table 4" w:uiPriority="49"/>
+    <w:lsdException w:name="Grid Table 5 Dark" w:uiPriority="50"/>
+    <w:lsdException w:name="Grid Table 6 Colorful" w:uiPriority="51"/>
+    <w:lsdException w:name="Grid Table 7 Colorful" w:uiPriority="52"/>
+    <w:lsdException w:name="Grid Table 1 Light Accent 1" w:uiPriority="46"/>
+    <w:lsdException w:name="Grid Table 2 Accent 1" w:uiPriority="47"/>
+    <w:lsdException w:name="Grid Table 3 Accent 1" w:uiPriority="48"/>
+    <w:lsdException w:name="Grid Table 4 Accent 1" w:uiPriority="49"/>
+    <w:lsdException w:name="Grid Table 5 Dark Accent 1" w:uiPriority="50"/>
+    <w:lsdException w:name="Grid Table 6 Colorful Accent 1" w:uiPriority="51"/>
+    <w:lsdException w:name="Grid Table 7 Colorful Accent 1" w:uiPriority="52"/>
+    <w:lsdException w:name="Grid Table 1 Light Accent 2" w:uiPriority="46"/>
+    <w:lsdException w:name="Grid Table 2 Accent 2" w:uiPriority="47"/>
+    <w:lsdException w:name="Grid Table 3 Accent 2" w:uiPriority="48"/>
+    <w:lsdException w:name="Grid Table 4 Accent 2" w:uiPriority="49"/>
+    <w:lsdException w:name="Grid Table 5 Dark Accent 2" w:uiPriority="50"/>
+    <w:lsdException w:name="Grid Table 6 Colorful Accent 2" w:uiPriority="51"/>
+    <w:lsdException w:name="Grid Table 7 Colorful Accent 2" w:uiPriority="52"/>
+    <w:lsdException w:name="Grid Table 1 Light Accent 3" w:uiPriority="46"/>
+    <w:lsdException w:name="Grid Table 2 Accent 3" w:uiPriority="47"/>
+    <w:lsdException w:name="Grid Table 3 Accent 3" w:uiPriority="48"/>
+    <w:lsdException w:name="Grid Table 4 Accent 3" w:uiPriority="49"/>
+    <w:lsdException w:name="Grid Table 5 Dark Accent 3" w:uiPriority="50"/>
+    <w:lsdException w:name="Grid Table 6 Colorful Accent 3" w:uiPriority="51"/>
+    <w:lsdException w:name="Grid Table 7 Colorful Accent 3" w:uiPriority="52"/>
+    <w:lsdException w:name="Grid Table 1 Light Accent 4" w:uiPriority="46"/>
+    <w:lsdException w:name="Grid Table 2 Accent 4" w:uiPriority="47"/>
+    <w:lsdException w:name="Grid Table 3 Accent 4" w:uiPriority="48"/>
+    <w:lsdException w:name="Grid Table 4 Accent 4" w:uiPriority="49"/>
+    <w:lsdException w:name="Grid Table 5 Dark Accent 4" w:uiPriority="50"/>
+    <w:lsdException w:name="Grid Table 6 Colorful Accent 4" w:uiPriority="51"/>
+    <w:lsdException w:name="Grid Table 7 Colorful Accent 4" w:uiPriority="52"/>
+    <w:lsdException w:name="Grid Table 1 Light Accent 5" w:uiPriority="46"/>
+    <w:lsdException w:name="Grid Table 2 Accent 5" w:uiPriority="47"/>
+    <w:lsdException w:name="Grid Table 3 Accent 5" w:uiPriority="48"/>
+    <w:lsdException w:name="Grid Table 4 Accent 5" w:uiPriority="49"/>
+    <w:lsdException w:name="Grid Table 5 Dark Accent 5" w:uiPriority="50"/>
+    <w:lsdException w:name="Grid Table 6 Colorful Accent 5" w:uiPriority="51"/>
+    <w:lsdException w:name="Grid Table 7 Colorful Accent 5" w:uiPriority="52"/>
+    <w:lsdException w:name="Grid Table 1 Light Accent 6" w:uiPriority="46"/>
+    <w:lsdException w:name="Grid Table 2 Accent 6" w:uiPriority="47"/>
+    <w:lsdException w:name="Grid Table 3 Accent 6" w:uiPriority="48"/>
+    <w:lsdException w:name="Grid Table 4 Accent 6" w:uiPriority="49"/>
+    <w:lsdException w:name="Grid Table 5 Dark Accent 6" w:uiPriority="50"/>
+    <w:lsdException w:name="Grid Table 6 Colorful Accent 6" w:uiPriority="51"/>
+    <w:lsdException w:name="Grid Table 7 Colorful Accent 6" w:uiPriority="52"/>
+    <w:lsdException w:name="List Table 1 Light" w:uiPriority="46"/>
+    <w:lsdException w:name="List Table 2" w:uiPriority="47"/>
+    <w:lsdException w:name="List Table 3" w:uiPriority="48"/>
+    <w:lsdException w:name="List Table 4" w:uiPriority="49"/>
+    <w:lsdException w:name="List Table 5 Dark" w:uiPriority="50"/>
+    <w:lsdException w:name="List Table 6 Colorful" w:uiPriority="51"/>
+    <w:lsdException w:name="List Table 7 Colorful" w:uiPriority="52"/>
+    <w:lsdException w:name="List Table 1 Light Accent 1" w:uiPriority="46"/>
+    <w:lsdException w:name="List Table 2 Accent 1" w:uiPriority="47"/>
+    <w:lsdException w:name="List Table 3 Accent 1" w:uiPriority="48"/>
+    <w:lsdException w:name="List Table 4 Accent 1" w:uiPriority="49"/>
+    <w:lsdException w:name="List Table 5 Dark Accent 1" w:uiPriority="50"/>
+    <w:lsdException w:name="List Table 6 Colorful Accent 1" w:uiPriority="51"/>
+    <w:lsdException w:name="List Table 7 Colorful Accent 1" w:uiPriority="52"/>
+    <w:lsdException w:name="List Table 1 Light Accent 2" w:uiPriority="46"/>
+    <w:lsdException w:name="List Table 2 Accent 2" w:uiPriority="47"/>
+    <w:lsdException w:name="List Table 3 Accent 2" w:uiPriority="48"/>
+    <w:lsdException w:name="List Table 4 Accent 2" w:uiPriority="49"/>
+    <w:lsdException w:name="List Table 5 Dark Accent 2" w:uiPriority="50"/>
+    <w:lsdException w:name="List Table 6 Colorful Accent 2" w:uiPriority="51"/>
+    <w:lsdException w:name="List Table 7 Colorful Accent 2" w:uiPriority="52"/>
+    <w:lsdException w:name="List Table 1 Light Accent 3" w:uiPriority="46"/>
+    <w:lsdException w:name="List Table 2 Accent 3" w:uiPriority="47"/>
+    <w:lsdException w:name="List Table 3 Accent 3" w:uiPriority="48"/>
+    <w:lsdException w:name="List Table 4 Accent 3" w:uiPriority="49"/>
+    <w:lsdException w:name="List Table 5 Dark Accent 3" w:uiPriority="50"/>
+    <w:lsdException w:name="List Table 6 Colorful Accent 3" w:uiPriority="51"/>
+    <w:lsdException w:name="List Table 7 Colorful Accent 3" w:uiPriority="52"/>
+    <w:lsdException w:name="List Table 1 Light Accent 4" w:uiPriority="46"/>
+    <w:lsdException w:name="List Table 2 Accent 4" w:uiPriority="47"/>
+    <w:lsdException w:name="List Table 3 Accent 4" w:uiPriority="48"/>
+    <w:lsdException w:name="List Table 4 Accent 4" w:uiPriority="49"/>
+    <w:lsdException w:name="List Table 5 Dark Accent 4" w:uiPriority="50"/>
+    <w:lsdException w:name="List Table 6 Colorful Accent 4" w:uiPriority="51"/>
+    <w:lsdException w:name="List Table 7 Colorful Accent 4" w:uiPriority="52"/>
+    <w:lsdException w:name="List Table 1 Light Accent 5" w:uiPriority="46"/>
+    <w:lsdException w:name="List Table 2 Accent 5" w:uiPriority="47"/>
+    <w:lsdException w:name="List Table 3 Accent 5" w:uiPriority="48"/>
+    <w:lsdException w:name="List Table 4 Accent 5" w:uiPriority="49"/>
+    <w:lsdException w:name="List Table 5 Dark Accent 5" w:uiPriority="50"/>
+    <w:lsdException w:name="List Table 6 Colorful Accent 5" w:uiPriority="51"/>
+    <w:lsdException w:name="List Table 7 Colorful Accent 5" w:uiPriority="52"/>
+    <w:lsdException w:name="List Table 1 Light Accent 6" w:uiPriority="46"/>
+    <w:lsdException w:name="List Table 2 Accent 6" w:uiPriority="47"/>
+    <w:lsdException w:name="List Table 3 Accent 6" w:uiPriority="48"/>
+    <w:lsdException w:name="List Table 4 Accent 6" w:uiPriority="49"/>
+    <w:lsdException w:name="List Table 5 Dark Accent 6" w:uiPriority="50"/>
+    <w:lsdException w:name="List Table 6 Colorful Accent 6" w:uiPriority="51"/>
+    <w:lsdException w:name="List Table 7 Colorful Accent 6" w:uiPriority="52"/>
   </w:latentStyles>
   <w:style w:type="paragraph" w:default="1" w:styleId="Normal">
     <w:name w:val="Normal"/>
@@ -20120,7 +20697,6 @@
       <w:spacing w:after="0" w:line="240" w:lineRule="auto"/>
     </w:pPr>
     <w:tblPr>
-      <w:tblInd w:w="0" w:type="dxa"/>
       <w:tblBorders>
         <w:top w:val="single" w:sz="4" w:space="0" w:color="auto"/>
         <w:left w:val="single" w:sz="4" w:space="0" w:color="auto"/>
@@ -20129,12 +20705,6 @@
         <w:insideH w:val="single" w:sz="4" w:space="0" w:color="auto"/>
         <w:insideV w:val="single" w:sz="4" w:space="0" w:color="auto"/>
       </w:tblBorders>
-      <w:tblCellMar>
-        <w:top w:w="0" w:type="dxa"/>
-        <w:left w:w="108" w:type="dxa"/>
-        <w:bottom w:w="0" w:type="dxa"/>
-        <w:right w:w="108" w:type="dxa"/>
-      </w:tblCellMar>
     </w:tblPr>
   </w:style>
   <w:style w:type="paragraph" w:styleId="Header">
@@ -20243,7 +20813,6 @@
     <w:tblPr>
       <w:tblStyleRowBandSize w:val="1"/>
       <w:tblStyleColBandSize w:val="1"/>
-      <w:tblInd w:w="0" w:type="dxa"/>
       <w:tblBorders>
         <w:top w:val="single" w:sz="8" w:space="0" w:color="000000" w:themeColor="text1"/>
         <w:left w:val="single" w:sz="8" w:space="0" w:color="000000" w:themeColor="text1"/>
@@ -20252,12 +20821,6 @@
         <w:insideH w:val="single" w:sz="8" w:space="0" w:color="000000" w:themeColor="text1"/>
         <w:insideV w:val="single" w:sz="8" w:space="0" w:color="000000" w:themeColor="text1"/>
       </w:tblBorders>
-      <w:tblCellMar>
-        <w:top w:w="0" w:type="dxa"/>
-        <w:left w:w="108" w:type="dxa"/>
-        <w:bottom w:w="0" w:type="dxa"/>
-        <w:right w:w="108" w:type="dxa"/>
-      </w:tblCellMar>
     </w:tblPr>
     <w:tblStylePr w:type="firstRow">
       <w:pPr>
@@ -20482,19 +21045,12 @@
     <w:tblPr>
       <w:tblStyleRowBandSize w:val="1"/>
       <w:tblStyleColBandSize w:val="1"/>
-      <w:tblInd w:w="0" w:type="dxa"/>
       <w:tblBorders>
         <w:top w:val="single" w:sz="8" w:space="0" w:color="4BACC6" w:themeColor="accent5"/>
         <w:left w:val="single" w:sz="8" w:space="0" w:color="4BACC6" w:themeColor="accent5"/>
         <w:bottom w:val="single" w:sz="8" w:space="0" w:color="4BACC6" w:themeColor="accent5"/>
         <w:right w:val="single" w:sz="8" w:space="0" w:color="4BACC6" w:themeColor="accent5"/>
       </w:tblBorders>
-      <w:tblCellMar>
-        <w:top w:w="0" w:type="dxa"/>
-        <w:left w:w="108" w:type="dxa"/>
-        <w:bottom w:w="0" w:type="dxa"/>
-        <w:right w:w="108" w:type="dxa"/>
-      </w:tblCellMar>
     </w:tblPr>
     <w:tblStylePr w:type="firstRow">
       <w:pPr>
@@ -20574,7 +21130,6 @@
     <w:tblPr>
       <w:tblStyleRowBandSize w:val="1"/>
       <w:tblStyleColBandSize w:val="1"/>
-      <w:tblInd w:w="0" w:type="dxa"/>
       <w:tblBorders>
         <w:top w:val="single" w:sz="8" w:space="0" w:color="78C0D4" w:themeColor="accent5" w:themeTint="BF"/>
         <w:left w:val="single" w:sz="8" w:space="0" w:color="78C0D4" w:themeColor="accent5" w:themeTint="BF"/>
@@ -20582,12 +21137,6 @@
         <w:right w:val="single" w:sz="8" w:space="0" w:color="78C0D4" w:themeColor="accent5" w:themeTint="BF"/>
         <w:insideH w:val="single" w:sz="8" w:space="0" w:color="78C0D4" w:themeColor="accent5" w:themeTint="BF"/>
       </w:tblBorders>
-      <w:tblCellMar>
-        <w:top w:w="0" w:type="dxa"/>
-        <w:left w:w="108" w:type="dxa"/>
-        <w:bottom w:w="0" w:type="dxa"/>
-        <w:right w:w="108" w:type="dxa"/>
-      </w:tblCellMar>
     </w:tblPr>
     <w:tblStylePr w:type="firstRow">
       <w:pPr>
@@ -20683,17 +21232,10 @@
     <w:tblPr>
       <w:tblStyleRowBandSize w:val="1"/>
       <w:tblStyleColBandSize w:val="1"/>
-      <w:tblInd w:w="0" w:type="dxa"/>
       <w:tblBorders>
         <w:top w:val="single" w:sz="8" w:space="0" w:color="4BACC6" w:themeColor="accent5"/>
         <w:bottom w:val="single" w:sz="8" w:space="0" w:color="4BACC6" w:themeColor="accent5"/>
       </w:tblBorders>
-      <w:tblCellMar>
-        <w:top w:w="0" w:type="dxa"/>
-        <w:left w:w="108" w:type="dxa"/>
-        <w:bottom w:w="0" w:type="dxa"/>
-        <w:right w:w="108" w:type="dxa"/>
-      </w:tblCellMar>
     </w:tblPr>
     <w:tblStylePr w:type="firstRow">
       <w:pPr>
@@ -20907,7 +21449,6 @@
       <w:lang w:val="en-GB" w:eastAsia="ja-JP"/>
     </w:rPr>
     <w:tblPr>
-      <w:tblInd w:w="0" w:type="dxa"/>
       <w:tblBorders>
         <w:top w:val="single" w:sz="4" w:space="0" w:color="auto"/>
         <w:left w:val="single" w:sz="4" w:space="0" w:color="auto"/>
@@ -20916,12 +21457,6 @@
         <w:insideH w:val="single" w:sz="4" w:space="0" w:color="auto"/>
         <w:insideV w:val="single" w:sz="4" w:space="0" w:color="auto"/>
       </w:tblBorders>
-      <w:tblCellMar>
-        <w:top w:w="0" w:type="dxa"/>
-        <w:left w:w="108" w:type="dxa"/>
-        <w:bottom w:w="0" w:type="dxa"/>
-        <w:right w:w="108" w:type="dxa"/>
-      </w:tblCellMar>
     </w:tblPr>
   </w:style>
   <w:style w:type="paragraph" w:styleId="TOC4">
@@ -21037,7 +21572,6 @@
     <w:tblPr>
       <w:tblStyleRowBandSize w:val="1"/>
       <w:tblStyleColBandSize w:val="1"/>
-      <w:tblInd w:w="0" w:type="dxa"/>
       <w:tblBorders>
         <w:top w:val="single" w:sz="8" w:space="0" w:color="4BACC6" w:themeColor="accent5"/>
         <w:left w:val="single" w:sz="8" w:space="0" w:color="4BACC6" w:themeColor="accent5"/>
@@ -21046,1488 +21580,6 @@
         <w:insideH w:val="single" w:sz="8" w:space="0" w:color="4BACC6" w:themeColor="accent5"/>
         <w:insideV w:val="single" w:sz="8" w:space="0" w:color="4BACC6" w:themeColor="accent5"/>
       </w:tblBorders>
-      <w:tblCellMar>
-        <w:top w:w="0" w:type="dxa"/>
-        <w:left w:w="108" w:type="dxa"/>
-        <w:bottom w:w="0" w:type="dxa"/>
-        <w:right w:w="108" w:type="dxa"/>
-      </w:tblCellMar>
-    </w:tblPr>
-    <w:tblStylePr w:type="firstRow">
-      <w:pPr>
-        <w:spacing w:before="0" w:after="0" w:line="240" w:lineRule="auto"/>
-      </w:pPr>
-      <w:rPr>
-        <w:rFonts w:asciiTheme="majorHAnsi" w:eastAsiaTheme="majorEastAsia" w:hAnsiTheme="majorHAnsi" w:cstheme="majorBidi"/>
-        <w:b/>
-        <w:bCs/>
-      </w:rPr>
-      <w:tblPr/>
-      <w:tcPr>
-        <w:tcBorders>
-          <w:top w:val="single" w:sz="8" w:space="0" w:color="4BACC6" w:themeColor="accent5"/>
-          <w:left w:val="single" w:sz="8" w:space="0" w:color="4BACC6" w:themeColor="accent5"/>
-          <w:bottom w:val="single" w:sz="18" w:space="0" w:color="4BACC6" w:themeColor="accent5"/>
-          <w:right w:val="single" w:sz="8" w:space="0" w:color="4BACC6" w:themeColor="accent5"/>
-          <w:insideH w:val="nil"/>
-          <w:insideV w:val="single" w:sz="8" w:space="0" w:color="4BACC6" w:themeColor="accent5"/>
-        </w:tcBorders>
-      </w:tcPr>
-    </w:tblStylePr>
-    <w:tblStylePr w:type="lastRow">
-      <w:pPr>
-        <w:spacing w:before="0" w:after="0" w:line="240" w:lineRule="auto"/>
-      </w:pPr>
-      <w:rPr>
-        <w:rFonts w:asciiTheme="majorHAnsi" w:eastAsiaTheme="majorEastAsia" w:hAnsiTheme="majorHAnsi" w:cstheme="majorBidi"/>
-        <w:b/>
-        <w:bCs/>
-      </w:rPr>
-      <w:tblPr/>
-      <w:tcPr>
-        <w:tcBorders>
-          <w:top w:val="double" w:sz="6" w:space="0" w:color="4BACC6" w:themeColor="accent5"/>
-          <w:left w:val="single" w:sz="8" w:space="0" w:color="4BACC6" w:themeColor="accent5"/>
-          <w:bottom w:val="single" w:sz="8" w:space="0" w:color="4BACC6" w:themeColor="accent5"/>
-          <w:right w:val="single" w:sz="8" w:space="0" w:color="4BACC6" w:themeColor="accent5"/>
-          <w:insideH w:val="nil"/>
-          <w:insideV w:val="single" w:sz="8" w:space="0" w:color="4BACC6" w:themeColor="accent5"/>
-        </w:tcBorders>
-      </w:tcPr>
-    </w:tblStylePr>
-    <w:tblStylePr w:type="firstCol">
-      <w:rPr>
-        <w:rFonts w:asciiTheme="majorHAnsi" w:eastAsiaTheme="majorEastAsia" w:hAnsiTheme="majorHAnsi" w:cstheme="majorBidi"/>
-        <w:b/>
-        <w:bCs/>
-      </w:rPr>
-    </w:tblStylePr>
-    <w:tblStylePr w:type="lastCol">
-      <w:rPr>
-        <w:rFonts w:asciiTheme="majorHAnsi" w:eastAsiaTheme="majorEastAsia" w:hAnsiTheme="majorHAnsi" w:cstheme="majorBidi"/>
-        <w:b/>
-        <w:bCs/>
-      </w:rPr>
-      <w:tblPr/>
-      <w:tcPr>
-        <w:tcBorders>
-          <w:top w:val="single" w:sz="8" w:space="0" w:color="4BACC6" w:themeColor="accent5"/>
-          <w:left w:val="single" w:sz="8" w:space="0" w:color="4BACC6" w:themeColor="accent5"/>
-          <w:bottom w:val="single" w:sz="8" w:space="0" w:color="4BACC6" w:themeColor="accent5"/>
-          <w:right w:val="single" w:sz="8" w:space="0" w:color="4BACC6" w:themeColor="accent5"/>
-        </w:tcBorders>
-      </w:tcPr>
-    </w:tblStylePr>
-    <w:tblStylePr w:type="band1Vert">
-      <w:tblPr/>
-      <w:tcPr>
-        <w:tcBorders>
-          <w:top w:val="single" w:sz="8" w:space="0" w:color="4BACC6" w:themeColor="accent5"/>
-          <w:left w:val="single" w:sz="8" w:space="0" w:color="4BACC6" w:themeColor="accent5"/>
-          <w:bottom w:val="single" w:sz="8" w:space="0" w:color="4BACC6" w:themeColor="accent5"/>
-          <w:right w:val="single" w:sz="8" w:space="0" w:color="4BACC6" w:themeColor="accent5"/>
-        </w:tcBorders>
-        <w:shd w:val="clear" w:color="auto" w:fill="D2EAF1" w:themeFill="accent5" w:themeFillTint="3F"/>
-      </w:tcPr>
-    </w:tblStylePr>
-    <w:tblStylePr w:type="band1Horz">
-      <w:tblPr/>
-      <w:tcPr>
-        <w:tcBorders>
-          <w:top w:val="single" w:sz="8" w:space="0" w:color="4BACC6" w:themeColor="accent5"/>
-          <w:left w:val="single" w:sz="8" w:space="0" w:color="4BACC6" w:themeColor="accent5"/>
-          <w:bottom w:val="single" w:sz="8" w:space="0" w:color="4BACC6" w:themeColor="accent5"/>
-          <w:right w:val="single" w:sz="8" w:space="0" w:color="4BACC6" w:themeColor="accent5"/>
-          <w:insideV w:val="single" w:sz="8" w:space="0" w:color="4BACC6" w:themeColor="accent5"/>
-        </w:tcBorders>
-        <w:shd w:val="clear" w:color="auto" w:fill="D2EAF1" w:themeFill="accent5" w:themeFillTint="3F"/>
-      </w:tcPr>
-    </w:tblStylePr>
-    <w:tblStylePr w:type="band2Horz">
-      <w:tblPr/>
-      <w:tcPr>
-        <w:tcBorders>
-          <w:top w:val="single" w:sz="8" w:space="0" w:color="4BACC6" w:themeColor="accent5"/>
-          <w:left w:val="single" w:sz="8" w:space="0" w:color="4BACC6" w:themeColor="accent5"/>
-          <w:bottom w:val="single" w:sz="8" w:space="0" w:color="4BACC6" w:themeColor="accent5"/>
-          <w:right w:val="single" w:sz="8" w:space="0" w:color="4BACC6" w:themeColor="accent5"/>
-          <w:insideV w:val="single" w:sz="8" w:space="0" w:color="4BACC6" w:themeColor="accent5"/>
-        </w:tcBorders>
-      </w:tcPr>
-    </w:tblStylePr>
-  </w:style>
-  <w:style w:type="paragraph" w:customStyle="1" w:styleId="TextBody">
-    <w:name w:val="Text Body"/>
-    <w:basedOn w:val="Normal"/>
-    <w:rsid w:val="0000642C"/>
-    <w:pPr>
-      <w:widowControl w:val="0"/>
-      <w:suppressAutoHyphens/>
-      <w:spacing w:after="140" w:line="288" w:lineRule="auto"/>
-    </w:pPr>
-    <w:rPr>
-      <w:rFonts w:eastAsia="Droid Sans Fallback" w:cs="FreeSans"/>
-      <w:sz w:val="24"/>
-      <w:szCs w:val="24"/>
-      <w:lang w:eastAsia="zh-CN" w:bidi="hi-IN"/>
-    </w:rPr>
-  </w:style>
-</w:styles>
-</file>
-
-<file path=word/stylesWithEffects.xml><?xml version="1.0" encoding="utf-8"?>
-<w:styles xmlns:wpc="http://schemas.microsoft.com/office/word/2010/wordprocessingCanvas" xmlns:mc="http://schemas.openxmlformats.org/markup-compatibility/2006" xmlns:o="urn:schemas-microsoft-com:office:office" xmlns:r="http://schemas.openxmlformats.org/officeDocument/2006/relationships" xmlns:m="http://schemas.openxmlformats.org/officeDocument/2006/math" xmlns:v="urn:schemas-microsoft-com:vml" xmlns:wp14="http://schemas.microsoft.com/office/word/2010/wordprocessingDrawing" xmlns:wp="http://schemas.openxmlformats.org/drawingml/2006/wordprocessingDrawing" xmlns:w10="urn:schemas-microsoft-com:office:word" xmlns:w="http://schemas.openxmlformats.org/wordprocessingml/2006/main" xmlns:w14="http://schemas.microsoft.com/office/word/2010/wordml" xmlns:wpg="http://schemas.microsoft.com/office/word/2010/wordprocessingGroup" xmlns:wpi="http://schemas.microsoft.com/office/word/2010/wordprocessingInk" xmlns:wne="http://schemas.microsoft.com/office/word/2006/wordml" xmlns:wps="http://schemas.microsoft.com/office/word/2010/wordprocessingShape" mc:Ignorable="w14 wp14">
-  <w:docDefaults>
-    <w:rPrDefault>
-      <w:rPr>
-        <w:rFonts w:asciiTheme="minorHAnsi" w:eastAsiaTheme="minorHAnsi" w:hAnsiTheme="minorHAnsi" w:cstheme="minorBidi"/>
-        <w:sz w:val="22"/>
-        <w:szCs w:val="22"/>
-        <w:lang w:val="en-US" w:eastAsia="en-US" w:bidi="ar-SA"/>
-      </w:rPr>
-    </w:rPrDefault>
-    <w:pPrDefault>
-      <w:pPr>
-        <w:spacing w:after="200" w:line="276" w:lineRule="auto"/>
-      </w:pPr>
-    </w:pPrDefault>
-  </w:docDefaults>
-  <w:latentStyles w:defLockedState="0" w:defUIPriority="99" w:defSemiHidden="1" w:defUnhideWhenUsed="1" w:defQFormat="0" w:count="267">
-    <w:lsdException w:name="Normal" w:semiHidden="0" w:uiPriority="0" w:unhideWhenUsed="0" w:qFormat="1"/>
-    <w:lsdException w:name="heading 1" w:semiHidden="0" w:uiPriority="9" w:unhideWhenUsed="0" w:qFormat="1"/>
-    <w:lsdException w:name="heading 2" w:uiPriority="9" w:qFormat="1"/>
-    <w:lsdException w:name="heading 3" w:uiPriority="9" w:qFormat="1"/>
-    <w:lsdException w:name="heading 4" w:uiPriority="9" w:qFormat="1"/>
-    <w:lsdException w:name="heading 5" w:uiPriority="9" w:qFormat="1"/>
-    <w:lsdException w:name="heading 6" w:uiPriority="9" w:qFormat="1"/>
-    <w:lsdException w:name="heading 7" w:uiPriority="9" w:qFormat="1"/>
-    <w:lsdException w:name="heading 8" w:uiPriority="9" w:qFormat="1"/>
-    <w:lsdException w:name="heading 9" w:uiPriority="9" w:qFormat="1"/>
-    <w:lsdException w:name="toc 1" w:uiPriority="39"/>
-    <w:lsdException w:name="toc 2" w:uiPriority="39"/>
-    <w:lsdException w:name="toc 3" w:uiPriority="39"/>
-    <w:lsdException w:name="toc 4" w:uiPriority="39"/>
-    <w:lsdException w:name="toc 5" w:uiPriority="39"/>
-    <w:lsdException w:name="toc 6" w:uiPriority="39"/>
-    <w:lsdException w:name="toc 7" w:uiPriority="39"/>
-    <w:lsdException w:name="toc 8" w:uiPriority="39"/>
-    <w:lsdException w:name="toc 9" w:uiPriority="39"/>
-    <w:lsdException w:name="footer" w:qFormat="1"/>
-    <w:lsdException w:name="caption" w:uiPriority="35" w:qFormat="1"/>
-    <w:lsdException w:name="Title" w:semiHidden="0" w:uiPriority="10" w:unhideWhenUsed="0" w:qFormat="1"/>
-    <w:lsdException w:name="Default Paragraph Font" w:uiPriority="1"/>
-    <w:lsdException w:name="Subtitle" w:semiHidden="0" w:uiPriority="11" w:unhideWhenUsed="0" w:qFormat="1"/>
-    <w:lsdException w:name="Strong" w:semiHidden="0" w:uiPriority="22" w:unhideWhenUsed="0" w:qFormat="1"/>
-    <w:lsdException w:name="Emphasis" w:semiHidden="0" w:uiPriority="20" w:unhideWhenUsed="0" w:qFormat="1"/>
-    <w:lsdException w:name="Table Grid" w:semiHidden="0" w:uiPriority="39" w:unhideWhenUsed="0"/>
-    <w:lsdException w:name="Placeholder Text" w:unhideWhenUsed="0"/>
-    <w:lsdException w:name="No Spacing" w:semiHidden="0" w:uiPriority="1" w:unhideWhenUsed="0" w:qFormat="1"/>
-    <w:lsdException w:name="Light Shading" w:semiHidden="0" w:uiPriority="60" w:unhideWhenUsed="0"/>
-    <w:lsdException w:name="Light List" w:semiHidden="0" w:uiPriority="61" w:unhideWhenUsed="0"/>
-    <w:lsdException w:name="Light Grid" w:semiHidden="0" w:uiPriority="62" w:unhideWhenUsed="0"/>
-    <w:lsdException w:name="Medium Shading 1" w:semiHidden="0" w:uiPriority="63" w:unhideWhenUsed="0"/>
-    <w:lsdException w:name="Medium Shading 2" w:semiHidden="0" w:uiPriority="64" w:unhideWhenUsed="0"/>
-    <w:lsdException w:name="Medium List 1" w:semiHidden="0" w:uiPriority="65" w:unhideWhenUsed="0"/>
-    <w:lsdException w:name="Medium List 2" w:semiHidden="0" w:uiPriority="66" w:unhideWhenUsed="0"/>
-    <w:lsdException w:name="Medium Grid 1" w:semiHidden="0" w:uiPriority="67" w:unhideWhenUsed="0"/>
-    <w:lsdException w:name="Medium Grid 2" w:semiHidden="0" w:uiPriority="68" w:unhideWhenUsed="0"/>
-    <w:lsdException w:name="Medium Grid 3" w:semiHidden="0" w:uiPriority="69" w:unhideWhenUsed="0"/>
-    <w:lsdException w:name="Dark List" w:semiHidden="0" w:uiPriority="70" w:unhideWhenUsed="0"/>
-    <w:lsdException w:name="Colorful Shading" w:semiHidden="0" w:uiPriority="71" w:unhideWhenUsed="0"/>
-    <w:lsdException w:name="Colorful List" w:semiHidden="0" w:uiPriority="72" w:unhideWhenUsed="0"/>
-    <w:lsdException w:name="Colorful Grid" w:semiHidden="0" w:uiPriority="73" w:unhideWhenUsed="0"/>
-    <w:lsdException w:name="Light Shading Accent 1" w:semiHidden="0" w:uiPriority="60" w:unhideWhenUsed="0"/>
-    <w:lsdException w:name="Light List Accent 1" w:semiHidden="0" w:uiPriority="61" w:unhideWhenUsed="0"/>
-    <w:lsdException w:name="Light Grid Accent 1" w:semiHidden="0" w:uiPriority="62" w:unhideWhenUsed="0"/>
-    <w:lsdException w:name="Medium Shading 1 Accent 1" w:semiHidden="0" w:uiPriority="63" w:unhideWhenUsed="0"/>
-    <w:lsdException w:name="Medium Shading 2 Accent 1" w:semiHidden="0" w:uiPriority="64" w:unhideWhenUsed="0"/>
-    <w:lsdException w:name="Medium List 1 Accent 1" w:semiHidden="0" w:uiPriority="65" w:unhideWhenUsed="0"/>
-    <w:lsdException w:name="Revision" w:unhideWhenUsed="0"/>
-    <w:lsdException w:name="List Paragraph" w:semiHidden="0" w:uiPriority="34" w:unhideWhenUsed="0" w:qFormat="1"/>
-    <w:lsdException w:name="Quote" w:semiHidden="0" w:uiPriority="29" w:unhideWhenUsed="0" w:qFormat="1"/>
-    <w:lsdException w:name="Intense Quote" w:semiHidden="0" w:uiPriority="30" w:unhideWhenUsed="0" w:qFormat="1"/>
-    <w:lsdException w:name="Medium List 2 Accent 1" w:semiHidden="0" w:uiPriority="66" w:unhideWhenUsed="0"/>
-    <w:lsdException w:name="Medium Grid 1 Accent 1" w:semiHidden="0" w:uiPriority="67" w:unhideWhenUsed="0"/>
-    <w:lsdException w:name="Medium Grid 2 Accent 1" w:semiHidden="0" w:uiPriority="68" w:unhideWhenUsed="0"/>
-    <w:lsdException w:name="Medium Grid 3 Accent 1" w:semiHidden="0" w:uiPriority="69" w:unhideWhenUsed="0"/>
-    <w:lsdException w:name="Dark List Accent 1" w:semiHidden="0" w:uiPriority="70" w:unhideWhenUsed="0"/>
-    <w:lsdException w:name="Colorful Shading Accent 1" w:semiHidden="0" w:uiPriority="71" w:unhideWhenUsed="0"/>
-    <w:lsdException w:name="Colorful List Accent 1" w:semiHidden="0" w:uiPriority="72" w:unhideWhenUsed="0"/>
-    <w:lsdException w:name="Colorful Grid Accent 1" w:semiHidden="0" w:uiPriority="73" w:unhideWhenUsed="0"/>
-    <w:lsdException w:name="Light Shading Accent 2" w:semiHidden="0" w:uiPriority="60" w:unhideWhenUsed="0"/>
-    <w:lsdException w:name="Light List Accent 2" w:semiHidden="0" w:uiPriority="61" w:unhideWhenUsed="0"/>
-    <w:lsdException w:name="Light Grid Accent 2" w:semiHidden="0" w:uiPriority="62" w:unhideWhenUsed="0"/>
-    <w:lsdException w:name="Medium Shading 1 Accent 2" w:semiHidden="0" w:uiPriority="63" w:unhideWhenUsed="0"/>
-    <w:lsdException w:name="Medium Shading 2 Accent 2" w:semiHidden="0" w:uiPriority="64" w:unhideWhenUsed="0"/>
-    <w:lsdException w:name="Medium List 1 Accent 2" w:semiHidden="0" w:uiPriority="65" w:unhideWhenUsed="0"/>
-    <w:lsdException w:name="Medium List 2 Accent 2" w:semiHidden="0" w:uiPriority="66" w:unhideWhenUsed="0"/>
-    <w:lsdException w:name="Medium Grid 1 Accent 2" w:semiHidden="0" w:uiPriority="67" w:unhideWhenUsed="0"/>
-    <w:lsdException w:name="Medium Grid 2 Accent 2" w:semiHidden="0" w:uiPriority="68" w:unhideWhenUsed="0"/>
-    <w:lsdException w:name="Medium Grid 3 Accent 2" w:semiHidden="0" w:uiPriority="69" w:unhideWhenUsed="0"/>
-    <w:lsdException w:name="Dark List Accent 2" w:semiHidden="0" w:uiPriority="70" w:unhideWhenUsed="0"/>
-    <w:lsdException w:name="Colorful Shading Accent 2" w:semiHidden="0" w:uiPriority="71" w:unhideWhenUsed="0"/>
-    <w:lsdException w:name="Colorful List Accent 2" w:semiHidden="0" w:uiPriority="72" w:unhideWhenUsed="0"/>
-    <w:lsdException w:name="Colorful Grid Accent 2" w:semiHidden="0" w:uiPriority="73" w:unhideWhenUsed="0"/>
-    <w:lsdException w:name="Light Shading Accent 3" w:semiHidden="0" w:uiPriority="60" w:unhideWhenUsed="0"/>
-    <w:lsdException w:name="Light List Accent 3" w:semiHidden="0" w:uiPriority="61" w:unhideWhenUsed="0"/>
-    <w:lsdException w:name="Light Grid Accent 3" w:semiHidden="0" w:uiPriority="62" w:unhideWhenUsed="0"/>
-    <w:lsdException w:name="Medium Shading 1 Accent 3" w:semiHidden="0" w:uiPriority="63" w:unhideWhenUsed="0"/>
-    <w:lsdException w:name="Medium Shading 2 Accent 3" w:semiHidden="0" w:uiPriority="64" w:unhideWhenUsed="0"/>
-    <w:lsdException w:name="Medium List 1 Accent 3" w:semiHidden="0" w:uiPriority="65" w:unhideWhenUsed="0"/>
-    <w:lsdException w:name="Medium List 2 Accent 3" w:semiHidden="0" w:uiPriority="66" w:unhideWhenUsed="0"/>
-    <w:lsdException w:name="Medium Grid 1 Accent 3" w:semiHidden="0" w:uiPriority="67" w:unhideWhenUsed="0"/>
-    <w:lsdException w:name="Medium Grid 2 Accent 3" w:semiHidden="0" w:uiPriority="68" w:unhideWhenUsed="0"/>
-    <w:lsdException w:name="Medium Grid 3 Accent 3" w:semiHidden="0" w:uiPriority="69" w:unhideWhenUsed="0"/>
-    <w:lsdException w:name="Dark List Accent 3" w:semiHidden="0" w:uiPriority="70" w:unhideWhenUsed="0"/>
-    <w:lsdException w:name="Colorful Shading Accent 3" w:semiHidden="0" w:uiPriority="71" w:unhideWhenUsed="0"/>
-    <w:lsdException w:name="Colorful List Accent 3" w:semiHidden="0" w:uiPriority="72" w:unhideWhenUsed="0"/>
-    <w:lsdException w:name="Colorful Grid Accent 3" w:semiHidden="0" w:uiPriority="73" w:unhideWhenUsed="0"/>
-    <w:lsdException w:name="Light Shading Accent 4" w:semiHidden="0" w:uiPriority="60" w:unhideWhenUsed="0"/>
-    <w:lsdException w:name="Light List Accent 4" w:semiHidden="0" w:uiPriority="61" w:unhideWhenUsed="0"/>
-    <w:lsdException w:name="Light Grid Accent 4" w:semiHidden="0" w:uiPriority="62" w:unhideWhenUsed="0"/>
-    <w:lsdException w:name="Medium Shading 1 Accent 4" w:semiHidden="0" w:uiPriority="63" w:unhideWhenUsed="0"/>
-    <w:lsdException w:name="Medium Shading 2 Accent 4" w:semiHidden="0" w:uiPriority="64" w:unhideWhenUsed="0"/>
-    <w:lsdException w:name="Medium List 1 Accent 4" w:semiHidden="0" w:uiPriority="65" w:unhideWhenUsed="0"/>
-    <w:lsdException w:name="Medium List 2 Accent 4" w:semiHidden="0" w:uiPriority="66" w:unhideWhenUsed="0"/>
-    <w:lsdException w:name="Medium Grid 1 Accent 4" w:semiHidden="0" w:uiPriority="67" w:unhideWhenUsed="0"/>
-    <w:lsdException w:name="Medium Grid 2 Accent 4" w:semiHidden="0" w:uiPriority="68" w:unhideWhenUsed="0"/>
-    <w:lsdException w:name="Medium Grid 3 Accent 4" w:semiHidden="0" w:uiPriority="69" w:unhideWhenUsed="0"/>
-    <w:lsdException w:name="Dark List Accent 4" w:semiHidden="0" w:uiPriority="70" w:unhideWhenUsed="0"/>
-    <w:lsdException w:name="Colorful Shading Accent 4" w:semiHidden="0" w:uiPriority="71" w:unhideWhenUsed="0"/>
-    <w:lsdException w:name="Colorful List Accent 4" w:semiHidden="0" w:uiPriority="72" w:unhideWhenUsed="0"/>
-    <w:lsdException w:name="Colorful Grid Accent 4" w:semiHidden="0" w:uiPriority="73" w:unhideWhenUsed="0"/>
-    <w:lsdException w:name="Light Shading Accent 5" w:semiHidden="0" w:uiPriority="60" w:unhideWhenUsed="0"/>
-    <w:lsdException w:name="Light List Accent 5" w:semiHidden="0" w:uiPriority="61" w:unhideWhenUsed="0"/>
-    <w:lsdException w:name="Light Grid Accent 5" w:semiHidden="0" w:uiPriority="62" w:unhideWhenUsed="0"/>
-    <w:lsdException w:name="Medium Shading 1 Accent 5" w:semiHidden="0" w:uiPriority="63" w:unhideWhenUsed="0"/>
-    <w:lsdException w:name="Medium Shading 2 Accent 5" w:semiHidden="0" w:uiPriority="64" w:unhideWhenUsed="0"/>
-    <w:lsdException w:name="Medium List 1 Accent 5" w:semiHidden="0" w:uiPriority="65" w:unhideWhenUsed="0"/>
-    <w:lsdException w:name="Medium List 2 Accent 5" w:semiHidden="0" w:uiPriority="66" w:unhideWhenUsed="0"/>
-    <w:lsdException w:name="Medium Grid 1 Accent 5" w:semiHidden="0" w:uiPriority="67" w:unhideWhenUsed="0"/>
-    <w:lsdException w:name="Medium Grid 2 Accent 5" w:semiHidden="0" w:uiPriority="68" w:unhideWhenUsed="0"/>
-    <w:lsdException w:name="Medium Grid 3 Accent 5" w:semiHidden="0" w:uiPriority="69" w:unhideWhenUsed="0"/>
-    <w:lsdException w:name="Dark List Accent 5" w:semiHidden="0" w:uiPriority="70" w:unhideWhenUsed="0"/>
-    <w:lsdException w:name="Colorful Shading Accent 5" w:semiHidden="0" w:uiPriority="71" w:unhideWhenUsed="0"/>
-    <w:lsdException w:name="Colorful List Accent 5" w:semiHidden="0" w:uiPriority="72" w:unhideWhenUsed="0"/>
-    <w:lsdException w:name="Colorful Grid Accent 5" w:semiHidden="0" w:uiPriority="73" w:unhideWhenUsed="0"/>
-    <w:lsdException w:name="Light Shading Accent 6" w:semiHidden="0" w:uiPriority="60" w:unhideWhenUsed="0"/>
-    <w:lsdException w:name="Light List Accent 6" w:semiHidden="0" w:uiPriority="61" w:unhideWhenUsed="0"/>
-    <w:lsdException w:name="Light Grid Accent 6" w:semiHidden="0" w:uiPriority="62" w:unhideWhenUsed="0"/>
-    <w:lsdException w:name="Medium Shading 1 Accent 6" w:semiHidden="0" w:uiPriority="63" w:unhideWhenUsed="0"/>
-    <w:lsdException w:name="Medium Shading 2 Accent 6" w:semiHidden="0" w:uiPriority="64" w:unhideWhenUsed="0"/>
-    <w:lsdException w:name="Medium List 1 Accent 6" w:semiHidden="0" w:uiPriority="65" w:unhideWhenUsed="0"/>
-    <w:lsdException w:name="Medium List 2 Accent 6" w:semiHidden="0" w:uiPriority="66" w:unhideWhenUsed="0"/>
-    <w:lsdException w:name="Medium Grid 1 Accent 6" w:semiHidden="0" w:uiPriority="67" w:unhideWhenUsed="0"/>
-    <w:lsdException w:name="Medium Grid 2 Accent 6" w:semiHidden="0" w:uiPriority="68" w:unhideWhenUsed="0"/>
-    <w:lsdException w:name="Medium Grid 3 Accent 6" w:semiHidden="0" w:uiPriority="69" w:unhideWhenUsed="0"/>
-    <w:lsdException w:name="Dark List Accent 6" w:semiHidden="0" w:uiPriority="70" w:unhideWhenUsed="0"/>
-    <w:lsdException w:name="Colorful Shading Accent 6" w:semiHidden="0" w:uiPriority="71" w:unhideWhenUsed="0"/>
-    <w:lsdException w:name="Colorful List Accent 6" w:semiHidden="0" w:uiPriority="72" w:unhideWhenUsed="0"/>
-    <w:lsdException w:name="Colorful Grid Accent 6" w:semiHidden="0" w:uiPriority="73" w:unhideWhenUsed="0"/>
-    <w:lsdException w:name="Subtle Emphasis" w:semiHidden="0" w:uiPriority="19" w:unhideWhenUsed="0" w:qFormat="1"/>
-    <w:lsdException w:name="Intense Emphasis" w:semiHidden="0" w:uiPriority="21" w:unhideWhenUsed="0" w:qFormat="1"/>
-    <w:lsdException w:name="Subtle Reference" w:semiHidden="0" w:uiPriority="31" w:unhideWhenUsed="0" w:qFormat="1"/>
-    <w:lsdException w:name="Intense Reference" w:semiHidden="0" w:uiPriority="32" w:unhideWhenUsed="0" w:qFormat="1"/>
-    <w:lsdException w:name="Book Title" w:semiHidden="0" w:uiPriority="33" w:unhideWhenUsed="0" w:qFormat="1"/>
-    <w:lsdException w:name="Bibliography" w:uiPriority="37"/>
-    <w:lsdException w:name="TOC Heading" w:uiPriority="39" w:qFormat="1"/>
-  </w:latentStyles>
-  <w:style w:type="paragraph" w:default="1" w:styleId="Normal">
-    <w:name w:val="Normal"/>
-    <w:qFormat/>
-    <w:rsid w:val="00AC3D01"/>
-  </w:style>
-  <w:style w:type="paragraph" w:styleId="Heading1">
-    <w:name w:val="heading 1"/>
-    <w:basedOn w:val="Default"/>
-    <w:next w:val="Normal"/>
-    <w:link w:val="Heading1Char"/>
-    <w:uiPriority w:val="9"/>
-    <w:qFormat/>
-    <w:rsid w:val="00AC3D01"/>
-    <w:pPr>
-      <w:numPr>
-        <w:numId w:val="4"/>
-      </w:numPr>
-      <w:outlineLvl w:val="0"/>
-    </w:pPr>
-    <w:rPr>
-      <w:b/>
-      <w:bCs/>
-      <w:sz w:val="36"/>
-      <w:szCs w:val="32"/>
-    </w:rPr>
-  </w:style>
-  <w:style w:type="paragraph" w:styleId="Heading2">
-    <w:name w:val="heading 2"/>
-    <w:basedOn w:val="Default"/>
-    <w:next w:val="Normal"/>
-    <w:link w:val="Heading2Char"/>
-    <w:uiPriority w:val="9"/>
-    <w:unhideWhenUsed/>
-    <w:qFormat/>
-    <w:rsid w:val="00AC3D01"/>
-    <w:pPr>
-      <w:numPr>
-        <w:numId w:val="7"/>
-      </w:numPr>
-      <w:spacing w:before="100"/>
-      <w:outlineLvl w:val="1"/>
-    </w:pPr>
-    <w:rPr>
-      <w:b/>
-      <w:bCs/>
-      <w:sz w:val="32"/>
-      <w:szCs w:val="32"/>
-    </w:rPr>
-  </w:style>
-  <w:style w:type="paragraph" w:styleId="Heading3">
-    <w:name w:val="heading 3"/>
-    <w:basedOn w:val="Default"/>
-    <w:next w:val="Normal"/>
-    <w:link w:val="Heading3Char"/>
-    <w:uiPriority w:val="9"/>
-    <w:unhideWhenUsed/>
-    <w:qFormat/>
-    <w:rsid w:val="00AC3D01"/>
-    <w:pPr>
-      <w:numPr>
-        <w:ilvl w:val="1"/>
-        <w:numId w:val="7"/>
-      </w:numPr>
-      <w:spacing w:before="120"/>
-      <w:outlineLvl w:val="2"/>
-    </w:pPr>
-    <w:rPr>
-      <w:b/>
-      <w:bCs/>
-      <w:sz w:val="28"/>
-      <w:szCs w:val="28"/>
-    </w:rPr>
-  </w:style>
-  <w:style w:type="paragraph" w:styleId="Heading4">
-    <w:name w:val="heading 4"/>
-    <w:basedOn w:val="Normal"/>
-    <w:next w:val="Normal"/>
-    <w:link w:val="Heading4Char"/>
-    <w:uiPriority w:val="9"/>
-    <w:unhideWhenUsed/>
-    <w:qFormat/>
-    <w:rsid w:val="00AC3D01"/>
-    <w:pPr>
-      <w:numPr>
-        <w:ilvl w:val="2"/>
-        <w:numId w:val="7"/>
-      </w:numPr>
-      <w:autoSpaceDE w:val="0"/>
-      <w:autoSpaceDN w:val="0"/>
-      <w:adjustRightInd w:val="0"/>
-      <w:spacing w:before="120" w:after="80" w:line="240" w:lineRule="auto"/>
-      <w:jc w:val="both"/>
-      <w:outlineLvl w:val="3"/>
-    </w:pPr>
-    <w:rPr>
-      <w:rFonts w:asciiTheme="majorHAnsi" w:eastAsiaTheme="majorEastAsia" w:hAnsiTheme="majorHAnsi" w:cstheme="majorBidi"/>
-      <w:b/>
-      <w:bCs/>
-      <w:iCs/>
-      <w:sz w:val="26"/>
-      <w:szCs w:val="26"/>
-    </w:rPr>
-  </w:style>
-  <w:style w:type="paragraph" w:styleId="Heading5">
-    <w:name w:val="heading 5"/>
-    <w:basedOn w:val="Heading2"/>
-    <w:next w:val="Normal"/>
-    <w:link w:val="Heading5Char"/>
-    <w:uiPriority w:val="9"/>
-    <w:unhideWhenUsed/>
-    <w:qFormat/>
-    <w:rsid w:val="00AC3D01"/>
-    <w:pPr>
-      <w:numPr>
-        <w:ilvl w:val="3"/>
-      </w:numPr>
-      <w:outlineLvl w:val="4"/>
-    </w:pPr>
-    <w:rPr>
-      <w:sz w:val="24"/>
-      <w:szCs w:val="24"/>
-    </w:rPr>
-  </w:style>
-  <w:style w:type="character" w:default="1" w:styleId="DefaultParagraphFont">
-    <w:name w:val="Default Paragraph Font"/>
-    <w:uiPriority w:val="1"/>
-    <w:semiHidden/>
-    <w:unhideWhenUsed/>
-  </w:style>
-  <w:style w:type="table" w:default="1" w:styleId="TableNormal">
-    <w:name w:val="Normal Table"/>
-    <w:uiPriority w:val="99"/>
-    <w:semiHidden/>
-    <w:unhideWhenUsed/>
-    <w:tblPr>
-      <w:tblInd w:w="0" w:type="dxa"/>
-      <w:tblCellMar>
-        <w:top w:w="0" w:type="dxa"/>
-        <w:left w:w="108" w:type="dxa"/>
-        <w:bottom w:w="0" w:type="dxa"/>
-        <w:right w:w="108" w:type="dxa"/>
-      </w:tblCellMar>
-    </w:tblPr>
-  </w:style>
-  <w:style w:type="numbering" w:default="1" w:styleId="NoList">
-    <w:name w:val="No List"/>
-    <w:uiPriority w:val="99"/>
-    <w:semiHidden/>
-    <w:unhideWhenUsed/>
-  </w:style>
-  <w:style w:type="character" w:customStyle="1" w:styleId="Heading1Char">
-    <w:name w:val="Heading 1 Char"/>
-    <w:basedOn w:val="DefaultParagraphFont"/>
-    <w:link w:val="Heading1"/>
-    <w:uiPriority w:val="9"/>
-    <w:rsid w:val="00AC3D01"/>
-    <w:rPr>
-      <w:rFonts w:ascii="Cambria" w:hAnsi="Cambria" w:cs="Cambria"/>
-      <w:b/>
-      <w:bCs/>
-      <w:color w:val="000000"/>
-      <w:sz w:val="36"/>
-      <w:szCs w:val="32"/>
-    </w:rPr>
-  </w:style>
-  <w:style w:type="character" w:customStyle="1" w:styleId="Heading2Char">
-    <w:name w:val="Heading 2 Char"/>
-    <w:basedOn w:val="DefaultParagraphFont"/>
-    <w:link w:val="Heading2"/>
-    <w:uiPriority w:val="9"/>
-    <w:rsid w:val="00AC3D01"/>
-    <w:rPr>
-      <w:rFonts w:ascii="Cambria" w:hAnsi="Cambria" w:cs="Cambria"/>
-      <w:b/>
-      <w:bCs/>
-      <w:color w:val="000000"/>
-      <w:sz w:val="32"/>
-      <w:szCs w:val="32"/>
-    </w:rPr>
-  </w:style>
-  <w:style w:type="character" w:customStyle="1" w:styleId="Heading3Char">
-    <w:name w:val="Heading 3 Char"/>
-    <w:basedOn w:val="DefaultParagraphFont"/>
-    <w:link w:val="Heading3"/>
-    <w:uiPriority w:val="9"/>
-    <w:rsid w:val="00AC3D01"/>
-    <w:rPr>
-      <w:rFonts w:ascii="Cambria" w:hAnsi="Cambria" w:cs="Cambria"/>
-      <w:b/>
-      <w:bCs/>
-      <w:color w:val="000000"/>
-      <w:sz w:val="28"/>
-      <w:szCs w:val="28"/>
-    </w:rPr>
-  </w:style>
-  <w:style w:type="character" w:customStyle="1" w:styleId="Heading4Char">
-    <w:name w:val="Heading 4 Char"/>
-    <w:basedOn w:val="DefaultParagraphFont"/>
-    <w:link w:val="Heading4"/>
-    <w:uiPriority w:val="9"/>
-    <w:rsid w:val="00AC3D01"/>
-    <w:rPr>
-      <w:rFonts w:asciiTheme="majorHAnsi" w:eastAsiaTheme="majorEastAsia" w:hAnsiTheme="majorHAnsi" w:cstheme="majorBidi"/>
-      <w:b/>
-      <w:bCs/>
-      <w:iCs/>
-      <w:sz w:val="26"/>
-      <w:szCs w:val="26"/>
-    </w:rPr>
-  </w:style>
-  <w:style w:type="character" w:customStyle="1" w:styleId="Heading5Char">
-    <w:name w:val="Heading 5 Char"/>
-    <w:basedOn w:val="DefaultParagraphFont"/>
-    <w:link w:val="Heading5"/>
-    <w:uiPriority w:val="9"/>
-    <w:rsid w:val="00AC3D01"/>
-    <w:rPr>
-      <w:rFonts w:ascii="Cambria" w:hAnsi="Cambria" w:cs="Cambria"/>
-      <w:b/>
-      <w:bCs/>
-      <w:color w:val="000000"/>
-      <w:sz w:val="24"/>
-      <w:szCs w:val="24"/>
-    </w:rPr>
-  </w:style>
-  <w:style w:type="paragraph" w:styleId="BalloonText">
-    <w:name w:val="Balloon Text"/>
-    <w:basedOn w:val="Normal"/>
-    <w:link w:val="BalloonTextChar"/>
-    <w:uiPriority w:val="99"/>
-    <w:semiHidden/>
-    <w:unhideWhenUsed/>
-    <w:rsid w:val="00AC3D01"/>
-    <w:pPr>
-      <w:spacing w:after="0" w:line="240" w:lineRule="auto"/>
-    </w:pPr>
-    <w:rPr>
-      <w:rFonts w:ascii="Tahoma" w:hAnsi="Tahoma" w:cs="Tahoma"/>
-      <w:sz w:val="16"/>
-      <w:szCs w:val="16"/>
-    </w:rPr>
-  </w:style>
-  <w:style w:type="character" w:customStyle="1" w:styleId="BalloonTextChar">
-    <w:name w:val="Balloon Text Char"/>
-    <w:basedOn w:val="DefaultParagraphFont"/>
-    <w:link w:val="BalloonText"/>
-    <w:uiPriority w:val="99"/>
-    <w:semiHidden/>
-    <w:rsid w:val="00AC3D01"/>
-    <w:rPr>
-      <w:rFonts w:ascii="Tahoma" w:hAnsi="Tahoma" w:cs="Tahoma"/>
-      <w:sz w:val="16"/>
-      <w:szCs w:val="16"/>
-    </w:rPr>
-  </w:style>
-  <w:style w:type="table" w:styleId="TableGrid">
-    <w:name w:val="Table Grid"/>
-    <w:basedOn w:val="TableNormal"/>
-    <w:uiPriority w:val="39"/>
-    <w:rsid w:val="00AC3D01"/>
-    <w:pPr>
-      <w:spacing w:after="0" w:line="240" w:lineRule="auto"/>
-    </w:pPr>
-    <w:tblPr>
-      <w:tblInd w:w="0" w:type="dxa"/>
-      <w:tblBorders>
-        <w:top w:val="single" w:sz="4" w:space="0" w:color="auto"/>
-        <w:left w:val="single" w:sz="4" w:space="0" w:color="auto"/>
-        <w:bottom w:val="single" w:sz="4" w:space="0" w:color="auto"/>
-        <w:right w:val="single" w:sz="4" w:space="0" w:color="auto"/>
-        <w:insideH w:val="single" w:sz="4" w:space="0" w:color="auto"/>
-        <w:insideV w:val="single" w:sz="4" w:space="0" w:color="auto"/>
-      </w:tblBorders>
-      <w:tblCellMar>
-        <w:top w:w="0" w:type="dxa"/>
-        <w:left w:w="108" w:type="dxa"/>
-        <w:bottom w:w="0" w:type="dxa"/>
-        <w:right w:w="108" w:type="dxa"/>
-      </w:tblCellMar>
-    </w:tblPr>
-  </w:style>
-  <w:style w:type="paragraph" w:styleId="Header">
-    <w:name w:val="header"/>
-    <w:basedOn w:val="Normal"/>
-    <w:link w:val="HeaderChar"/>
-    <w:uiPriority w:val="99"/>
-    <w:unhideWhenUsed/>
-    <w:rsid w:val="00AC3D01"/>
-    <w:pPr>
-      <w:tabs>
-        <w:tab w:val="center" w:pos="4680"/>
-        <w:tab w:val="right" w:pos="9360"/>
-      </w:tabs>
-      <w:spacing w:after="0" w:line="240" w:lineRule="auto"/>
-    </w:pPr>
-  </w:style>
-  <w:style w:type="character" w:customStyle="1" w:styleId="HeaderChar">
-    <w:name w:val="Header Char"/>
-    <w:basedOn w:val="DefaultParagraphFont"/>
-    <w:link w:val="Header"/>
-    <w:uiPriority w:val="99"/>
-    <w:rsid w:val="00AC3D01"/>
-  </w:style>
-  <w:style w:type="paragraph" w:styleId="Footer">
-    <w:name w:val="footer"/>
-    <w:basedOn w:val="Normal"/>
-    <w:link w:val="FooterChar"/>
-    <w:uiPriority w:val="99"/>
-    <w:unhideWhenUsed/>
-    <w:qFormat/>
-    <w:rsid w:val="00AC3D01"/>
-    <w:pPr>
-      <w:tabs>
-        <w:tab w:val="center" w:pos="4680"/>
-        <w:tab w:val="right" w:pos="9360"/>
-      </w:tabs>
-      <w:spacing w:after="0" w:line="240" w:lineRule="auto"/>
-    </w:pPr>
-  </w:style>
-  <w:style w:type="character" w:customStyle="1" w:styleId="FooterChar">
-    <w:name w:val="Footer Char"/>
-    <w:basedOn w:val="DefaultParagraphFont"/>
-    <w:link w:val="Footer"/>
-    <w:uiPriority w:val="99"/>
-    <w:rsid w:val="00AC3D01"/>
-  </w:style>
-  <w:style w:type="paragraph" w:customStyle="1" w:styleId="Default">
-    <w:name w:val="Default"/>
-    <w:rsid w:val="00AC3D01"/>
-    <w:pPr>
-      <w:autoSpaceDE w:val="0"/>
-      <w:autoSpaceDN w:val="0"/>
-      <w:adjustRightInd w:val="0"/>
-      <w:spacing w:after="0" w:line="240" w:lineRule="auto"/>
-    </w:pPr>
-    <w:rPr>
-      <w:rFonts w:ascii="Cambria" w:hAnsi="Cambria" w:cs="Cambria"/>
-      <w:color w:val="000000"/>
-      <w:sz w:val="24"/>
-      <w:szCs w:val="24"/>
-    </w:rPr>
-  </w:style>
-  <w:style w:type="character" w:styleId="Hyperlink">
-    <w:name w:val="Hyperlink"/>
-    <w:basedOn w:val="DefaultParagraphFont"/>
-    <w:uiPriority w:val="99"/>
-    <w:unhideWhenUsed/>
-    <w:rsid w:val="00AC3D01"/>
-    <w:rPr>
-      <w:color w:val="0000FF" w:themeColor="hyperlink"/>
-      <w:u w:val="single"/>
-    </w:rPr>
-  </w:style>
-  <w:style w:type="character" w:customStyle="1" w:styleId="apple-converted-space">
-    <w:name w:val="apple-converted-space"/>
-    <w:basedOn w:val="DefaultParagraphFont"/>
-    <w:rsid w:val="00AC3D01"/>
-  </w:style>
-  <w:style w:type="character" w:customStyle="1" w:styleId="bxgy-byline-text">
-    <w:name w:val="bxgy-byline-text"/>
-    <w:basedOn w:val="DefaultParagraphFont"/>
-    <w:rsid w:val="00AC3D01"/>
-  </w:style>
-  <w:style w:type="paragraph" w:styleId="ListParagraph">
-    <w:name w:val="List Paragraph"/>
-    <w:basedOn w:val="Normal"/>
-    <w:link w:val="ListParagraphChar"/>
-    <w:uiPriority w:val="34"/>
-    <w:qFormat/>
-    <w:rsid w:val="00AC3D01"/>
-    <w:pPr>
-      <w:spacing w:after="160" w:line="259" w:lineRule="auto"/>
-      <w:ind w:left="720"/>
-      <w:contextualSpacing/>
-    </w:pPr>
-  </w:style>
-  <w:style w:type="table" w:styleId="LightGrid">
-    <w:name w:val="Light Grid"/>
-    <w:basedOn w:val="TableNormal"/>
-    <w:uiPriority w:val="62"/>
-    <w:rsid w:val="00AC3D01"/>
-    <w:pPr>
-      <w:spacing w:after="0" w:line="240" w:lineRule="auto"/>
-    </w:pPr>
-    <w:tblPr>
-      <w:tblStyleRowBandSize w:val="1"/>
-      <w:tblStyleColBandSize w:val="1"/>
-      <w:tblInd w:w="0" w:type="dxa"/>
-      <w:tblBorders>
-        <w:top w:val="single" w:sz="8" w:space="0" w:color="000000" w:themeColor="text1"/>
-        <w:left w:val="single" w:sz="8" w:space="0" w:color="000000" w:themeColor="text1"/>
-        <w:bottom w:val="single" w:sz="8" w:space="0" w:color="000000" w:themeColor="text1"/>
-        <w:right w:val="single" w:sz="8" w:space="0" w:color="000000" w:themeColor="text1"/>
-        <w:insideH w:val="single" w:sz="8" w:space="0" w:color="000000" w:themeColor="text1"/>
-        <w:insideV w:val="single" w:sz="8" w:space="0" w:color="000000" w:themeColor="text1"/>
-      </w:tblBorders>
-      <w:tblCellMar>
-        <w:top w:w="0" w:type="dxa"/>
-        <w:left w:w="108" w:type="dxa"/>
-        <w:bottom w:w="0" w:type="dxa"/>
-        <w:right w:w="108" w:type="dxa"/>
-      </w:tblCellMar>
-    </w:tblPr>
-    <w:tblStylePr w:type="firstRow">
-      <w:pPr>
-        <w:spacing w:before="0" w:after="0" w:line="240" w:lineRule="auto"/>
-      </w:pPr>
-      <w:rPr>
-        <w:rFonts w:asciiTheme="majorHAnsi" w:eastAsiaTheme="majorEastAsia" w:hAnsiTheme="majorHAnsi" w:cstheme="majorBidi"/>
-        <w:b/>
-        <w:bCs/>
-      </w:rPr>
-      <w:tblPr/>
-      <w:tcPr>
-        <w:tcBorders>
-          <w:top w:val="single" w:sz="8" w:space="0" w:color="000000" w:themeColor="text1"/>
-          <w:left w:val="single" w:sz="8" w:space="0" w:color="000000" w:themeColor="text1"/>
-          <w:bottom w:val="single" w:sz="18" w:space="0" w:color="000000" w:themeColor="text1"/>
-          <w:right w:val="single" w:sz="8" w:space="0" w:color="000000" w:themeColor="text1"/>
-          <w:insideH w:val="nil"/>
-          <w:insideV w:val="single" w:sz="8" w:space="0" w:color="000000" w:themeColor="text1"/>
-        </w:tcBorders>
-      </w:tcPr>
-    </w:tblStylePr>
-    <w:tblStylePr w:type="lastRow">
-      <w:pPr>
-        <w:spacing w:before="0" w:after="0" w:line="240" w:lineRule="auto"/>
-      </w:pPr>
-      <w:rPr>
-        <w:rFonts w:asciiTheme="majorHAnsi" w:eastAsiaTheme="majorEastAsia" w:hAnsiTheme="majorHAnsi" w:cstheme="majorBidi"/>
-        <w:b/>
-        <w:bCs/>
-      </w:rPr>
-      <w:tblPr/>
-      <w:tcPr>
-        <w:tcBorders>
-          <w:top w:val="double" w:sz="6" w:space="0" w:color="000000" w:themeColor="text1"/>
-          <w:left w:val="single" w:sz="8" w:space="0" w:color="000000" w:themeColor="text1"/>
-          <w:bottom w:val="single" w:sz="8" w:space="0" w:color="000000" w:themeColor="text1"/>
-          <w:right w:val="single" w:sz="8" w:space="0" w:color="000000" w:themeColor="text1"/>
-          <w:insideH w:val="nil"/>
-          <w:insideV w:val="single" w:sz="8" w:space="0" w:color="000000" w:themeColor="text1"/>
-        </w:tcBorders>
-      </w:tcPr>
-    </w:tblStylePr>
-    <w:tblStylePr w:type="firstCol">
-      <w:rPr>
-        <w:rFonts w:asciiTheme="majorHAnsi" w:eastAsiaTheme="majorEastAsia" w:hAnsiTheme="majorHAnsi" w:cstheme="majorBidi"/>
-        <w:b/>
-        <w:bCs/>
-      </w:rPr>
-    </w:tblStylePr>
-    <w:tblStylePr w:type="lastCol">
-      <w:rPr>
-        <w:rFonts w:asciiTheme="majorHAnsi" w:eastAsiaTheme="majorEastAsia" w:hAnsiTheme="majorHAnsi" w:cstheme="majorBidi"/>
-        <w:b/>
-        <w:bCs/>
-      </w:rPr>
-      <w:tblPr/>
-      <w:tcPr>
-        <w:tcBorders>
-          <w:top w:val="single" w:sz="8" w:space="0" w:color="000000" w:themeColor="text1"/>
-          <w:left w:val="single" w:sz="8" w:space="0" w:color="000000" w:themeColor="text1"/>
-          <w:bottom w:val="single" w:sz="8" w:space="0" w:color="000000" w:themeColor="text1"/>
-          <w:right w:val="single" w:sz="8" w:space="0" w:color="000000" w:themeColor="text1"/>
-        </w:tcBorders>
-      </w:tcPr>
-    </w:tblStylePr>
-    <w:tblStylePr w:type="band1Vert">
-      <w:tblPr/>
-      <w:tcPr>
-        <w:tcBorders>
-          <w:top w:val="single" w:sz="8" w:space="0" w:color="000000" w:themeColor="text1"/>
-          <w:left w:val="single" w:sz="8" w:space="0" w:color="000000" w:themeColor="text1"/>
-          <w:bottom w:val="single" w:sz="8" w:space="0" w:color="000000" w:themeColor="text1"/>
-          <w:right w:val="single" w:sz="8" w:space="0" w:color="000000" w:themeColor="text1"/>
-        </w:tcBorders>
-        <w:shd w:val="clear" w:color="auto" w:fill="C0C0C0" w:themeFill="text1" w:themeFillTint="3F"/>
-      </w:tcPr>
-    </w:tblStylePr>
-    <w:tblStylePr w:type="band1Horz">
-      <w:tblPr/>
-      <w:tcPr>
-        <w:tcBorders>
-          <w:top w:val="single" w:sz="8" w:space="0" w:color="000000" w:themeColor="text1"/>
-          <w:left w:val="single" w:sz="8" w:space="0" w:color="000000" w:themeColor="text1"/>
-          <w:bottom w:val="single" w:sz="8" w:space="0" w:color="000000" w:themeColor="text1"/>
-          <w:right w:val="single" w:sz="8" w:space="0" w:color="000000" w:themeColor="text1"/>
-          <w:insideV w:val="single" w:sz="8" w:space="0" w:color="000000" w:themeColor="text1"/>
-        </w:tcBorders>
-        <w:shd w:val="clear" w:color="auto" w:fill="C0C0C0" w:themeFill="text1" w:themeFillTint="3F"/>
-      </w:tcPr>
-    </w:tblStylePr>
-    <w:tblStylePr w:type="band2Horz">
-      <w:tblPr/>
-      <w:tcPr>
-        <w:tcBorders>
-          <w:top w:val="single" w:sz="8" w:space="0" w:color="000000" w:themeColor="text1"/>
-          <w:left w:val="single" w:sz="8" w:space="0" w:color="000000" w:themeColor="text1"/>
-          <w:bottom w:val="single" w:sz="8" w:space="0" w:color="000000" w:themeColor="text1"/>
-          <w:right w:val="single" w:sz="8" w:space="0" w:color="000000" w:themeColor="text1"/>
-          <w:insideV w:val="single" w:sz="8" w:space="0" w:color="000000" w:themeColor="text1"/>
-        </w:tcBorders>
-      </w:tcPr>
-    </w:tblStylePr>
-  </w:style>
-  <w:style w:type="paragraph" w:styleId="TOCHeading">
-    <w:name w:val="TOC Heading"/>
-    <w:basedOn w:val="Heading1"/>
-    <w:next w:val="Normal"/>
-    <w:uiPriority w:val="39"/>
-    <w:unhideWhenUsed/>
-    <w:qFormat/>
-    <w:rsid w:val="00AC3D01"/>
-    <w:pPr>
-      <w:keepNext/>
-      <w:keepLines/>
-      <w:autoSpaceDE/>
-      <w:autoSpaceDN/>
-      <w:adjustRightInd/>
-      <w:spacing w:before="480" w:line="276" w:lineRule="auto"/>
-      <w:ind w:left="0"/>
-      <w:outlineLvl w:val="9"/>
-    </w:pPr>
-    <w:rPr>
-      <w:rFonts w:asciiTheme="majorHAnsi" w:eastAsiaTheme="majorEastAsia" w:hAnsiTheme="majorHAnsi" w:cstheme="majorBidi"/>
-      <w:color w:val="365F91" w:themeColor="accent1" w:themeShade="BF"/>
-      <w:sz w:val="28"/>
-      <w:szCs w:val="28"/>
-      <w:lang w:eastAsia="ja-JP"/>
-    </w:rPr>
-  </w:style>
-  <w:style w:type="paragraph" w:styleId="TOC1">
-    <w:name w:val="toc 1"/>
-    <w:basedOn w:val="Normal"/>
-    <w:next w:val="Normal"/>
-    <w:autoRedefine/>
-    <w:uiPriority w:val="39"/>
-    <w:unhideWhenUsed/>
-    <w:rsid w:val="00AC3D01"/>
-    <w:pPr>
-      <w:spacing w:after="100"/>
-    </w:pPr>
-  </w:style>
-  <w:style w:type="paragraph" w:styleId="TOC2">
-    <w:name w:val="toc 2"/>
-    <w:basedOn w:val="Normal"/>
-    <w:next w:val="Normal"/>
-    <w:autoRedefine/>
-    <w:uiPriority w:val="39"/>
-    <w:unhideWhenUsed/>
-    <w:rsid w:val="00AC3D01"/>
-    <w:pPr>
-      <w:spacing w:after="100"/>
-      <w:ind w:left="220"/>
-    </w:pPr>
-  </w:style>
-  <w:style w:type="paragraph" w:styleId="TOC3">
-    <w:name w:val="toc 3"/>
-    <w:basedOn w:val="Normal"/>
-    <w:next w:val="Normal"/>
-    <w:autoRedefine/>
-    <w:uiPriority w:val="39"/>
-    <w:unhideWhenUsed/>
-    <w:rsid w:val="00AC3D01"/>
-    <w:pPr>
-      <w:spacing w:after="100"/>
-      <w:ind w:left="440"/>
-    </w:pPr>
-  </w:style>
-  <w:style w:type="paragraph" w:styleId="Caption">
-    <w:name w:val="caption"/>
-    <w:basedOn w:val="Normal"/>
-    <w:next w:val="Normal"/>
-    <w:uiPriority w:val="35"/>
-    <w:unhideWhenUsed/>
-    <w:qFormat/>
-    <w:rsid w:val="00AC3D01"/>
-    <w:pPr>
-      <w:spacing w:line="240" w:lineRule="auto"/>
-    </w:pPr>
-    <w:rPr>
-      <w:b/>
-      <w:bCs/>
-      <w:color w:val="4F81BD" w:themeColor="accent1"/>
-      <w:sz w:val="18"/>
-      <w:szCs w:val="18"/>
-    </w:rPr>
-  </w:style>
-  <w:style w:type="paragraph" w:styleId="TableofFigures">
-    <w:name w:val="table of figures"/>
-    <w:basedOn w:val="Normal"/>
-    <w:next w:val="Normal"/>
-    <w:uiPriority w:val="99"/>
-    <w:unhideWhenUsed/>
-    <w:rsid w:val="00AC3D01"/>
-    <w:pPr>
-      <w:spacing w:after="0"/>
-    </w:pPr>
-  </w:style>
-  <w:style w:type="character" w:customStyle="1" w:styleId="fblongblurb">
-    <w:name w:val="fblongblurb"/>
-    <w:basedOn w:val="DefaultParagraphFont"/>
-    <w:rsid w:val="00AC3D01"/>
-  </w:style>
-  <w:style w:type="character" w:customStyle="1" w:styleId="go">
-    <w:name w:val="go"/>
-    <w:basedOn w:val="DefaultParagraphFont"/>
-    <w:rsid w:val="00AC3D01"/>
-  </w:style>
-  <w:style w:type="character" w:customStyle="1" w:styleId="gi">
-    <w:name w:val="gi"/>
-    <w:basedOn w:val="DefaultParagraphFont"/>
-    <w:rsid w:val="00AC3D01"/>
-  </w:style>
-  <w:style w:type="table" w:styleId="LightList-Accent5">
-    <w:name w:val="Light List Accent 5"/>
-    <w:basedOn w:val="TableNormal"/>
-    <w:uiPriority w:val="61"/>
-    <w:rsid w:val="00AC3D01"/>
-    <w:pPr>
-      <w:spacing w:after="0" w:line="240" w:lineRule="auto"/>
-    </w:pPr>
-    <w:tblPr>
-      <w:tblStyleRowBandSize w:val="1"/>
-      <w:tblStyleColBandSize w:val="1"/>
-      <w:tblInd w:w="0" w:type="dxa"/>
-      <w:tblBorders>
-        <w:top w:val="single" w:sz="8" w:space="0" w:color="4BACC6" w:themeColor="accent5"/>
-        <w:left w:val="single" w:sz="8" w:space="0" w:color="4BACC6" w:themeColor="accent5"/>
-        <w:bottom w:val="single" w:sz="8" w:space="0" w:color="4BACC6" w:themeColor="accent5"/>
-        <w:right w:val="single" w:sz="8" w:space="0" w:color="4BACC6" w:themeColor="accent5"/>
-      </w:tblBorders>
-      <w:tblCellMar>
-        <w:top w:w="0" w:type="dxa"/>
-        <w:left w:w="108" w:type="dxa"/>
-        <w:bottom w:w="0" w:type="dxa"/>
-        <w:right w:w="108" w:type="dxa"/>
-      </w:tblCellMar>
-    </w:tblPr>
-    <w:tblStylePr w:type="firstRow">
-      <w:pPr>
-        <w:spacing w:before="0" w:after="0" w:line="240" w:lineRule="auto"/>
-      </w:pPr>
-      <w:rPr>
-        <w:b/>
-        <w:bCs/>
-        <w:color w:val="FFFFFF" w:themeColor="background1"/>
-      </w:rPr>
-      <w:tblPr/>
-      <w:tcPr>
-        <w:shd w:val="clear" w:color="auto" w:fill="4BACC6" w:themeFill="accent5"/>
-      </w:tcPr>
-    </w:tblStylePr>
-    <w:tblStylePr w:type="lastRow">
-      <w:pPr>
-        <w:spacing w:before="0" w:after="0" w:line="240" w:lineRule="auto"/>
-      </w:pPr>
-      <w:rPr>
-        <w:b/>
-        <w:bCs/>
-      </w:rPr>
-      <w:tblPr/>
-      <w:tcPr>
-        <w:tcBorders>
-          <w:top w:val="double" w:sz="6" w:space="0" w:color="4BACC6" w:themeColor="accent5"/>
-          <w:left w:val="single" w:sz="8" w:space="0" w:color="4BACC6" w:themeColor="accent5"/>
-          <w:bottom w:val="single" w:sz="8" w:space="0" w:color="4BACC6" w:themeColor="accent5"/>
-          <w:right w:val="single" w:sz="8" w:space="0" w:color="4BACC6" w:themeColor="accent5"/>
-        </w:tcBorders>
-      </w:tcPr>
-    </w:tblStylePr>
-    <w:tblStylePr w:type="firstCol">
-      <w:rPr>
-        <w:b/>
-        <w:bCs/>
-      </w:rPr>
-    </w:tblStylePr>
-    <w:tblStylePr w:type="lastCol">
-      <w:rPr>
-        <w:b/>
-        <w:bCs/>
-      </w:rPr>
-    </w:tblStylePr>
-    <w:tblStylePr w:type="band1Vert">
-      <w:tblPr/>
-      <w:tcPr>
-        <w:tcBorders>
-          <w:top w:val="single" w:sz="8" w:space="0" w:color="4BACC6" w:themeColor="accent5"/>
-          <w:left w:val="single" w:sz="8" w:space="0" w:color="4BACC6" w:themeColor="accent5"/>
-          <w:bottom w:val="single" w:sz="8" w:space="0" w:color="4BACC6" w:themeColor="accent5"/>
-          <w:right w:val="single" w:sz="8" w:space="0" w:color="4BACC6" w:themeColor="accent5"/>
-        </w:tcBorders>
-      </w:tcPr>
-    </w:tblStylePr>
-    <w:tblStylePr w:type="band1Horz">
-      <w:tblPr/>
-      <w:tcPr>
-        <w:tcBorders>
-          <w:top w:val="single" w:sz="8" w:space="0" w:color="4BACC6" w:themeColor="accent5"/>
-          <w:left w:val="single" w:sz="8" w:space="0" w:color="4BACC6" w:themeColor="accent5"/>
-          <w:bottom w:val="single" w:sz="8" w:space="0" w:color="4BACC6" w:themeColor="accent5"/>
-          <w:right w:val="single" w:sz="8" w:space="0" w:color="4BACC6" w:themeColor="accent5"/>
-        </w:tcBorders>
-      </w:tcPr>
-    </w:tblStylePr>
-  </w:style>
-  <w:style w:type="table" w:styleId="MediumShading1-Accent5">
-    <w:name w:val="Medium Shading 1 Accent 5"/>
-    <w:basedOn w:val="TableNormal"/>
-    <w:uiPriority w:val="63"/>
-    <w:rsid w:val="00AC3D01"/>
-    <w:pPr>
-      <w:spacing w:after="0" w:line="240" w:lineRule="auto"/>
-    </w:pPr>
-    <w:tblPr>
-      <w:tblStyleRowBandSize w:val="1"/>
-      <w:tblStyleColBandSize w:val="1"/>
-      <w:tblInd w:w="0" w:type="dxa"/>
-      <w:tblBorders>
-        <w:top w:val="single" w:sz="8" w:space="0" w:color="78C0D4" w:themeColor="accent5" w:themeTint="BF"/>
-        <w:left w:val="single" w:sz="8" w:space="0" w:color="78C0D4" w:themeColor="accent5" w:themeTint="BF"/>
-        <w:bottom w:val="single" w:sz="8" w:space="0" w:color="78C0D4" w:themeColor="accent5" w:themeTint="BF"/>
-        <w:right w:val="single" w:sz="8" w:space="0" w:color="78C0D4" w:themeColor="accent5" w:themeTint="BF"/>
-        <w:insideH w:val="single" w:sz="8" w:space="0" w:color="78C0D4" w:themeColor="accent5" w:themeTint="BF"/>
-      </w:tblBorders>
-      <w:tblCellMar>
-        <w:top w:w="0" w:type="dxa"/>
-        <w:left w:w="108" w:type="dxa"/>
-        <w:bottom w:w="0" w:type="dxa"/>
-        <w:right w:w="108" w:type="dxa"/>
-      </w:tblCellMar>
-    </w:tblPr>
-    <w:tblStylePr w:type="firstRow">
-      <w:pPr>
-        <w:spacing w:before="0" w:after="0" w:line="240" w:lineRule="auto"/>
-      </w:pPr>
-      <w:rPr>
-        <w:b/>
-        <w:bCs/>
-        <w:color w:val="FFFFFF" w:themeColor="background1"/>
-      </w:rPr>
-      <w:tblPr/>
-      <w:tcPr>
-        <w:tcBorders>
-          <w:top w:val="single" w:sz="8" w:space="0" w:color="78C0D4" w:themeColor="accent5" w:themeTint="BF"/>
-          <w:left w:val="single" w:sz="8" w:space="0" w:color="78C0D4" w:themeColor="accent5" w:themeTint="BF"/>
-          <w:bottom w:val="single" w:sz="8" w:space="0" w:color="78C0D4" w:themeColor="accent5" w:themeTint="BF"/>
-          <w:right w:val="single" w:sz="8" w:space="0" w:color="78C0D4" w:themeColor="accent5" w:themeTint="BF"/>
-          <w:insideH w:val="nil"/>
-          <w:insideV w:val="nil"/>
-        </w:tcBorders>
-        <w:shd w:val="clear" w:color="auto" w:fill="4BACC6" w:themeFill="accent5"/>
-      </w:tcPr>
-    </w:tblStylePr>
-    <w:tblStylePr w:type="lastRow">
-      <w:pPr>
-        <w:spacing w:before="0" w:after="0" w:line="240" w:lineRule="auto"/>
-      </w:pPr>
-      <w:rPr>
-        <w:b/>
-        <w:bCs/>
-      </w:rPr>
-      <w:tblPr/>
-      <w:tcPr>
-        <w:tcBorders>
-          <w:top w:val="double" w:sz="6" w:space="0" w:color="78C0D4" w:themeColor="accent5" w:themeTint="BF"/>
-          <w:left w:val="single" w:sz="8" w:space="0" w:color="78C0D4" w:themeColor="accent5" w:themeTint="BF"/>
-          <w:bottom w:val="single" w:sz="8" w:space="0" w:color="78C0D4" w:themeColor="accent5" w:themeTint="BF"/>
-          <w:right w:val="single" w:sz="8" w:space="0" w:color="78C0D4" w:themeColor="accent5" w:themeTint="BF"/>
-          <w:insideH w:val="nil"/>
-          <w:insideV w:val="nil"/>
-        </w:tcBorders>
-      </w:tcPr>
-    </w:tblStylePr>
-    <w:tblStylePr w:type="firstCol">
-      <w:rPr>
-        <w:b/>
-        <w:bCs/>
-      </w:rPr>
-    </w:tblStylePr>
-    <w:tblStylePr w:type="lastCol">
-      <w:rPr>
-        <w:b/>
-        <w:bCs/>
-      </w:rPr>
-    </w:tblStylePr>
-    <w:tblStylePr w:type="band1Vert">
-      <w:tblPr/>
-      <w:tcPr>
-        <w:shd w:val="clear" w:color="auto" w:fill="D2EAF1" w:themeFill="accent5" w:themeFillTint="3F"/>
-      </w:tcPr>
-    </w:tblStylePr>
-    <w:tblStylePr w:type="band1Horz">
-      <w:tblPr/>
-      <w:tcPr>
-        <w:tcBorders>
-          <w:insideH w:val="nil"/>
-          <w:insideV w:val="nil"/>
-        </w:tcBorders>
-        <w:shd w:val="clear" w:color="auto" w:fill="D2EAF1" w:themeFill="accent5" w:themeFillTint="3F"/>
-      </w:tcPr>
-    </w:tblStylePr>
-    <w:tblStylePr w:type="band2Horz">
-      <w:tblPr/>
-      <w:tcPr>
-        <w:tcBorders>
-          <w:insideH w:val="nil"/>
-          <w:insideV w:val="nil"/>
-        </w:tcBorders>
-      </w:tcPr>
-    </w:tblStylePr>
-  </w:style>
-  <w:style w:type="table" w:styleId="LightShading-Accent5">
-    <w:name w:val="Light Shading Accent 5"/>
-    <w:basedOn w:val="TableNormal"/>
-    <w:uiPriority w:val="60"/>
-    <w:rsid w:val="00AC3D01"/>
-    <w:pPr>
-      <w:spacing w:after="0" w:line="240" w:lineRule="auto"/>
-    </w:pPr>
-    <w:rPr>
-      <w:color w:val="31849B" w:themeColor="accent5" w:themeShade="BF"/>
-    </w:rPr>
-    <w:tblPr>
-      <w:tblStyleRowBandSize w:val="1"/>
-      <w:tblStyleColBandSize w:val="1"/>
-      <w:tblInd w:w="0" w:type="dxa"/>
-      <w:tblBorders>
-        <w:top w:val="single" w:sz="8" w:space="0" w:color="4BACC6" w:themeColor="accent5"/>
-        <w:bottom w:val="single" w:sz="8" w:space="0" w:color="4BACC6" w:themeColor="accent5"/>
-      </w:tblBorders>
-      <w:tblCellMar>
-        <w:top w:w="0" w:type="dxa"/>
-        <w:left w:w="108" w:type="dxa"/>
-        <w:bottom w:w="0" w:type="dxa"/>
-        <w:right w:w="108" w:type="dxa"/>
-      </w:tblCellMar>
-    </w:tblPr>
-    <w:tblStylePr w:type="firstRow">
-      <w:pPr>
-        <w:spacing w:before="0" w:after="0" w:line="240" w:lineRule="auto"/>
-      </w:pPr>
-      <w:rPr>
-        <w:b/>
-        <w:bCs/>
-      </w:rPr>
-      <w:tblPr/>
-      <w:tcPr>
-        <w:tcBorders>
-          <w:top w:val="single" w:sz="8" w:space="0" w:color="4BACC6" w:themeColor="accent5"/>
-          <w:left w:val="nil"/>
-          <w:bottom w:val="single" w:sz="8" w:space="0" w:color="4BACC6" w:themeColor="accent5"/>
-          <w:right w:val="nil"/>
-          <w:insideH w:val="nil"/>
-          <w:insideV w:val="nil"/>
-        </w:tcBorders>
-      </w:tcPr>
-    </w:tblStylePr>
-    <w:tblStylePr w:type="lastRow">
-      <w:pPr>
-        <w:spacing w:before="0" w:after="0" w:line="240" w:lineRule="auto"/>
-      </w:pPr>
-      <w:rPr>
-        <w:b/>
-        <w:bCs/>
-      </w:rPr>
-      <w:tblPr/>
-      <w:tcPr>
-        <w:tcBorders>
-          <w:top w:val="single" w:sz="8" w:space="0" w:color="4BACC6" w:themeColor="accent5"/>
-          <w:left w:val="nil"/>
-          <w:bottom w:val="single" w:sz="8" w:space="0" w:color="4BACC6" w:themeColor="accent5"/>
-          <w:right w:val="nil"/>
-          <w:insideH w:val="nil"/>
-          <w:insideV w:val="nil"/>
-        </w:tcBorders>
-      </w:tcPr>
-    </w:tblStylePr>
-    <w:tblStylePr w:type="firstCol">
-      <w:rPr>
-        <w:b/>
-        <w:bCs/>
-      </w:rPr>
-    </w:tblStylePr>
-    <w:tblStylePr w:type="lastCol">
-      <w:rPr>
-        <w:b/>
-        <w:bCs/>
-      </w:rPr>
-    </w:tblStylePr>
-    <w:tblStylePr w:type="band1Vert">
-      <w:tblPr/>
-      <w:tcPr>
-        <w:tcBorders>
-          <w:left w:val="nil"/>
-          <w:right w:val="nil"/>
-          <w:insideH w:val="nil"/>
-          <w:insideV w:val="nil"/>
-        </w:tcBorders>
-        <w:shd w:val="clear" w:color="auto" w:fill="D2EAF1" w:themeFill="accent5" w:themeFillTint="3F"/>
-      </w:tcPr>
-    </w:tblStylePr>
-    <w:tblStylePr w:type="band1Horz">
-      <w:tblPr/>
-      <w:tcPr>
-        <w:tcBorders>
-          <w:left w:val="nil"/>
-          <w:right w:val="nil"/>
-          <w:insideH w:val="nil"/>
-          <w:insideV w:val="nil"/>
-        </w:tcBorders>
-        <w:shd w:val="clear" w:color="auto" w:fill="D2EAF1" w:themeFill="accent5" w:themeFillTint="3F"/>
-      </w:tcPr>
-    </w:tblStylePr>
-  </w:style>
-  <w:style w:type="paragraph" w:styleId="NoSpacing">
-    <w:name w:val="No Spacing"/>
-    <w:uiPriority w:val="1"/>
-    <w:qFormat/>
-    <w:rsid w:val="00AC3D01"/>
-    <w:pPr>
-      <w:spacing w:after="0" w:line="240" w:lineRule="auto"/>
-    </w:pPr>
-    <w:rPr>
-      <w:color w:val="1F497D" w:themeColor="text2"/>
-      <w:sz w:val="20"/>
-      <w:szCs w:val="20"/>
-    </w:rPr>
-  </w:style>
-  <w:style w:type="character" w:customStyle="1" w:styleId="hps">
-    <w:name w:val="hps"/>
-    <w:basedOn w:val="DefaultParagraphFont"/>
-    <w:rsid w:val="00AC3D01"/>
-  </w:style>
-  <w:style w:type="character" w:customStyle="1" w:styleId="st">
-    <w:name w:val="st"/>
-    <w:basedOn w:val="DefaultParagraphFont"/>
-    <w:rsid w:val="00AC3D01"/>
-  </w:style>
-  <w:style w:type="character" w:styleId="Emphasis">
-    <w:name w:val="Emphasis"/>
-    <w:basedOn w:val="DefaultParagraphFont"/>
-    <w:uiPriority w:val="20"/>
-    <w:qFormat/>
-    <w:rsid w:val="00AC3D01"/>
-    <w:rPr>
-      <w:i/>
-      <w:iCs/>
-    </w:rPr>
-  </w:style>
-  <w:style w:type="character" w:customStyle="1" w:styleId="textexposedshow">
-    <w:name w:val="text_exposed_show"/>
-    <w:basedOn w:val="DefaultParagraphFont"/>
-    <w:rsid w:val="00AC3D01"/>
-  </w:style>
-  <w:style w:type="character" w:customStyle="1" w:styleId="uficommentbody">
-    <w:name w:val="uficommentbody"/>
-    <w:basedOn w:val="DefaultParagraphFont"/>
-    <w:rsid w:val="00AC3D01"/>
-  </w:style>
-  <w:style w:type="character" w:customStyle="1" w:styleId="correction">
-    <w:name w:val="correction"/>
-    <w:basedOn w:val="DefaultParagraphFont"/>
-    <w:rsid w:val="00AC3D01"/>
-  </w:style>
-  <w:style w:type="character" w:customStyle="1" w:styleId="ListParagraphChar">
-    <w:name w:val="List Paragraph Char"/>
-    <w:link w:val="ListParagraph"/>
-    <w:uiPriority w:val="34"/>
-    <w:locked/>
-    <w:rsid w:val="00AC3D01"/>
-  </w:style>
-  <w:style w:type="paragraph" w:styleId="NormalWeb">
-    <w:name w:val="Normal (Web)"/>
-    <w:basedOn w:val="Normal"/>
-    <w:uiPriority w:val="99"/>
-    <w:unhideWhenUsed/>
-    <w:rsid w:val="00AC3D01"/>
-    <w:pPr>
-      <w:spacing w:before="100" w:beforeAutospacing="1" w:after="100" w:afterAutospacing="1" w:line="240" w:lineRule="auto"/>
-    </w:pPr>
-    <w:rPr>
-      <w:rFonts w:ascii="Times New Roman" w:eastAsia="Times New Roman" w:hAnsi="Times New Roman" w:cs="Times New Roman"/>
-      <w:sz w:val="24"/>
-      <w:szCs w:val="24"/>
-      <w:lang w:val="en-GB" w:eastAsia="zh-CN"/>
-    </w:rPr>
-  </w:style>
-  <w:style w:type="character" w:customStyle="1" w:styleId="NormalFlowChar">
-    <w:name w:val="Normal Flow Char"/>
-    <w:basedOn w:val="DefaultParagraphFont"/>
-    <w:link w:val="NormalFlow"/>
-    <w:locked/>
-    <w:rsid w:val="00AC3D01"/>
-    <w:rPr>
-      <w:rFonts w:ascii="Arial" w:hAnsi="Arial" w:cs="Arial"/>
-      <w:color w:val="000000"/>
-    </w:rPr>
-  </w:style>
-  <w:style w:type="paragraph" w:customStyle="1" w:styleId="NormalFlow">
-    <w:name w:val="Normal Flow"/>
-    <w:basedOn w:val="BodyText"/>
-    <w:link w:val="NormalFlowChar"/>
-    <w:qFormat/>
-    <w:rsid w:val="00AC3D01"/>
-    <w:pPr>
-      <w:numPr>
-        <w:numId w:val="5"/>
-      </w:numPr>
-      <w:spacing w:before="40" w:line="240" w:lineRule="auto"/>
-    </w:pPr>
-    <w:rPr>
-      <w:rFonts w:ascii="Arial" w:hAnsi="Arial" w:cs="Arial"/>
-      <w:color w:val="000000"/>
-    </w:rPr>
-  </w:style>
-  <w:style w:type="paragraph" w:styleId="BodyText">
-    <w:name w:val="Body Text"/>
-    <w:basedOn w:val="Normal"/>
-    <w:link w:val="BodyTextChar"/>
-    <w:uiPriority w:val="99"/>
-    <w:semiHidden/>
-    <w:unhideWhenUsed/>
-    <w:rsid w:val="00AC3D01"/>
-    <w:pPr>
-      <w:spacing w:after="120"/>
-    </w:pPr>
-  </w:style>
-  <w:style w:type="character" w:customStyle="1" w:styleId="BodyTextChar">
-    <w:name w:val="Body Text Char"/>
-    <w:basedOn w:val="DefaultParagraphFont"/>
-    <w:link w:val="BodyText"/>
-    <w:uiPriority w:val="99"/>
-    <w:semiHidden/>
-    <w:rsid w:val="00AC3D01"/>
-  </w:style>
-  <w:style w:type="table" w:customStyle="1" w:styleId="TableGrid1">
-    <w:name w:val="Table Grid1"/>
-    <w:basedOn w:val="TableNormal"/>
-    <w:next w:val="TableGrid"/>
-    <w:uiPriority w:val="59"/>
-    <w:rsid w:val="00AC3D01"/>
-    <w:pPr>
-      <w:spacing w:after="0" w:line="240" w:lineRule="auto"/>
-    </w:pPr>
-    <w:rPr>
-      <w:rFonts w:eastAsiaTheme="minorEastAsia"/>
-      <w:lang w:val="en-GB" w:eastAsia="ja-JP"/>
-    </w:rPr>
-    <w:tblPr>
-      <w:tblInd w:w="0" w:type="dxa"/>
-      <w:tblBorders>
-        <w:top w:val="single" w:sz="4" w:space="0" w:color="auto"/>
-        <w:left w:val="single" w:sz="4" w:space="0" w:color="auto"/>
-        <w:bottom w:val="single" w:sz="4" w:space="0" w:color="auto"/>
-        <w:right w:val="single" w:sz="4" w:space="0" w:color="auto"/>
-        <w:insideH w:val="single" w:sz="4" w:space="0" w:color="auto"/>
-        <w:insideV w:val="single" w:sz="4" w:space="0" w:color="auto"/>
-      </w:tblBorders>
-      <w:tblCellMar>
-        <w:top w:w="0" w:type="dxa"/>
-        <w:left w:w="108" w:type="dxa"/>
-        <w:bottom w:w="0" w:type="dxa"/>
-        <w:right w:w="108" w:type="dxa"/>
-      </w:tblCellMar>
-    </w:tblPr>
-  </w:style>
-  <w:style w:type="paragraph" w:styleId="TOC4">
-    <w:name w:val="toc 4"/>
-    <w:basedOn w:val="Normal"/>
-    <w:next w:val="Normal"/>
-    <w:autoRedefine/>
-    <w:uiPriority w:val="39"/>
-    <w:unhideWhenUsed/>
-    <w:rsid w:val="00AC3D01"/>
-    <w:pPr>
-      <w:spacing w:after="100"/>
-      <w:ind w:left="660"/>
-    </w:pPr>
-    <w:rPr>
-      <w:rFonts w:eastAsiaTheme="minorEastAsia"/>
-      <w:lang w:eastAsia="ja-JP"/>
-    </w:rPr>
-  </w:style>
-  <w:style w:type="paragraph" w:styleId="TOC5">
-    <w:name w:val="toc 5"/>
-    <w:basedOn w:val="Normal"/>
-    <w:next w:val="Normal"/>
-    <w:autoRedefine/>
-    <w:uiPriority w:val="39"/>
-    <w:unhideWhenUsed/>
-    <w:rsid w:val="00AC3D01"/>
-    <w:pPr>
-      <w:spacing w:after="100"/>
-      <w:ind w:left="880"/>
-    </w:pPr>
-    <w:rPr>
-      <w:rFonts w:eastAsiaTheme="minorEastAsia"/>
-      <w:lang w:eastAsia="ja-JP"/>
-    </w:rPr>
-  </w:style>
-  <w:style w:type="paragraph" w:styleId="TOC6">
-    <w:name w:val="toc 6"/>
-    <w:basedOn w:val="Normal"/>
-    <w:next w:val="Normal"/>
-    <w:autoRedefine/>
-    <w:uiPriority w:val="39"/>
-    <w:unhideWhenUsed/>
-    <w:rsid w:val="00AC3D01"/>
-    <w:pPr>
-      <w:spacing w:after="100"/>
-      <w:ind w:left="1100"/>
-    </w:pPr>
-    <w:rPr>
-      <w:rFonts w:eastAsiaTheme="minorEastAsia"/>
-      <w:lang w:eastAsia="ja-JP"/>
-    </w:rPr>
-  </w:style>
-  <w:style w:type="paragraph" w:styleId="TOC7">
-    <w:name w:val="toc 7"/>
-    <w:basedOn w:val="Normal"/>
-    <w:next w:val="Normal"/>
-    <w:autoRedefine/>
-    <w:uiPriority w:val="39"/>
-    <w:unhideWhenUsed/>
-    <w:rsid w:val="00AC3D01"/>
-    <w:pPr>
-      <w:spacing w:after="100"/>
-      <w:ind w:left="1320"/>
-    </w:pPr>
-    <w:rPr>
-      <w:rFonts w:eastAsiaTheme="minorEastAsia"/>
-      <w:lang w:eastAsia="ja-JP"/>
-    </w:rPr>
-  </w:style>
-  <w:style w:type="paragraph" w:styleId="TOC8">
-    <w:name w:val="toc 8"/>
-    <w:basedOn w:val="Normal"/>
-    <w:next w:val="Normal"/>
-    <w:autoRedefine/>
-    <w:uiPriority w:val="39"/>
-    <w:unhideWhenUsed/>
-    <w:rsid w:val="00AC3D01"/>
-    <w:pPr>
-      <w:spacing w:after="100"/>
-      <w:ind w:left="1540"/>
-    </w:pPr>
-    <w:rPr>
-      <w:rFonts w:eastAsiaTheme="minorEastAsia"/>
-      <w:lang w:eastAsia="ja-JP"/>
-    </w:rPr>
-  </w:style>
-  <w:style w:type="paragraph" w:styleId="TOC9">
-    <w:name w:val="toc 9"/>
-    <w:basedOn w:val="Normal"/>
-    <w:next w:val="Normal"/>
-    <w:autoRedefine/>
-    <w:uiPriority w:val="39"/>
-    <w:unhideWhenUsed/>
-    <w:rsid w:val="00AC3D01"/>
-    <w:pPr>
-      <w:spacing w:after="100"/>
-      <w:ind w:left="1760"/>
-    </w:pPr>
-    <w:rPr>
-      <w:rFonts w:eastAsiaTheme="minorEastAsia"/>
-      <w:lang w:eastAsia="ja-JP"/>
-    </w:rPr>
-  </w:style>
-  <w:style w:type="table" w:styleId="LightGrid-Accent5">
-    <w:name w:val="Light Grid Accent 5"/>
-    <w:basedOn w:val="TableNormal"/>
-    <w:uiPriority w:val="62"/>
-    <w:rsid w:val="00D850AF"/>
-    <w:pPr>
-      <w:spacing w:after="0" w:line="240" w:lineRule="auto"/>
-    </w:pPr>
-    <w:tblPr>
-      <w:tblStyleRowBandSize w:val="1"/>
-      <w:tblStyleColBandSize w:val="1"/>
-      <w:tblInd w:w="0" w:type="dxa"/>
-      <w:tblBorders>
-        <w:top w:val="single" w:sz="8" w:space="0" w:color="4BACC6" w:themeColor="accent5"/>
-        <w:left w:val="single" w:sz="8" w:space="0" w:color="4BACC6" w:themeColor="accent5"/>
-        <w:bottom w:val="single" w:sz="8" w:space="0" w:color="4BACC6" w:themeColor="accent5"/>
-        <w:right w:val="single" w:sz="8" w:space="0" w:color="4BACC6" w:themeColor="accent5"/>
-        <w:insideH w:val="single" w:sz="8" w:space="0" w:color="4BACC6" w:themeColor="accent5"/>
-        <w:insideV w:val="single" w:sz="8" w:space="0" w:color="4BACC6" w:themeColor="accent5"/>
-      </w:tblBorders>
-      <w:tblCellMar>
-        <w:top w:w="0" w:type="dxa"/>
-        <w:left w:w="108" w:type="dxa"/>
-        <w:bottom w:w="0" w:type="dxa"/>
-        <w:right w:w="108" w:type="dxa"/>
-      </w:tblCellMar>
     </w:tblPr>
     <w:tblStylePr w:type="firstRow">
       <w:pPr>

</xml_diff>